<commit_message>
edit Compilers Lab 1
</commit_message>
<xml_diff>
--- a/3_course/Compilers/Labs/Lab_1/Tiger Language.docx
+++ b/3_course/Compilers/Labs/Lab_1/Tiger Language.docx
@@ -1,6 +1,6 @@
 
 <file path=word/document.xml><?xml version="1.0" encoding="utf-8"?>
-<w:document xmlns:wpc="http://schemas.microsoft.com/office/word/2010/wordprocessingCanvas" xmlns:cx="http://schemas.microsoft.com/office/drawing/2014/chartex" xmlns:cx1="http://schemas.microsoft.com/office/drawing/2015/9/8/chartex" xmlns:mc="http://schemas.openxmlformats.org/markup-compatibility/2006" xmlns:o="urn:schemas-microsoft-com:office:office" xmlns:r="http://schemas.openxmlformats.org/officeDocument/2006/relationships" xmlns:m="http://schemas.openxmlformats.org/officeDocument/2006/math" xmlns:v="urn:schemas-microsoft-com:vml" xmlns:wp14="http://schemas.microsoft.com/office/word/2010/wordprocessingDrawing" xmlns:wp="http://schemas.openxmlformats.org/drawingml/2006/wordprocessingDrawing" xmlns:w10="urn:schemas-microsoft-com:office:word" xmlns:w="http://schemas.openxmlformats.org/wordprocessingml/2006/main" xmlns:w14="http://schemas.microsoft.com/office/word/2010/wordml" xmlns:w15="http://schemas.microsoft.com/office/word/2012/wordml" xmlns:w16se="http://schemas.microsoft.com/office/word/2015/wordml/symex" xmlns:wpg="http://schemas.microsoft.com/office/word/2010/wordprocessingGroup" xmlns:wpi="http://schemas.microsoft.com/office/word/2010/wordprocessingInk" xmlns:wne="http://schemas.microsoft.com/office/word/2006/wordml" xmlns:wps="http://schemas.microsoft.com/office/word/2010/wordprocessingShape" mc:Ignorable="w14 w15 w16se wp14">
+<w:document xmlns:wpc="http://schemas.microsoft.com/office/word/2010/wordprocessingCanvas" xmlns:cx="http://schemas.microsoft.com/office/drawing/2014/chartex" xmlns:cx1="http://schemas.microsoft.com/office/drawing/2015/9/8/chartex" xmlns:cx2="http://schemas.microsoft.com/office/drawing/2015/10/21/chartex" xmlns:cx3="http://schemas.microsoft.com/office/drawing/2016/5/9/chartex" xmlns:cx4="http://schemas.microsoft.com/office/drawing/2016/5/10/chartex" xmlns:cx5="http://schemas.microsoft.com/office/drawing/2016/5/11/chartex" xmlns:cx6="http://schemas.microsoft.com/office/drawing/2016/5/12/chartex" xmlns:cx7="http://schemas.microsoft.com/office/drawing/2016/5/13/chartex" xmlns:cx8="http://schemas.microsoft.com/office/drawing/2016/5/14/chartex" xmlns:mc="http://schemas.openxmlformats.org/markup-compatibility/2006" xmlns:aink="http://schemas.microsoft.com/office/drawing/2016/ink" xmlns:am3d="http://schemas.microsoft.com/office/drawing/2017/model3d" xmlns:o="urn:schemas-microsoft-com:office:office" xmlns:oel="http://schemas.microsoft.com/office/2019/extlst" xmlns:r="http://schemas.openxmlformats.org/officeDocument/2006/relationships" xmlns:m="http://schemas.openxmlformats.org/officeDocument/2006/math" xmlns:v="urn:schemas-microsoft-com:vml" xmlns:wp14="http://schemas.microsoft.com/office/word/2010/wordprocessingDrawing" xmlns:wp="http://schemas.openxmlformats.org/drawingml/2006/wordprocessingDrawing" xmlns:w10="urn:schemas-microsoft-com:office:word" xmlns:w="http://schemas.openxmlformats.org/wordprocessingml/2006/main" xmlns:w14="http://schemas.microsoft.com/office/word/2010/wordml" xmlns:w15="http://schemas.microsoft.com/office/word/2012/wordml" xmlns:w16cex="http://schemas.microsoft.com/office/word/2018/wordml/cex" xmlns:w16cid="http://schemas.microsoft.com/office/word/2016/wordml/cid" xmlns:w16="http://schemas.microsoft.com/office/word/2018/wordml" xmlns:w16du="http://schemas.microsoft.com/office/word/2023/wordml/word16du" xmlns:w16sdtdh="http://schemas.microsoft.com/office/word/2020/wordml/sdtdatahash" xmlns:w16sdtfl="http://schemas.microsoft.com/office/word/2024/wordml/sdtformatlock" xmlns:w16se="http://schemas.microsoft.com/office/word/2015/wordml/symex" xmlns:wpg="http://schemas.microsoft.com/office/word/2010/wordprocessingGroup" xmlns:wpi="http://schemas.microsoft.com/office/word/2010/wordprocessingInk" xmlns:wne="http://schemas.microsoft.com/office/word/2006/wordml" xmlns:wps="http://schemas.microsoft.com/office/word/2010/wordprocessingShape" mc:Ignorable="w14 w15 w16se w16cid w16 w16cex w16sdtdh w16sdtfl w16du wp14">
   <w:body>
     <w:p>
       <w:pPr>
@@ -24,122 +24,290 @@
           <w:b/>
           <w:sz w:val="28"/>
         </w:rPr>
-        <w:t xml:space="preserve"> [ </w:t>
-      </w:r>
-      <w:proofErr w:type="spellStart"/>
-      <w:proofErr w:type="gramStart"/>
-      <w:r>
+        <w:t xml:space="preserve"> [ hello.tig ] </w:t>
+      </w:r>
+    </w:p>
+    <w:p>
+      <w:pPr>
+        <w:spacing w:after="0"/>
+        <w:rPr>
+          <w:rFonts w:ascii="Consolas" w:hAnsi="Consolas" w:cstheme="minorHAnsi"/>
+          <w:sz w:val="28"/>
+        </w:rPr>
+      </w:pPr>
+      <w:r>
+        <w:rPr>
+          <w:rFonts w:ascii="Consolas" w:hAnsi="Consolas" w:cstheme="minorHAnsi"/>
+          <w:sz w:val="28"/>
+        </w:rPr>
+        <w:t>print("Hello World!\n")</w:t>
+      </w:r>
+    </w:p>
+    <w:p>
+      <w:pPr>
+        <w:spacing w:after="0"/>
+        <w:rPr>
+          <w:rFonts w:ascii="Consolas" w:hAnsi="Consolas" w:cstheme="minorHAnsi"/>
+          <w:sz w:val="28"/>
+        </w:rPr>
+      </w:pPr>
+    </w:p>
+    <w:p>
+      <w:pPr>
         <w:rPr>
           <w:rFonts w:cstheme="minorHAnsi"/>
           <w:b/>
           <w:sz w:val="28"/>
         </w:rPr>
-        <w:t>hello.tig</w:t>
-      </w:r>
-      <w:proofErr w:type="spellEnd"/>
+      </w:pPr>
+      <w:r>
+        <w:rPr>
+          <w:rFonts w:ascii="Cambria Math" w:hAnsi="Cambria Math" w:cs="Cambria Math"/>
+          <w:b/>
+          <w:sz w:val="28"/>
+        </w:rPr>
+        <w:t>▶</w:t>
+      </w:r>
       <w:r>
         <w:rPr>
           <w:rFonts w:cstheme="minorHAnsi"/>
           <w:b/>
           <w:sz w:val="28"/>
         </w:rPr>
-        <w:t xml:space="preserve"> ]</w:t>
-      </w:r>
-      <w:proofErr w:type="gramEnd"/>
-      <w:r>
+        <w:t xml:space="preserve"> [ fibonacci.tig ] </w:t>
+      </w:r>
+    </w:p>
+    <w:p>
+      <w:pPr>
+        <w:spacing w:after="0"/>
+        <w:rPr>
+          <w:rFonts w:ascii="Consolas" w:hAnsi="Consolas" w:cstheme="minorHAnsi"/>
+          <w:sz w:val="28"/>
+        </w:rPr>
+      </w:pPr>
+      <w:r>
+        <w:rPr>
+          <w:rFonts w:ascii="Consolas" w:hAnsi="Consolas" w:cstheme="minorHAnsi"/>
+          <w:sz w:val="28"/>
+        </w:rPr>
+        <w:t>let</w:t>
+      </w:r>
+    </w:p>
+    <w:p>
+      <w:pPr>
+        <w:spacing w:after="0"/>
+        <w:rPr>
+          <w:rFonts w:ascii="Consolas" w:hAnsi="Consolas" w:cstheme="minorHAnsi"/>
+          <w:sz w:val="28"/>
+        </w:rPr>
+      </w:pPr>
+      <w:r>
+        <w:rPr>
+          <w:rFonts w:ascii="Consolas" w:hAnsi="Consolas" w:cstheme="minorHAnsi"/>
+          <w:sz w:val="28"/>
+        </w:rPr>
+        <w:t xml:space="preserve">  function fibonacci(n : int) : int =</w:t>
+      </w:r>
+    </w:p>
+    <w:p>
+      <w:pPr>
+        <w:spacing w:after="0"/>
+        <w:rPr>
+          <w:rFonts w:ascii="Consolas" w:hAnsi="Consolas" w:cstheme="minorHAnsi"/>
+          <w:sz w:val="28"/>
+        </w:rPr>
+      </w:pPr>
+      <w:r>
+        <w:rPr>
+          <w:rFonts w:ascii="Consolas" w:hAnsi="Consolas" w:cstheme="minorHAnsi"/>
+          <w:sz w:val="28"/>
+        </w:rPr>
+        <w:t xml:space="preserve">    if n &lt;= 0 then</w:t>
+      </w:r>
+    </w:p>
+    <w:p>
+      <w:pPr>
+        <w:spacing w:after="0"/>
+        <w:rPr>
+          <w:rFonts w:ascii="Consolas" w:hAnsi="Consolas" w:cstheme="minorHAnsi"/>
+          <w:sz w:val="28"/>
+        </w:rPr>
+      </w:pPr>
+      <w:r>
+        <w:rPr>
+          <w:rFonts w:ascii="Consolas" w:hAnsi="Consolas" w:cstheme="minorHAnsi"/>
+          <w:sz w:val="28"/>
+        </w:rPr>
+        <w:t xml:space="preserve">      1</w:t>
+      </w:r>
+    </w:p>
+    <w:p>
+      <w:pPr>
+        <w:spacing w:after="0"/>
+        <w:rPr>
+          <w:rFonts w:ascii="Consolas" w:hAnsi="Consolas" w:cstheme="minorHAnsi"/>
+          <w:sz w:val="28"/>
+        </w:rPr>
+      </w:pPr>
+      <w:r>
+        <w:rPr>
+          <w:rFonts w:ascii="Consolas" w:hAnsi="Consolas" w:cstheme="minorHAnsi"/>
+          <w:sz w:val="28"/>
+        </w:rPr>
+        <w:t xml:space="preserve">    else if n = 1 then</w:t>
+      </w:r>
+    </w:p>
+    <w:p>
+      <w:pPr>
+        <w:spacing w:after="0"/>
+        <w:rPr>
+          <w:rFonts w:ascii="Consolas" w:hAnsi="Consolas" w:cstheme="minorHAnsi"/>
+          <w:sz w:val="28"/>
+        </w:rPr>
+      </w:pPr>
+      <w:r>
+        <w:rPr>
+          <w:rFonts w:ascii="Consolas" w:hAnsi="Consolas" w:cstheme="minorHAnsi"/>
+          <w:sz w:val="28"/>
+        </w:rPr>
+        <w:t xml:space="preserve">      1</w:t>
+      </w:r>
+    </w:p>
+    <w:p>
+      <w:pPr>
+        <w:spacing w:after="0"/>
+        <w:rPr>
+          <w:rFonts w:ascii="Consolas" w:hAnsi="Consolas" w:cstheme="minorHAnsi"/>
+          <w:sz w:val="28"/>
+        </w:rPr>
+      </w:pPr>
+      <w:r>
+        <w:rPr>
+          <w:rFonts w:ascii="Consolas" w:hAnsi="Consolas" w:cstheme="minorHAnsi"/>
+          <w:sz w:val="28"/>
+        </w:rPr>
+        <w:t xml:space="preserve">    else</w:t>
+      </w:r>
+    </w:p>
+    <w:p>
+      <w:pPr>
+        <w:spacing w:after="0"/>
+        <w:rPr>
+          <w:rFonts w:ascii="Consolas" w:hAnsi="Consolas" w:cstheme="minorHAnsi"/>
+          <w:sz w:val="28"/>
+        </w:rPr>
+      </w:pPr>
+      <w:r>
+        <w:rPr>
+          <w:rFonts w:ascii="Consolas" w:hAnsi="Consolas" w:cstheme="minorHAnsi"/>
+          <w:sz w:val="28"/>
+        </w:rPr>
+        <w:t xml:space="preserve">      fibonacci(n-1) + fibonacci(n-2)</w:t>
+      </w:r>
+    </w:p>
+    <w:p>
+      <w:pPr>
+        <w:spacing w:after="0"/>
+        <w:rPr>
+          <w:rFonts w:ascii="Consolas" w:hAnsi="Consolas" w:cstheme="minorHAnsi"/>
+          <w:sz w:val="28"/>
+        </w:rPr>
+      </w:pPr>
+      <w:r>
+        <w:rPr>
+          <w:rFonts w:ascii="Consolas" w:hAnsi="Consolas" w:cstheme="minorHAnsi"/>
+          <w:sz w:val="28"/>
+        </w:rPr>
+        <w:t>in</w:t>
+      </w:r>
+    </w:p>
+    <w:p>
+      <w:pPr>
+        <w:spacing w:after="0"/>
+        <w:rPr>
+          <w:rFonts w:ascii="Consolas" w:hAnsi="Consolas" w:cstheme="minorHAnsi"/>
+          <w:sz w:val="28"/>
+        </w:rPr>
+      </w:pPr>
+      <w:r>
+        <w:rPr>
+          <w:rFonts w:ascii="Consolas" w:hAnsi="Consolas" w:cstheme="minorHAnsi"/>
+          <w:sz w:val="28"/>
+        </w:rPr>
+        <w:t xml:space="preserve">  for i := 1 to 8 do</w:t>
+      </w:r>
+    </w:p>
+    <w:p>
+      <w:pPr>
+        <w:spacing w:after="0"/>
+        <w:rPr>
+          <w:rFonts w:ascii="Consolas" w:hAnsi="Consolas" w:cstheme="minorHAnsi"/>
+          <w:sz w:val="28"/>
+        </w:rPr>
+      </w:pPr>
+      <w:r>
+        <w:rPr>
+          <w:rFonts w:ascii="Consolas" w:hAnsi="Consolas" w:cstheme="minorHAnsi"/>
+          <w:sz w:val="28"/>
+        </w:rPr>
+        <w:t xml:space="preserve">    (print_int(fibonacci(i)); print("\n"))</w:t>
+      </w:r>
+    </w:p>
+    <w:p>
+      <w:pPr>
+        <w:spacing w:after="0"/>
+        <w:rPr>
+          <w:rFonts w:ascii="Consolas" w:hAnsi="Consolas" w:cstheme="minorHAnsi"/>
+          <w:sz w:val="28"/>
+        </w:rPr>
+      </w:pPr>
+      <w:r>
+        <w:rPr>
+          <w:rFonts w:ascii="Consolas" w:hAnsi="Consolas" w:cstheme="minorHAnsi"/>
+          <w:sz w:val="28"/>
+        </w:rPr>
+        <w:t>e</w:t>
+      </w:r>
+      <w:r>
+        <w:rPr>
+          <w:rFonts w:ascii="Consolas" w:hAnsi="Consolas" w:cstheme="minorHAnsi"/>
+          <w:sz w:val="28"/>
+        </w:rPr>
+        <w:t>nd</w:t>
+      </w:r>
+    </w:p>
+    <w:p>
+      <w:pPr>
+        <w:spacing w:after="0"/>
+        <w:rPr>
+          <w:rFonts w:ascii="Consolas" w:hAnsi="Consolas" w:cstheme="minorHAnsi"/>
+          <w:sz w:val="28"/>
+        </w:rPr>
+      </w:pPr>
+    </w:p>
+    <w:p>
+      <w:pPr>
         <w:rPr>
           <w:rFonts w:cstheme="minorHAnsi"/>
           <w:b/>
           <w:sz w:val="28"/>
         </w:rPr>
-        <w:t xml:space="preserve"> </w:t>
-      </w:r>
-    </w:p>
-    <w:p>
-      <w:pPr>
-        <w:spacing w:after="0"/>
-        <w:rPr>
-          <w:rFonts w:ascii="Consolas" w:hAnsi="Consolas" w:cstheme="minorHAnsi"/>
-          <w:sz w:val="28"/>
-        </w:rPr>
-      </w:pPr>
-      <w:proofErr w:type="gramStart"/>
-      <w:r>
-        <w:rPr>
-          <w:rFonts w:ascii="Consolas" w:hAnsi="Consolas" w:cstheme="minorHAnsi"/>
-          <w:sz w:val="28"/>
-        </w:rPr>
-        <w:t>print(</w:t>
-      </w:r>
-      <w:proofErr w:type="gramEnd"/>
-      <w:r>
-        <w:rPr>
-          <w:rFonts w:ascii="Consolas" w:hAnsi="Consolas" w:cstheme="minorHAnsi"/>
-          <w:sz w:val="28"/>
-        </w:rPr>
-        <w:t>"Hello World!\n")</w:t>
-      </w:r>
-    </w:p>
-    <w:p>
-      <w:pPr>
-        <w:spacing w:after="0"/>
-        <w:rPr>
-          <w:rFonts w:ascii="Consolas" w:hAnsi="Consolas" w:cstheme="minorHAnsi"/>
-          <w:sz w:val="28"/>
-        </w:rPr>
-      </w:pPr>
-    </w:p>
-    <w:p>
-      <w:pPr>
+      </w:pPr>
+      <w:r>
+        <w:rPr>
+          <w:rFonts w:ascii="Cambria Math" w:hAnsi="Cambria Math" w:cs="Cambria Math"/>
+          <w:b/>
+          <w:sz w:val="28"/>
+        </w:rPr>
+        <w:t>▶</w:t>
+      </w:r>
+      <w:r>
         <w:rPr>
           <w:rFonts w:cstheme="minorHAnsi"/>
           <w:b/>
           <w:sz w:val="28"/>
         </w:rPr>
-      </w:pPr>
-      <w:r>
-        <w:rPr>
-          <w:rFonts w:ascii="Cambria Math" w:hAnsi="Cambria Math" w:cs="Cambria Math"/>
-          <w:b/>
-          <w:sz w:val="28"/>
-        </w:rPr>
-        <w:t>▶</w:t>
-      </w:r>
-      <w:r>
-        <w:rPr>
-          <w:rFonts w:cstheme="minorHAnsi"/>
-          <w:b/>
-          <w:sz w:val="28"/>
-        </w:rPr>
-        <w:t xml:space="preserve"> [ </w:t>
-      </w:r>
-      <w:proofErr w:type="spellStart"/>
-      <w:proofErr w:type="gramStart"/>
-      <w:r>
-        <w:rPr>
-          <w:rFonts w:cstheme="minorHAnsi"/>
-          <w:b/>
-          <w:sz w:val="28"/>
-        </w:rPr>
-        <w:t>fibonacci.tig</w:t>
-      </w:r>
-      <w:proofErr w:type="spellEnd"/>
-      <w:r>
-        <w:rPr>
-          <w:rFonts w:cstheme="minorHAnsi"/>
-          <w:b/>
-          <w:sz w:val="28"/>
-        </w:rPr>
-        <w:t xml:space="preserve"> ]</w:t>
-      </w:r>
-      <w:proofErr w:type="gramEnd"/>
-      <w:r>
-        <w:rPr>
-          <w:rFonts w:cstheme="minorHAnsi"/>
-          <w:b/>
-          <w:sz w:val="28"/>
-        </w:rPr>
-        <w:t xml:space="preserve"> </w:t>
+        <w:t xml:space="preserve"> [ read_unsigned.tig ] </w:t>
       </w:r>
     </w:p>
     <w:p>
@@ -171,429 +339,6 @@
           <w:rFonts w:ascii="Consolas" w:hAnsi="Consolas" w:cstheme="minorHAnsi"/>
           <w:sz w:val="28"/>
         </w:rPr>
-        <w:t xml:space="preserve">  function </w:t>
-      </w:r>
-      <w:proofErr w:type="spellStart"/>
-      <w:proofErr w:type="gramStart"/>
-      <w:r>
-        <w:rPr>
-          <w:rFonts w:ascii="Consolas" w:hAnsi="Consolas" w:cstheme="minorHAnsi"/>
-          <w:sz w:val="28"/>
-        </w:rPr>
-        <w:t>fibonacci</w:t>
-      </w:r>
-      <w:proofErr w:type="spellEnd"/>
-      <w:r>
-        <w:rPr>
-          <w:rFonts w:ascii="Consolas" w:hAnsi="Consolas" w:cstheme="minorHAnsi"/>
-          <w:sz w:val="28"/>
-        </w:rPr>
-        <w:t>(</w:t>
-      </w:r>
-      <w:proofErr w:type="gramEnd"/>
-      <w:r>
-        <w:rPr>
-          <w:rFonts w:ascii="Consolas" w:hAnsi="Consolas" w:cstheme="minorHAnsi"/>
-          <w:sz w:val="28"/>
-        </w:rPr>
-        <w:t xml:space="preserve">n : </w:t>
-      </w:r>
-      <w:proofErr w:type="spellStart"/>
-      <w:r>
-        <w:rPr>
-          <w:rFonts w:ascii="Consolas" w:hAnsi="Consolas" w:cstheme="minorHAnsi"/>
-          <w:sz w:val="28"/>
-        </w:rPr>
-        <w:t>int</w:t>
-      </w:r>
-      <w:proofErr w:type="spellEnd"/>
-      <w:r>
-        <w:rPr>
-          <w:rFonts w:ascii="Consolas" w:hAnsi="Consolas" w:cstheme="minorHAnsi"/>
-          <w:sz w:val="28"/>
-        </w:rPr>
-        <w:t xml:space="preserve">) : </w:t>
-      </w:r>
-      <w:proofErr w:type="spellStart"/>
-      <w:r>
-        <w:rPr>
-          <w:rFonts w:ascii="Consolas" w:hAnsi="Consolas" w:cstheme="minorHAnsi"/>
-          <w:sz w:val="28"/>
-        </w:rPr>
-        <w:t>int</w:t>
-      </w:r>
-      <w:proofErr w:type="spellEnd"/>
-      <w:r>
-        <w:rPr>
-          <w:rFonts w:ascii="Consolas" w:hAnsi="Consolas" w:cstheme="minorHAnsi"/>
-          <w:sz w:val="28"/>
-        </w:rPr>
-        <w:t xml:space="preserve"> =</w:t>
-      </w:r>
-    </w:p>
-    <w:p>
-      <w:pPr>
-        <w:spacing w:after="0"/>
-        <w:rPr>
-          <w:rFonts w:ascii="Consolas" w:hAnsi="Consolas" w:cstheme="minorHAnsi"/>
-          <w:sz w:val="28"/>
-        </w:rPr>
-      </w:pPr>
-      <w:r>
-        <w:rPr>
-          <w:rFonts w:ascii="Consolas" w:hAnsi="Consolas" w:cstheme="minorHAnsi"/>
-          <w:sz w:val="28"/>
-        </w:rPr>
-        <w:t xml:space="preserve">    if n &lt;= 0 then</w:t>
-      </w:r>
-    </w:p>
-    <w:p>
-      <w:pPr>
-        <w:spacing w:after="0"/>
-        <w:rPr>
-          <w:rFonts w:ascii="Consolas" w:hAnsi="Consolas" w:cstheme="minorHAnsi"/>
-          <w:sz w:val="28"/>
-        </w:rPr>
-      </w:pPr>
-      <w:r>
-        <w:rPr>
-          <w:rFonts w:ascii="Consolas" w:hAnsi="Consolas" w:cstheme="minorHAnsi"/>
-          <w:sz w:val="28"/>
-        </w:rPr>
-        <w:t xml:space="preserve">      1</w:t>
-      </w:r>
-    </w:p>
-    <w:p>
-      <w:pPr>
-        <w:spacing w:after="0"/>
-        <w:rPr>
-          <w:rFonts w:ascii="Consolas" w:hAnsi="Consolas" w:cstheme="minorHAnsi"/>
-          <w:sz w:val="28"/>
-        </w:rPr>
-      </w:pPr>
-      <w:r>
-        <w:rPr>
-          <w:rFonts w:ascii="Consolas" w:hAnsi="Consolas" w:cstheme="minorHAnsi"/>
-          <w:sz w:val="28"/>
-        </w:rPr>
-        <w:t xml:space="preserve">    else if n = 1 then</w:t>
-      </w:r>
-    </w:p>
-    <w:p>
-      <w:pPr>
-        <w:spacing w:after="0"/>
-        <w:rPr>
-          <w:rFonts w:ascii="Consolas" w:hAnsi="Consolas" w:cstheme="minorHAnsi"/>
-          <w:sz w:val="28"/>
-        </w:rPr>
-      </w:pPr>
-      <w:r>
-        <w:rPr>
-          <w:rFonts w:ascii="Consolas" w:hAnsi="Consolas" w:cstheme="minorHAnsi"/>
-          <w:sz w:val="28"/>
-        </w:rPr>
-        <w:t xml:space="preserve">      1</w:t>
-      </w:r>
-    </w:p>
-    <w:p>
-      <w:pPr>
-        <w:spacing w:after="0"/>
-        <w:rPr>
-          <w:rFonts w:ascii="Consolas" w:hAnsi="Consolas" w:cstheme="minorHAnsi"/>
-          <w:sz w:val="28"/>
-        </w:rPr>
-      </w:pPr>
-      <w:r>
-        <w:rPr>
-          <w:rFonts w:ascii="Consolas" w:hAnsi="Consolas" w:cstheme="minorHAnsi"/>
-          <w:sz w:val="28"/>
-        </w:rPr>
-        <w:t xml:space="preserve">    else</w:t>
-      </w:r>
-    </w:p>
-    <w:p>
-      <w:pPr>
-        <w:spacing w:after="0"/>
-        <w:rPr>
-          <w:rFonts w:ascii="Consolas" w:hAnsi="Consolas" w:cstheme="minorHAnsi"/>
-          <w:sz w:val="28"/>
-        </w:rPr>
-      </w:pPr>
-      <w:r>
-        <w:rPr>
-          <w:rFonts w:ascii="Consolas" w:hAnsi="Consolas" w:cstheme="minorHAnsi"/>
-          <w:sz w:val="28"/>
-        </w:rPr>
-        <w:t xml:space="preserve">      </w:t>
-      </w:r>
-      <w:proofErr w:type="spellStart"/>
-      <w:r>
-        <w:rPr>
-          <w:rFonts w:ascii="Consolas" w:hAnsi="Consolas" w:cstheme="minorHAnsi"/>
-          <w:sz w:val="28"/>
-        </w:rPr>
-        <w:t>fibonacci</w:t>
-      </w:r>
-      <w:proofErr w:type="spellEnd"/>
-      <w:r>
-        <w:rPr>
-          <w:rFonts w:ascii="Consolas" w:hAnsi="Consolas" w:cstheme="minorHAnsi"/>
-          <w:sz w:val="28"/>
-        </w:rPr>
-        <w:t xml:space="preserve">(n-1) + </w:t>
-      </w:r>
-      <w:proofErr w:type="spellStart"/>
-      <w:r>
-        <w:rPr>
-          <w:rFonts w:ascii="Consolas" w:hAnsi="Consolas" w:cstheme="minorHAnsi"/>
-          <w:sz w:val="28"/>
-        </w:rPr>
-        <w:t>fibonacci</w:t>
-      </w:r>
-      <w:proofErr w:type="spellEnd"/>
-      <w:r>
-        <w:rPr>
-          <w:rFonts w:ascii="Consolas" w:hAnsi="Consolas" w:cstheme="minorHAnsi"/>
-          <w:sz w:val="28"/>
-        </w:rPr>
-        <w:t>(n-2)</w:t>
-      </w:r>
-    </w:p>
-    <w:p>
-      <w:pPr>
-        <w:spacing w:after="0"/>
-        <w:rPr>
-          <w:rFonts w:ascii="Consolas" w:hAnsi="Consolas" w:cstheme="minorHAnsi"/>
-          <w:sz w:val="28"/>
-        </w:rPr>
-      </w:pPr>
-      <w:r>
-        <w:rPr>
-          <w:rFonts w:ascii="Consolas" w:hAnsi="Consolas" w:cstheme="minorHAnsi"/>
-          <w:sz w:val="28"/>
-        </w:rPr>
-        <w:t>in</w:t>
-      </w:r>
-    </w:p>
-    <w:p>
-      <w:pPr>
-        <w:spacing w:after="0"/>
-        <w:rPr>
-          <w:rFonts w:ascii="Consolas" w:hAnsi="Consolas" w:cstheme="minorHAnsi"/>
-          <w:sz w:val="28"/>
-        </w:rPr>
-      </w:pPr>
-      <w:r>
-        <w:rPr>
-          <w:rFonts w:ascii="Consolas" w:hAnsi="Consolas" w:cstheme="minorHAnsi"/>
-          <w:sz w:val="28"/>
-        </w:rPr>
-        <w:t xml:space="preserve">  for </w:t>
-      </w:r>
-      <w:proofErr w:type="spellStart"/>
-      <w:proofErr w:type="gramStart"/>
-      <w:r>
-        <w:rPr>
-          <w:rFonts w:ascii="Consolas" w:hAnsi="Consolas" w:cstheme="minorHAnsi"/>
-          <w:sz w:val="28"/>
-        </w:rPr>
-        <w:t>i</w:t>
-      </w:r>
-      <w:proofErr w:type="spellEnd"/>
-      <w:r>
-        <w:rPr>
-          <w:rFonts w:ascii="Consolas" w:hAnsi="Consolas" w:cstheme="minorHAnsi"/>
-          <w:sz w:val="28"/>
-        </w:rPr>
-        <w:t xml:space="preserve"> :</w:t>
-      </w:r>
-      <w:proofErr w:type="gramEnd"/>
-      <w:r>
-        <w:rPr>
-          <w:rFonts w:ascii="Consolas" w:hAnsi="Consolas" w:cstheme="minorHAnsi"/>
-          <w:sz w:val="28"/>
-        </w:rPr>
-        <w:t>= 1 to 8 do</w:t>
-      </w:r>
-    </w:p>
-    <w:p>
-      <w:pPr>
-        <w:spacing w:after="0"/>
-        <w:rPr>
-          <w:rFonts w:ascii="Consolas" w:hAnsi="Consolas" w:cstheme="minorHAnsi"/>
-          <w:sz w:val="28"/>
-        </w:rPr>
-      </w:pPr>
-      <w:r>
-        <w:rPr>
-          <w:rFonts w:ascii="Consolas" w:hAnsi="Consolas" w:cstheme="minorHAnsi"/>
-          <w:sz w:val="28"/>
-        </w:rPr>
-        <w:t xml:space="preserve">    (</w:t>
-      </w:r>
-      <w:proofErr w:type="spellStart"/>
-      <w:r>
-        <w:rPr>
-          <w:rFonts w:ascii="Consolas" w:hAnsi="Consolas" w:cstheme="minorHAnsi"/>
-          <w:sz w:val="28"/>
-        </w:rPr>
-        <w:t>print_int</w:t>
-      </w:r>
-      <w:proofErr w:type="spellEnd"/>
-      <w:r>
-        <w:rPr>
-          <w:rFonts w:ascii="Consolas" w:hAnsi="Consolas" w:cstheme="minorHAnsi"/>
-          <w:sz w:val="28"/>
-        </w:rPr>
-        <w:t>(</w:t>
-      </w:r>
-      <w:proofErr w:type="spellStart"/>
-      <w:r>
-        <w:rPr>
-          <w:rFonts w:ascii="Consolas" w:hAnsi="Consolas" w:cstheme="minorHAnsi"/>
-          <w:sz w:val="28"/>
-        </w:rPr>
-        <w:t>fibonacci</w:t>
-      </w:r>
-      <w:proofErr w:type="spellEnd"/>
-      <w:r>
-        <w:rPr>
-          <w:rFonts w:ascii="Consolas" w:hAnsi="Consolas" w:cstheme="minorHAnsi"/>
-          <w:sz w:val="28"/>
-        </w:rPr>
-        <w:t>(</w:t>
-      </w:r>
-      <w:proofErr w:type="spellStart"/>
-      <w:r>
-        <w:rPr>
-          <w:rFonts w:ascii="Consolas" w:hAnsi="Consolas" w:cstheme="minorHAnsi"/>
-          <w:sz w:val="28"/>
-        </w:rPr>
-        <w:t>i</w:t>
-      </w:r>
-      <w:proofErr w:type="spellEnd"/>
-      <w:r>
-        <w:rPr>
-          <w:rFonts w:ascii="Consolas" w:hAnsi="Consolas" w:cstheme="minorHAnsi"/>
-          <w:sz w:val="28"/>
-        </w:rPr>
-        <w:t>)); print("\n"))</w:t>
-      </w:r>
-    </w:p>
-    <w:p>
-      <w:pPr>
-        <w:spacing w:after="0"/>
-        <w:rPr>
-          <w:rFonts w:ascii="Consolas" w:hAnsi="Consolas" w:cstheme="minorHAnsi"/>
-          <w:sz w:val="28"/>
-        </w:rPr>
-      </w:pPr>
-      <w:r>
-        <w:rPr>
-          <w:rFonts w:ascii="Consolas" w:hAnsi="Consolas" w:cstheme="minorHAnsi"/>
-          <w:sz w:val="28"/>
-        </w:rPr>
-        <w:t>e</w:t>
-      </w:r>
-      <w:r>
-        <w:rPr>
-          <w:rFonts w:ascii="Consolas" w:hAnsi="Consolas" w:cstheme="minorHAnsi"/>
-          <w:sz w:val="28"/>
-        </w:rPr>
-        <w:t>nd</w:t>
-      </w:r>
-    </w:p>
-    <w:p>
-      <w:pPr>
-        <w:spacing w:after="0"/>
-        <w:rPr>
-          <w:rFonts w:ascii="Consolas" w:hAnsi="Consolas" w:cstheme="minorHAnsi"/>
-          <w:sz w:val="28"/>
-        </w:rPr>
-      </w:pPr>
-    </w:p>
-    <w:p>
-      <w:pPr>
-        <w:rPr>
-          <w:rFonts w:cstheme="minorHAnsi"/>
-          <w:b/>
-          <w:sz w:val="28"/>
-        </w:rPr>
-      </w:pPr>
-      <w:r>
-        <w:rPr>
-          <w:rFonts w:ascii="Cambria Math" w:hAnsi="Cambria Math" w:cs="Cambria Math"/>
-          <w:b/>
-          <w:sz w:val="28"/>
-        </w:rPr>
-        <w:t>▶</w:t>
-      </w:r>
-      <w:r>
-        <w:rPr>
-          <w:rFonts w:cstheme="minorHAnsi"/>
-          <w:b/>
-          <w:sz w:val="28"/>
-        </w:rPr>
-        <w:t xml:space="preserve"> [ </w:t>
-      </w:r>
-      <w:proofErr w:type="spellStart"/>
-      <w:proofErr w:type="gramStart"/>
-      <w:r>
-        <w:rPr>
-          <w:rFonts w:cstheme="minorHAnsi"/>
-          <w:b/>
-          <w:sz w:val="28"/>
-        </w:rPr>
-        <w:t>read_unsigned.tig</w:t>
-      </w:r>
-      <w:proofErr w:type="spellEnd"/>
-      <w:r>
-        <w:rPr>
-          <w:rFonts w:cstheme="minorHAnsi"/>
-          <w:b/>
-          <w:sz w:val="28"/>
-        </w:rPr>
-        <w:t xml:space="preserve"> ]</w:t>
-      </w:r>
-      <w:proofErr w:type="gramEnd"/>
-      <w:r>
-        <w:rPr>
-          <w:rFonts w:cstheme="minorHAnsi"/>
-          <w:b/>
-          <w:sz w:val="28"/>
-        </w:rPr>
-        <w:t xml:space="preserve"> </w:t>
-      </w:r>
-    </w:p>
-    <w:p>
-      <w:pPr>
-        <w:spacing w:after="0"/>
-        <w:rPr>
-          <w:rFonts w:ascii="Consolas" w:hAnsi="Consolas" w:cstheme="minorHAnsi"/>
-          <w:sz w:val="28"/>
-        </w:rPr>
-      </w:pPr>
-      <w:r>
-        <w:rPr>
-          <w:rFonts w:ascii="Consolas" w:hAnsi="Consolas" w:cstheme="minorHAnsi"/>
-          <w:sz w:val="28"/>
-        </w:rPr>
-        <w:t>let</w:t>
-      </w:r>
-    </w:p>
-    <w:p>
-      <w:pPr>
-        <w:spacing w:after="0"/>
-        <w:rPr>
-          <w:rFonts w:ascii="Consolas" w:hAnsi="Consolas" w:cstheme="minorHAnsi"/>
-          <w:sz w:val="28"/>
-        </w:rPr>
-      </w:pPr>
-      <w:r>
-        <w:rPr>
-          <w:rFonts w:ascii="Consolas" w:hAnsi="Consolas" w:cstheme="minorHAnsi"/>
-          <w:sz w:val="28"/>
-        </w:rPr>
         <w:t xml:space="preserve">  /* Read a positive integer from the standard input.</w:t>
       </w:r>
     </w:p>
@@ -626,55 +371,7 @@
           <w:rFonts w:ascii="Consolas" w:hAnsi="Consolas" w:cstheme="minorHAnsi"/>
           <w:sz w:val="28"/>
         </w:rPr>
-        <w:t xml:space="preserve">  function </w:t>
-      </w:r>
-      <w:proofErr w:type="spellStart"/>
-      <w:r>
-        <w:rPr>
-          <w:rFonts w:ascii="Consolas" w:hAnsi="Consolas" w:cstheme="minorHAnsi"/>
-          <w:sz w:val="28"/>
-        </w:rPr>
-        <w:t>read_</w:t>
-      </w:r>
-      <w:proofErr w:type="gramStart"/>
-      <w:r>
-        <w:rPr>
-          <w:rFonts w:ascii="Consolas" w:hAnsi="Consolas" w:cstheme="minorHAnsi"/>
-          <w:sz w:val="28"/>
-        </w:rPr>
-        <w:t>unsigned</w:t>
-      </w:r>
-      <w:proofErr w:type="spellEnd"/>
-      <w:r>
-        <w:rPr>
-          <w:rFonts w:ascii="Consolas" w:hAnsi="Consolas" w:cstheme="minorHAnsi"/>
-          <w:sz w:val="28"/>
-        </w:rPr>
-        <w:t>(</w:t>
-      </w:r>
-      <w:proofErr w:type="gramEnd"/>
-      <w:r>
-        <w:rPr>
-          <w:rFonts w:ascii="Consolas" w:hAnsi="Consolas" w:cstheme="minorHAnsi"/>
-          <w:sz w:val="28"/>
-        </w:rPr>
-        <w:t xml:space="preserve">) : </w:t>
-      </w:r>
-      <w:proofErr w:type="spellStart"/>
-      <w:r>
-        <w:rPr>
-          <w:rFonts w:ascii="Consolas" w:hAnsi="Consolas" w:cstheme="minorHAnsi"/>
-          <w:sz w:val="28"/>
-        </w:rPr>
-        <w:t>int</w:t>
-      </w:r>
-      <w:proofErr w:type="spellEnd"/>
-      <w:r>
-        <w:rPr>
-          <w:rFonts w:ascii="Consolas" w:hAnsi="Consolas" w:cstheme="minorHAnsi"/>
-          <w:sz w:val="28"/>
-        </w:rPr>
-        <w:t xml:space="preserve"> =</w:t>
+        <w:t xml:space="preserve">  function read_unsigned() : int =</w:t>
       </w:r>
     </w:p>
     <w:p>
@@ -706,151 +403,39 @@
           <w:rFonts w:ascii="Consolas" w:hAnsi="Consolas" w:cstheme="minorHAnsi"/>
           <w:sz w:val="28"/>
         </w:rPr>
-        <w:t xml:space="preserve">      </w:t>
-      </w:r>
-      <w:proofErr w:type="spellStart"/>
-      <w:r>
-        <w:rPr>
-          <w:rFonts w:ascii="Consolas" w:hAnsi="Consolas" w:cstheme="minorHAnsi"/>
-          <w:sz w:val="28"/>
-        </w:rPr>
-        <w:t>var</w:t>
-      </w:r>
-      <w:proofErr w:type="spellEnd"/>
-      <w:r>
-        <w:rPr>
-          <w:rFonts w:ascii="Consolas" w:hAnsi="Consolas" w:cstheme="minorHAnsi"/>
-          <w:sz w:val="28"/>
-        </w:rPr>
-        <w:t xml:space="preserve"> </w:t>
-      </w:r>
-      <w:proofErr w:type="gramStart"/>
-      <w:r>
-        <w:rPr>
-          <w:rFonts w:ascii="Consolas" w:hAnsi="Consolas" w:cstheme="minorHAnsi"/>
-          <w:sz w:val="28"/>
-        </w:rPr>
-        <w:t>result :</w:t>
-      </w:r>
-      <w:proofErr w:type="gramEnd"/>
-      <w:r>
-        <w:rPr>
-          <w:rFonts w:ascii="Consolas" w:hAnsi="Consolas" w:cstheme="minorHAnsi"/>
-          <w:sz w:val="28"/>
-        </w:rPr>
-        <w:t>= 0</w:t>
-      </w:r>
-    </w:p>
-    <w:p>
-      <w:pPr>
-        <w:spacing w:after="0"/>
-        <w:rPr>
-          <w:rFonts w:ascii="Consolas" w:hAnsi="Consolas" w:cstheme="minorHAnsi"/>
-          <w:sz w:val="28"/>
-        </w:rPr>
-      </w:pPr>
-      <w:r>
-        <w:rPr>
-          <w:rFonts w:ascii="Consolas" w:hAnsi="Consolas" w:cstheme="minorHAnsi"/>
-          <w:sz w:val="28"/>
-        </w:rPr>
-        <w:t xml:space="preserve">      </w:t>
-      </w:r>
-      <w:proofErr w:type="spellStart"/>
-      <w:r>
-        <w:rPr>
-          <w:rFonts w:ascii="Consolas" w:hAnsi="Consolas" w:cstheme="minorHAnsi"/>
-          <w:sz w:val="28"/>
-        </w:rPr>
-        <w:t>var</w:t>
-      </w:r>
-      <w:proofErr w:type="spellEnd"/>
-      <w:r>
-        <w:rPr>
-          <w:rFonts w:ascii="Consolas" w:hAnsi="Consolas" w:cstheme="minorHAnsi"/>
-          <w:sz w:val="28"/>
-        </w:rPr>
-        <w:t xml:space="preserve"> </w:t>
-      </w:r>
-      <w:proofErr w:type="gramStart"/>
-      <w:r>
-        <w:rPr>
-          <w:rFonts w:ascii="Consolas" w:hAnsi="Consolas" w:cstheme="minorHAnsi"/>
-          <w:sz w:val="28"/>
-        </w:rPr>
-        <w:t>c :</w:t>
-      </w:r>
-      <w:proofErr w:type="gramEnd"/>
-      <w:r>
-        <w:rPr>
-          <w:rFonts w:ascii="Consolas" w:hAnsi="Consolas" w:cstheme="minorHAnsi"/>
-          <w:sz w:val="28"/>
-        </w:rPr>
-        <w:t xml:space="preserve">= </w:t>
-      </w:r>
-      <w:proofErr w:type="spellStart"/>
-      <w:r>
-        <w:rPr>
-          <w:rFonts w:ascii="Consolas" w:hAnsi="Consolas" w:cstheme="minorHAnsi"/>
-          <w:sz w:val="28"/>
-        </w:rPr>
-        <w:t>getchar</w:t>
-      </w:r>
-      <w:proofErr w:type="spellEnd"/>
-      <w:r>
-        <w:rPr>
-          <w:rFonts w:ascii="Consolas" w:hAnsi="Consolas" w:cstheme="minorHAnsi"/>
-          <w:sz w:val="28"/>
-        </w:rPr>
-        <w:t>()</w:t>
-      </w:r>
-    </w:p>
-    <w:p>
-      <w:pPr>
-        <w:spacing w:after="0"/>
-        <w:rPr>
-          <w:rFonts w:ascii="Consolas" w:hAnsi="Consolas" w:cstheme="minorHAnsi"/>
-          <w:sz w:val="28"/>
-        </w:rPr>
-      </w:pPr>
-      <w:r>
-        <w:rPr>
-          <w:rFonts w:ascii="Consolas" w:hAnsi="Consolas" w:cstheme="minorHAnsi"/>
-          <w:sz w:val="28"/>
-        </w:rPr>
-        <w:t xml:space="preserve">      </w:t>
-      </w:r>
-      <w:proofErr w:type="spellStart"/>
-      <w:r>
-        <w:rPr>
-          <w:rFonts w:ascii="Consolas" w:hAnsi="Consolas" w:cstheme="minorHAnsi"/>
-          <w:sz w:val="28"/>
-        </w:rPr>
-        <w:t>var</w:t>
-      </w:r>
-      <w:proofErr w:type="spellEnd"/>
-      <w:r>
-        <w:rPr>
-          <w:rFonts w:ascii="Consolas" w:hAnsi="Consolas" w:cstheme="minorHAnsi"/>
-          <w:sz w:val="28"/>
-        </w:rPr>
-        <w:t xml:space="preserve"> </w:t>
-      </w:r>
-      <w:proofErr w:type="gramStart"/>
-      <w:r>
-        <w:rPr>
-          <w:rFonts w:ascii="Consolas" w:hAnsi="Consolas" w:cstheme="minorHAnsi"/>
-          <w:sz w:val="28"/>
-        </w:rPr>
-        <w:t>valid :</w:t>
-      </w:r>
-      <w:proofErr w:type="gramEnd"/>
-      <w:r>
-        <w:rPr>
-          <w:rFonts w:ascii="Consolas" w:hAnsi="Consolas" w:cstheme="minorHAnsi"/>
-          <w:sz w:val="28"/>
-        </w:rPr>
-        <w:t>= 1</w:t>
+        <w:t xml:space="preserve">      var result := 0</w:t>
+      </w:r>
+    </w:p>
+    <w:p>
+      <w:pPr>
+        <w:spacing w:after="0"/>
+        <w:rPr>
+          <w:rFonts w:ascii="Consolas" w:hAnsi="Consolas" w:cstheme="minorHAnsi"/>
+          <w:sz w:val="28"/>
+        </w:rPr>
+      </w:pPr>
+      <w:r>
+        <w:rPr>
+          <w:rFonts w:ascii="Consolas" w:hAnsi="Consolas" w:cstheme="minorHAnsi"/>
+          <w:sz w:val="28"/>
+        </w:rPr>
+        <w:t xml:space="preserve">      var c := getchar()</w:t>
+      </w:r>
+    </w:p>
+    <w:p>
+      <w:pPr>
+        <w:spacing w:after="0"/>
+        <w:rPr>
+          <w:rFonts w:ascii="Consolas" w:hAnsi="Consolas" w:cstheme="minorHAnsi"/>
+          <w:sz w:val="28"/>
+        </w:rPr>
+      </w:pPr>
+      <w:r>
+        <w:rPr>
+          <w:rFonts w:ascii="Consolas" w:hAnsi="Consolas" w:cstheme="minorHAnsi"/>
+          <w:sz w:val="28"/>
+        </w:rPr>
+        <w:t xml:space="preserve">      var valid := 1</w:t>
       </w:r>
     </w:p>
     <w:p>
@@ -994,144 +579,23 @@
           <w:rFonts w:ascii="Consolas" w:hAnsi="Consolas" w:cstheme="minorHAnsi"/>
           <w:sz w:val="28"/>
         </w:rPr>
-        <w:t xml:space="preserve">          if </w:t>
-      </w:r>
-      <w:proofErr w:type="spellStart"/>
-      <w:r>
-        <w:rPr>
-          <w:rFonts w:ascii="Consolas" w:hAnsi="Consolas" w:cstheme="minorHAnsi"/>
-          <w:sz w:val="28"/>
-        </w:rPr>
-        <w:t>ord</w:t>
-      </w:r>
-      <w:proofErr w:type="spellEnd"/>
-      <w:r>
-        <w:rPr>
-          <w:rFonts w:ascii="Consolas" w:hAnsi="Consolas" w:cstheme="minorHAnsi"/>
-          <w:sz w:val="28"/>
-        </w:rPr>
-        <w:t xml:space="preserve">(c) &gt;= </w:t>
-      </w:r>
-      <w:proofErr w:type="spellStart"/>
-      <w:proofErr w:type="gramStart"/>
-      <w:r>
-        <w:rPr>
-          <w:rFonts w:ascii="Consolas" w:hAnsi="Consolas" w:cstheme="minorHAnsi"/>
-          <w:sz w:val="28"/>
-        </w:rPr>
-        <w:t>ord</w:t>
-      </w:r>
-      <w:proofErr w:type="spellEnd"/>
-      <w:r>
-        <w:rPr>
-          <w:rFonts w:ascii="Consolas" w:hAnsi="Consolas" w:cstheme="minorHAnsi"/>
-          <w:sz w:val="28"/>
-        </w:rPr>
-        <w:t>(</w:t>
-      </w:r>
-      <w:proofErr w:type="gramEnd"/>
-      <w:r>
-        <w:rPr>
-          <w:rFonts w:ascii="Consolas" w:hAnsi="Consolas" w:cstheme="minorHAnsi"/>
-          <w:sz w:val="28"/>
-        </w:rPr>
-        <w:t xml:space="preserve">"0") &amp; </w:t>
-      </w:r>
-      <w:proofErr w:type="spellStart"/>
-      <w:r>
-        <w:rPr>
-          <w:rFonts w:ascii="Consolas" w:hAnsi="Consolas" w:cstheme="minorHAnsi"/>
-          <w:sz w:val="28"/>
-        </w:rPr>
-        <w:t>ord</w:t>
-      </w:r>
-      <w:proofErr w:type="spellEnd"/>
-      <w:r>
-        <w:rPr>
-          <w:rFonts w:ascii="Consolas" w:hAnsi="Consolas" w:cstheme="minorHAnsi"/>
-          <w:sz w:val="28"/>
-        </w:rPr>
-        <w:t xml:space="preserve">(c) &lt;= </w:t>
-      </w:r>
-      <w:proofErr w:type="spellStart"/>
-      <w:r>
-        <w:rPr>
-          <w:rFonts w:ascii="Consolas" w:hAnsi="Consolas" w:cstheme="minorHAnsi"/>
-          <w:sz w:val="28"/>
-        </w:rPr>
-        <w:t>ord</w:t>
-      </w:r>
-      <w:proofErr w:type="spellEnd"/>
-      <w:r>
-        <w:rPr>
-          <w:rFonts w:ascii="Consolas" w:hAnsi="Consolas" w:cstheme="minorHAnsi"/>
-          <w:sz w:val="28"/>
-        </w:rPr>
-        <w:t>("9") then</w:t>
-      </w:r>
-    </w:p>
-    <w:p>
-      <w:pPr>
-        <w:spacing w:after="0"/>
-        <w:rPr>
-          <w:rFonts w:ascii="Consolas" w:hAnsi="Consolas" w:cstheme="minorHAnsi"/>
-          <w:sz w:val="28"/>
-        </w:rPr>
-      </w:pPr>
-      <w:r>
-        <w:rPr>
-          <w:rFonts w:ascii="Consolas" w:hAnsi="Consolas" w:cstheme="minorHAnsi"/>
-          <w:sz w:val="28"/>
-        </w:rPr>
-        <w:t xml:space="preserve">            </w:t>
-      </w:r>
-      <w:proofErr w:type="gramStart"/>
-      <w:r>
-        <w:rPr>
-          <w:rFonts w:ascii="Consolas" w:hAnsi="Consolas" w:cstheme="minorHAnsi"/>
-          <w:sz w:val="28"/>
-        </w:rPr>
-        <w:t>result :</w:t>
-      </w:r>
-      <w:proofErr w:type="gramEnd"/>
-      <w:r>
-        <w:rPr>
-          <w:rFonts w:ascii="Consolas" w:hAnsi="Consolas" w:cstheme="minorHAnsi"/>
-          <w:sz w:val="28"/>
-        </w:rPr>
-        <w:t>= result * 10 + (</w:t>
-      </w:r>
-      <w:proofErr w:type="spellStart"/>
-      <w:r>
-        <w:rPr>
-          <w:rFonts w:ascii="Consolas" w:hAnsi="Consolas" w:cstheme="minorHAnsi"/>
-          <w:sz w:val="28"/>
-        </w:rPr>
-        <w:t>ord</w:t>
-      </w:r>
-      <w:proofErr w:type="spellEnd"/>
-      <w:r>
-        <w:rPr>
-          <w:rFonts w:ascii="Consolas" w:hAnsi="Consolas" w:cstheme="minorHAnsi"/>
-          <w:sz w:val="28"/>
-        </w:rPr>
-        <w:t xml:space="preserve">(c) - </w:t>
-      </w:r>
-      <w:proofErr w:type="spellStart"/>
-      <w:r>
-        <w:rPr>
-          <w:rFonts w:ascii="Consolas" w:hAnsi="Consolas" w:cstheme="minorHAnsi"/>
-          <w:sz w:val="28"/>
-        </w:rPr>
-        <w:t>ord</w:t>
-      </w:r>
-      <w:proofErr w:type="spellEnd"/>
-      <w:r>
-        <w:rPr>
-          <w:rFonts w:ascii="Consolas" w:hAnsi="Consolas" w:cstheme="minorHAnsi"/>
-          <w:sz w:val="28"/>
-        </w:rPr>
-        <w:t>("0"))</w:t>
+        <w:t xml:space="preserve">          if ord(c) &gt;= ord("0") &amp; ord(c) &lt;= ord("9") then</w:t>
+      </w:r>
+    </w:p>
+    <w:p>
+      <w:pPr>
+        <w:spacing w:after="0"/>
+        <w:rPr>
+          <w:rFonts w:ascii="Consolas" w:hAnsi="Consolas" w:cstheme="minorHAnsi"/>
+          <w:sz w:val="28"/>
+        </w:rPr>
+      </w:pPr>
+      <w:r>
+        <w:rPr>
+          <w:rFonts w:ascii="Consolas" w:hAnsi="Consolas" w:cstheme="minorHAnsi"/>
+          <w:sz w:val="28"/>
+        </w:rPr>
+        <w:t xml:space="preserve">            result := result * 10 + (ord(c) - ord("0"))</w:t>
       </w:r>
     </w:p>
     <w:p>
@@ -1163,23 +627,7 @@
           <w:rFonts w:ascii="Consolas" w:hAnsi="Consolas" w:cstheme="minorHAnsi"/>
           <w:sz w:val="28"/>
         </w:rPr>
-        <w:t xml:space="preserve">            </w:t>
-      </w:r>
-      <w:proofErr w:type="gramStart"/>
-      <w:r>
-        <w:rPr>
-          <w:rFonts w:ascii="Consolas" w:hAnsi="Consolas" w:cstheme="minorHAnsi"/>
-          <w:sz w:val="28"/>
-        </w:rPr>
-        <w:t>valid :</w:t>
-      </w:r>
-      <w:proofErr w:type="gramEnd"/>
-      <w:r>
-        <w:rPr>
-          <w:rFonts w:ascii="Consolas" w:hAnsi="Consolas" w:cstheme="minorHAnsi"/>
-          <w:sz w:val="28"/>
-        </w:rPr>
-        <w:t>= 0;</w:t>
+        <w:t xml:space="preserve">            valid := 0;</w:t>
       </w:r>
     </w:p>
     <w:p>
@@ -1212,39 +660,7 @@
           <w:rFonts w:ascii="Consolas" w:hAnsi="Consolas" w:cstheme="minorHAnsi"/>
           <w:sz w:val="28"/>
         </w:rPr>
-        <w:t xml:space="preserve">          </w:t>
-      </w:r>
-      <w:proofErr w:type="gramStart"/>
-      <w:r>
-        <w:rPr>
-          <w:rFonts w:ascii="Consolas" w:hAnsi="Consolas" w:cstheme="minorHAnsi"/>
-          <w:sz w:val="28"/>
-        </w:rPr>
-        <w:t>c :</w:t>
-      </w:r>
-      <w:proofErr w:type="gramEnd"/>
-      <w:r>
-        <w:rPr>
-          <w:rFonts w:ascii="Consolas" w:hAnsi="Consolas" w:cstheme="minorHAnsi"/>
-          <w:sz w:val="28"/>
-        </w:rPr>
-        <w:t xml:space="preserve">= </w:t>
-      </w:r>
-      <w:proofErr w:type="spellStart"/>
-      <w:r>
-        <w:rPr>
-          <w:rFonts w:ascii="Consolas" w:hAnsi="Consolas" w:cstheme="minorHAnsi"/>
-          <w:sz w:val="28"/>
-        </w:rPr>
-        <w:t>getchar</w:t>
-      </w:r>
-      <w:proofErr w:type="spellEnd"/>
-      <w:r>
-        <w:rPr>
-          <w:rFonts w:ascii="Consolas" w:hAnsi="Consolas" w:cstheme="minorHAnsi"/>
-          <w:sz w:val="28"/>
-        </w:rPr>
-        <w:t>()</w:t>
+        <w:t xml:space="preserve">          c := getchar()</w:t>
       </w:r>
     </w:p>
     <w:p>
@@ -1420,372 +836,291 @@
           <w:rFonts w:ascii="Consolas" w:hAnsi="Consolas" w:cstheme="minorHAnsi"/>
           <w:sz w:val="28"/>
         </w:rPr>
-        <w:t xml:space="preserve">  </w:t>
-      </w:r>
-      <w:proofErr w:type="spellStart"/>
-      <w:r>
-        <w:rPr>
-          <w:rFonts w:ascii="Consolas" w:hAnsi="Consolas" w:cstheme="minorHAnsi"/>
-          <w:sz w:val="28"/>
-        </w:rPr>
-        <w:t>var</w:t>
-      </w:r>
-      <w:proofErr w:type="spellEnd"/>
-      <w:r>
-        <w:rPr>
-          <w:rFonts w:ascii="Consolas" w:hAnsi="Consolas" w:cstheme="minorHAnsi"/>
+        <w:t xml:space="preserve">  var a : int := read_unsigned()</w:t>
+      </w:r>
+    </w:p>
+    <w:p>
+      <w:pPr>
+        <w:spacing w:after="0"/>
+        <w:rPr>
+          <w:rFonts w:ascii="Consolas" w:hAnsi="Consolas" w:cstheme="minorHAnsi"/>
+          <w:sz w:val="28"/>
+        </w:rPr>
+      </w:pPr>
+      <w:r>
+        <w:rPr>
+          <w:rFonts w:ascii="Consolas" w:hAnsi="Consolas" w:cstheme="minorHAnsi"/>
+          <w:sz w:val="28"/>
+        </w:rPr>
+        <w:t>in</w:t>
+      </w:r>
+    </w:p>
+    <w:p>
+      <w:pPr>
+        <w:spacing w:after="0"/>
+        <w:rPr>
+          <w:rFonts w:ascii="Consolas" w:hAnsi="Consolas" w:cstheme="minorHAnsi"/>
+          <w:sz w:val="28"/>
+        </w:rPr>
+      </w:pPr>
+      <w:r>
+        <w:rPr>
+          <w:rFonts w:ascii="Consolas" w:hAnsi="Consolas" w:cstheme="minorHAnsi"/>
+          <w:sz w:val="28"/>
+        </w:rPr>
+        <w:t xml:space="preserve">  print_int(a*2);</w:t>
+      </w:r>
+    </w:p>
+    <w:p>
+      <w:pPr>
+        <w:spacing w:after="0"/>
+        <w:rPr>
+          <w:rFonts w:ascii="Consolas" w:hAnsi="Consolas" w:cstheme="minorHAnsi"/>
+          <w:sz w:val="28"/>
+        </w:rPr>
+      </w:pPr>
+      <w:r>
+        <w:rPr>
+          <w:rFonts w:ascii="Consolas" w:hAnsi="Consolas" w:cstheme="minorHAnsi"/>
+          <w:sz w:val="28"/>
+        </w:rPr>
+        <w:t xml:space="preserve">  print("\n")</w:t>
+      </w:r>
+    </w:p>
+    <w:p>
+      <w:pPr>
+        <w:spacing w:after="0"/>
+        <w:rPr>
+          <w:rFonts w:ascii="Consolas" w:hAnsi="Consolas" w:cstheme="minorHAnsi"/>
+          <w:sz w:val="28"/>
+        </w:rPr>
+      </w:pPr>
+      <w:r>
+        <w:rPr>
+          <w:rFonts w:ascii="Consolas" w:hAnsi="Consolas" w:cstheme="minorHAnsi"/>
+          <w:sz w:val="28"/>
+        </w:rPr>
+        <w:t>end</w:t>
+      </w:r>
+    </w:p>
+    <w:p>
+      <w:pPr>
+        <w:rPr>
+          <w:rFonts w:cstheme="minorHAnsi"/>
+          <w:sz w:val="28"/>
+        </w:rPr>
+      </w:pPr>
+    </w:p>
+    <w:p>
+      <w:pPr>
+        <w:rPr>
+          <w:rFonts w:cstheme="minorHAnsi"/>
+          <w:b/>
+          <w:sz w:val="28"/>
+          <w:lang w:val="uk-UA"/>
+        </w:rPr>
+      </w:pPr>
+      <w:r>
+        <w:rPr>
+          <w:rFonts w:ascii="Cambria Math" w:hAnsi="Cambria Math" w:cs="Cambria Math"/>
+          <w:b/>
+          <w:sz w:val="28"/>
+        </w:rPr>
+        <w:t>▶</w:t>
+      </w:r>
+      <w:r>
+        <w:rPr>
+          <w:rFonts w:cstheme="minorHAnsi"/>
+          <w:b/>
+          <w:sz w:val="28"/>
+        </w:rPr>
+        <w:t xml:space="preserve"> [ regexp1.txt ] </w:t>
+      </w:r>
+    </w:p>
+    <w:p>
+      <w:pPr>
+        <w:spacing w:after="0"/>
+        <w:rPr>
+          <w:rFonts w:ascii="Consolas" w:hAnsi="Consolas" w:cstheme="minorHAnsi"/>
+          <w:sz w:val="28"/>
+        </w:rPr>
+      </w:pPr>
+      <w:r>
+        <w:rPr>
+          <w:rFonts w:ascii="Consolas" w:hAnsi="Consolas" w:cstheme="minorHAnsi"/>
+          <w:sz w:val="28"/>
+        </w:rPr>
+        <w:t>a*b*</w:t>
+      </w:r>
+    </w:p>
+    <w:p>
+      <w:pPr>
+        <w:spacing w:after="0"/>
+        <w:rPr>
+          <w:rFonts w:ascii="Consolas" w:hAnsi="Consolas" w:cstheme="minorHAnsi"/>
+          <w:sz w:val="28"/>
+        </w:rPr>
+      </w:pPr>
+    </w:p>
+    <w:p>
+      <w:pPr>
+        <w:rPr>
+          <w:rFonts w:cstheme="minorHAnsi"/>
+          <w:b/>
+          <w:sz w:val="28"/>
+        </w:rPr>
+      </w:pPr>
+      <w:r>
+        <w:rPr>
+          <w:rFonts w:ascii="Cambria Math" w:hAnsi="Cambria Math" w:cs="Cambria Math"/>
+          <w:b/>
+          <w:sz w:val="28"/>
+        </w:rPr>
+        <w:t>▶</w:t>
+      </w:r>
+      <w:r>
+        <w:rPr>
+          <w:rFonts w:cstheme="minorHAnsi"/>
+          <w:b/>
+          <w:sz w:val="28"/>
+        </w:rPr>
+        <w:t xml:space="preserve"> [ regexp2.txt ] </w:t>
+      </w:r>
+    </w:p>
+    <w:p>
+      <w:pPr>
+        <w:spacing w:after="0"/>
+        <w:rPr>
+          <w:rFonts w:ascii="Consolas" w:hAnsi="Consolas" w:cstheme="minorHAnsi"/>
+          <w:sz w:val="28"/>
+        </w:rPr>
+      </w:pPr>
+      <w:r>
+        <w:rPr>
+          <w:rFonts w:ascii="Consolas" w:hAnsi="Consolas" w:cstheme="minorHAnsi"/>
+          <w:sz w:val="28"/>
+        </w:rPr>
+        <w:t>(b*ab*a)*b*</w:t>
+      </w:r>
+    </w:p>
+    <w:p/>
+    <w:p>
+      <w:pPr>
+        <w:rPr>
+          <w:b/>
+          <w:sz w:val="36"/>
+        </w:rPr>
+      </w:pPr>
+      <w:r>
+        <w:rPr>
+          <w:b/>
+          <w:sz w:val="36"/>
+        </w:rPr>
+        <w:t>Automata Determinisation</w:t>
+      </w:r>
+    </w:p>
+    <w:p>
+      <w:pPr>
+        <w:rPr>
+          <w:b/>
+          <w:sz w:val="28"/>
+        </w:rPr>
+      </w:pPr>
+      <w:r>
+        <w:rPr>
+          <w:rFonts w:ascii="Cambria Math" w:hAnsi="Cambria Math" w:cs="Cambria Math"/>
+          <w:sz w:val="28"/>
+        </w:rPr>
+        <w:t>▶</w:t>
+      </w:r>
+      <w:r>
+        <w:rPr>
           <w:sz w:val="28"/>
         </w:rPr>
         <w:t xml:space="preserve"> </w:t>
       </w:r>
-      <w:proofErr w:type="gramStart"/>
-      <w:r>
-        <w:rPr>
-          <w:rFonts w:ascii="Consolas" w:hAnsi="Consolas" w:cstheme="minorHAnsi"/>
-          <w:sz w:val="28"/>
-        </w:rPr>
-        <w:t>a :</w:t>
-      </w:r>
-      <w:proofErr w:type="gramEnd"/>
-      <w:r>
-        <w:rPr>
-          <w:rFonts w:ascii="Consolas" w:hAnsi="Consolas" w:cstheme="minorHAnsi"/>
-          <w:sz w:val="28"/>
+      <w:r>
+        <w:rPr>
+          <w:b/>
+          <w:sz w:val="28"/>
+        </w:rPr>
+        <w:t>What is the language accepted by the automaton in the figure below?</w:t>
+      </w:r>
+    </w:p>
+    <w:p>
+      <w:pPr>
+        <w:spacing w:before="100" w:beforeAutospacing="1" w:after="100" w:afterAutospacing="1" w:line="240" w:lineRule="auto"/>
+        <w:rPr>
+          <w:rFonts w:eastAsia="Times New Roman" w:cs="Times New Roman"/>
+          <w:sz w:val="28"/>
+          <w:szCs w:val="24"/>
+          <w:lang w:val="uk-UA"/>
+        </w:rPr>
+      </w:pPr>
+      <w:r>
+        <w:rPr>
+          <w:rFonts w:eastAsia="Times New Roman" w:cs="Times New Roman"/>
+          <w:sz w:val="28"/>
+          <w:szCs w:val="24"/>
+          <w:lang w:val="uk-UA"/>
+        </w:rPr>
+        <w:t>Автомат приймає всі слова, які можна утворити шляхом переходів зі стартового стану</w:t>
+      </w:r>
+      <w:r>
+        <w:rPr>
+          <w:rFonts w:eastAsia="Times New Roman" w:cs="Times New Roman"/>
+          <w:b/>
+          <w:sz w:val="28"/>
+          <w:szCs w:val="24"/>
+          <w:lang w:val="uk-UA"/>
+        </w:rPr>
+        <w:t xml:space="preserve"> (1)</w:t>
+      </w:r>
+      <w:r>
+        <w:rPr>
+          <w:rFonts w:eastAsia="Times New Roman" w:cs="Times New Roman"/>
+          <w:sz w:val="28"/>
+          <w:szCs w:val="24"/>
+          <w:lang w:val="uk-UA"/>
+        </w:rPr>
+        <w:t xml:space="preserve"> до </w:t>
+      </w:r>
+      <w:r>
+        <w:rPr>
+          <w:rFonts w:eastAsia="Times New Roman" w:cs="Times New Roman"/>
+          <w:sz w:val="28"/>
+          <w:szCs w:val="24"/>
+          <w:lang w:val="uk-UA"/>
+        </w:rPr>
+        <w:t>кінцевого стану</w:t>
+      </w:r>
+      <w:r>
+        <w:rPr>
+          <w:rFonts w:eastAsia="Times New Roman" w:cs="Times New Roman"/>
+          <w:sz w:val="28"/>
+          <w:szCs w:val="24"/>
+          <w:lang w:val="uk-UA"/>
         </w:rPr>
         <w:t xml:space="preserve"> </w:t>
       </w:r>
-      <w:proofErr w:type="spellStart"/>
-      <w:r>
-        <w:rPr>
-          <w:rFonts w:ascii="Consolas" w:hAnsi="Consolas" w:cstheme="minorHAnsi"/>
-          <w:sz w:val="28"/>
-        </w:rPr>
-        <w:t>int</w:t>
-      </w:r>
-      <w:proofErr w:type="spellEnd"/>
-      <w:r>
-        <w:rPr>
-          <w:rFonts w:ascii="Consolas" w:hAnsi="Consolas" w:cstheme="minorHAnsi"/>
-          <w:sz w:val="28"/>
-        </w:rPr>
-        <w:t xml:space="preserve"> := </w:t>
-      </w:r>
-      <w:proofErr w:type="spellStart"/>
-      <w:r>
-        <w:rPr>
-          <w:rFonts w:ascii="Consolas" w:hAnsi="Consolas" w:cstheme="minorHAnsi"/>
-          <w:sz w:val="28"/>
-        </w:rPr>
-        <w:t>read_unsigned</w:t>
-      </w:r>
-      <w:proofErr w:type="spellEnd"/>
-      <w:r>
-        <w:rPr>
-          <w:rFonts w:ascii="Consolas" w:hAnsi="Consolas" w:cstheme="minorHAnsi"/>
-          <w:sz w:val="28"/>
-        </w:rPr>
-        <w:t>()</w:t>
-      </w:r>
-    </w:p>
-    <w:p>
-      <w:pPr>
-        <w:spacing w:after="0"/>
-        <w:rPr>
-          <w:rFonts w:ascii="Consolas" w:hAnsi="Consolas" w:cstheme="minorHAnsi"/>
-          <w:sz w:val="28"/>
-        </w:rPr>
-      </w:pPr>
-      <w:r>
-        <w:rPr>
-          <w:rFonts w:ascii="Consolas" w:hAnsi="Consolas" w:cstheme="minorHAnsi"/>
-          <w:sz w:val="28"/>
-        </w:rPr>
-        <w:t>in</w:t>
-      </w:r>
-    </w:p>
-    <w:p>
-      <w:pPr>
-        <w:spacing w:after="0"/>
-        <w:rPr>
-          <w:rFonts w:ascii="Consolas" w:hAnsi="Consolas" w:cstheme="minorHAnsi"/>
-          <w:sz w:val="28"/>
-        </w:rPr>
-      </w:pPr>
-      <w:r>
-        <w:rPr>
-          <w:rFonts w:ascii="Consolas" w:hAnsi="Consolas" w:cstheme="minorHAnsi"/>
-          <w:sz w:val="28"/>
-        </w:rPr>
-        <w:t xml:space="preserve">  </w:t>
-      </w:r>
-      <w:proofErr w:type="spellStart"/>
-      <w:r>
-        <w:rPr>
-          <w:rFonts w:ascii="Consolas" w:hAnsi="Consolas" w:cstheme="minorHAnsi"/>
-          <w:sz w:val="28"/>
-        </w:rPr>
-        <w:t>print_int</w:t>
-      </w:r>
-      <w:proofErr w:type="spellEnd"/>
-      <w:r>
-        <w:rPr>
-          <w:rFonts w:ascii="Consolas" w:hAnsi="Consolas" w:cstheme="minorHAnsi"/>
-          <w:sz w:val="28"/>
-        </w:rPr>
-        <w:t>(a*2);</w:t>
-      </w:r>
-    </w:p>
-    <w:p>
-      <w:pPr>
-        <w:spacing w:after="0"/>
-        <w:rPr>
-          <w:rFonts w:ascii="Consolas" w:hAnsi="Consolas" w:cstheme="minorHAnsi"/>
-          <w:sz w:val="28"/>
-        </w:rPr>
-      </w:pPr>
-      <w:r>
-        <w:rPr>
-          <w:rFonts w:ascii="Consolas" w:hAnsi="Consolas" w:cstheme="minorHAnsi"/>
-          <w:sz w:val="28"/>
-        </w:rPr>
-        <w:t xml:space="preserve">  print("\n")</w:t>
-      </w:r>
-    </w:p>
-    <w:p>
-      <w:pPr>
-        <w:spacing w:after="0"/>
-        <w:rPr>
-          <w:rFonts w:ascii="Consolas" w:hAnsi="Consolas" w:cstheme="minorHAnsi"/>
-          <w:sz w:val="28"/>
-        </w:rPr>
-      </w:pPr>
-      <w:r>
-        <w:rPr>
-          <w:rFonts w:ascii="Consolas" w:hAnsi="Consolas" w:cstheme="minorHAnsi"/>
-          <w:sz w:val="28"/>
-        </w:rPr>
-        <w:t>end</w:t>
-      </w:r>
-    </w:p>
-    <w:p>
-      <w:pPr>
-        <w:rPr>
-          <w:rFonts w:cstheme="minorHAnsi"/>
-          <w:sz w:val="28"/>
-        </w:rPr>
-      </w:pPr>
-    </w:p>
-    <w:p>
-      <w:pPr>
-        <w:rPr>
-          <w:rFonts w:cstheme="minorHAnsi"/>
-          <w:b/>
-          <w:sz w:val="28"/>
-          <w:lang w:val="uk-UA"/>
-        </w:rPr>
-      </w:pPr>
-      <w:r>
-        <w:rPr>
-          <w:rFonts w:ascii="Cambria Math" w:hAnsi="Cambria Math" w:cs="Cambria Math"/>
-          <w:b/>
-          <w:sz w:val="28"/>
-        </w:rPr>
-        <w:t>▶</w:t>
-      </w:r>
-      <w:r>
-        <w:rPr>
-          <w:rFonts w:cstheme="minorHAnsi"/>
-          <w:b/>
-          <w:sz w:val="28"/>
-        </w:rPr>
-        <w:t xml:space="preserve"> </w:t>
-      </w:r>
-      <w:r>
-        <w:rPr>
-          <w:rFonts w:cstheme="minorHAnsi"/>
-          <w:b/>
-          <w:sz w:val="28"/>
-        </w:rPr>
-        <w:t xml:space="preserve">[ </w:t>
-      </w:r>
-      <w:proofErr w:type="gramStart"/>
-      <w:r>
-        <w:rPr>
-          <w:rFonts w:cstheme="minorHAnsi"/>
-          <w:b/>
-          <w:sz w:val="28"/>
-        </w:rPr>
-        <w:t>regexp1.txt ]</w:t>
-      </w:r>
-      <w:proofErr w:type="gramEnd"/>
-      <w:r>
-        <w:rPr>
-          <w:rFonts w:cstheme="minorHAnsi"/>
-          <w:b/>
-          <w:sz w:val="28"/>
-        </w:rPr>
-        <w:t xml:space="preserve"> </w:t>
-      </w:r>
-    </w:p>
-    <w:p>
-      <w:pPr>
-        <w:spacing w:after="0"/>
-        <w:rPr>
-          <w:rFonts w:ascii="Consolas" w:hAnsi="Consolas" w:cstheme="minorHAnsi"/>
-          <w:sz w:val="28"/>
-        </w:rPr>
-      </w:pPr>
-      <w:r>
-        <w:rPr>
-          <w:rFonts w:ascii="Consolas" w:hAnsi="Consolas" w:cstheme="minorHAnsi"/>
-          <w:sz w:val="28"/>
-        </w:rPr>
-        <w:t>a*b*</w:t>
-      </w:r>
-    </w:p>
-    <w:p>
-      <w:pPr>
-        <w:spacing w:after="0"/>
-        <w:rPr>
-          <w:rFonts w:ascii="Consolas" w:hAnsi="Consolas" w:cstheme="minorHAnsi"/>
-          <w:sz w:val="28"/>
-        </w:rPr>
-      </w:pPr>
-    </w:p>
-    <w:p>
-      <w:pPr>
-        <w:rPr>
-          <w:rFonts w:cstheme="minorHAnsi"/>
-          <w:b/>
-          <w:sz w:val="28"/>
-        </w:rPr>
-      </w:pPr>
-      <w:r>
-        <w:rPr>
-          <w:rFonts w:ascii="Cambria Math" w:hAnsi="Cambria Math" w:cs="Cambria Math"/>
-          <w:b/>
-          <w:sz w:val="28"/>
-        </w:rPr>
-        <w:t>▶</w:t>
-      </w:r>
-      <w:r>
-        <w:rPr>
-          <w:rFonts w:cstheme="minorHAnsi"/>
-          <w:b/>
-          <w:sz w:val="28"/>
-        </w:rPr>
-        <w:t xml:space="preserve"> </w:t>
-      </w:r>
-      <w:r>
-        <w:rPr>
-          <w:rFonts w:cstheme="minorHAnsi"/>
-          <w:b/>
-          <w:sz w:val="28"/>
-        </w:rPr>
-        <w:t xml:space="preserve">[ </w:t>
-      </w:r>
-      <w:proofErr w:type="gramStart"/>
-      <w:r>
-        <w:rPr>
-          <w:rFonts w:cstheme="minorHAnsi"/>
-          <w:b/>
-          <w:sz w:val="28"/>
-        </w:rPr>
-        <w:t>regexp2.txt ]</w:t>
-      </w:r>
-      <w:proofErr w:type="gramEnd"/>
-      <w:r>
-        <w:rPr>
-          <w:rFonts w:cstheme="minorHAnsi"/>
-          <w:b/>
-          <w:sz w:val="28"/>
-        </w:rPr>
-        <w:t xml:space="preserve"> </w:t>
-      </w:r>
-    </w:p>
-    <w:p>
-      <w:pPr>
-        <w:spacing w:after="0"/>
-        <w:rPr>
-          <w:rFonts w:ascii="Consolas" w:hAnsi="Consolas" w:cstheme="minorHAnsi"/>
-          <w:sz w:val="28"/>
-        </w:rPr>
-      </w:pPr>
-      <w:r>
-        <w:rPr>
-          <w:rFonts w:ascii="Consolas" w:hAnsi="Consolas" w:cstheme="minorHAnsi"/>
-          <w:sz w:val="28"/>
-        </w:rPr>
-        <w:t>(b*ab*</w:t>
-      </w:r>
-      <w:proofErr w:type="gramStart"/>
-      <w:r>
-        <w:rPr>
-          <w:rFonts w:ascii="Consolas" w:hAnsi="Consolas" w:cstheme="minorHAnsi"/>
-          <w:sz w:val="28"/>
-        </w:rPr>
-        <w:t>a)*</w:t>
-      </w:r>
-      <w:proofErr w:type="gramEnd"/>
-      <w:r>
-        <w:rPr>
-          <w:rFonts w:ascii="Consolas" w:hAnsi="Consolas" w:cstheme="minorHAnsi"/>
-          <w:sz w:val="28"/>
-        </w:rPr>
-        <w:t>b*</w:t>
-      </w:r>
-    </w:p>
-    <w:p/>
-    <w:p>
-      <w:pPr>
-        <w:rPr>
-          <w:b/>
-          <w:sz w:val="36"/>
-        </w:rPr>
-      </w:pPr>
-      <w:r>
-        <w:rPr>
-          <w:b/>
-          <w:sz w:val="36"/>
-        </w:rPr>
-        <w:t xml:space="preserve">Automata </w:t>
-      </w:r>
-      <w:proofErr w:type="spellStart"/>
-      <w:r>
-        <w:rPr>
-          <w:b/>
-          <w:sz w:val="36"/>
-        </w:rPr>
-        <w:t>Determinisation</w:t>
-      </w:r>
-      <w:proofErr w:type="spellEnd"/>
-    </w:p>
-    <w:p>
-      <w:pPr>
-        <w:rPr>
-          <w:b/>
-          <w:sz w:val="28"/>
-        </w:rPr>
-      </w:pPr>
-      <w:r>
-        <w:rPr>
-          <w:rFonts w:ascii="Cambria Math" w:hAnsi="Cambria Math" w:cs="Cambria Math"/>
-          <w:sz w:val="28"/>
-        </w:rPr>
-        <w:t>▶</w:t>
-      </w:r>
-      <w:r>
-        <w:rPr>
-          <w:sz w:val="28"/>
-        </w:rPr>
-        <w:t xml:space="preserve"> </w:t>
-      </w:r>
-      <w:r>
-        <w:rPr>
-          <w:b/>
-          <w:sz w:val="28"/>
-        </w:rPr>
-        <w:t>What is the language accepted by the automaton in the figure below?</w:t>
+      <w:r>
+        <w:rPr>
+          <w:rFonts w:eastAsia="Times New Roman" w:cs="Times New Roman"/>
+          <w:b/>
+          <w:sz w:val="28"/>
+          <w:szCs w:val="24"/>
+          <w:lang w:val="uk-UA"/>
+        </w:rPr>
+        <w:t>(7)</w:t>
+      </w:r>
+      <w:r>
+        <w:rPr>
+          <w:rFonts w:eastAsia="Times New Roman" w:cs="Times New Roman"/>
+          <w:sz w:val="28"/>
+          <w:szCs w:val="24"/>
+          <w:lang w:val="uk-UA"/>
+        </w:rPr>
+        <w:t>.</w:t>
       </w:r>
     </w:p>
     <w:p>
@@ -1805,63 +1140,27 @@
           <w:szCs w:val="24"/>
           <w:lang w:val="uk-UA"/>
         </w:rPr>
-        <w:t>Автомат приймає всі слова, які можна утворити шляхом переходів зі стартового стану</w:t>
-      </w:r>
-      <w:r>
-        <w:rPr>
-          <w:rFonts w:eastAsia="Times New Roman" w:cs="Times New Roman"/>
-          <w:b/>
-          <w:sz w:val="28"/>
-          <w:szCs w:val="24"/>
-          <w:lang w:val="uk-UA"/>
-        </w:rPr>
-        <w:t xml:space="preserve"> (1)</w:t>
-      </w:r>
-      <w:r>
-        <w:rPr>
-          <w:rFonts w:eastAsia="Times New Roman" w:cs="Times New Roman"/>
-          <w:sz w:val="28"/>
-          <w:szCs w:val="24"/>
-          <w:lang w:val="uk-UA"/>
-        </w:rPr>
-        <w:t xml:space="preserve"> до </w:t>
-      </w:r>
-      <w:r>
-        <w:rPr>
-          <w:rFonts w:eastAsia="Times New Roman" w:cs="Times New Roman"/>
-          <w:sz w:val="28"/>
-          <w:szCs w:val="24"/>
-          <w:lang w:val="uk-UA"/>
-        </w:rPr>
-        <w:t>кінцевого стану</w:t>
-      </w:r>
-      <w:r>
-        <w:rPr>
-          <w:rFonts w:eastAsia="Times New Roman" w:cs="Times New Roman"/>
-          <w:sz w:val="28"/>
-          <w:szCs w:val="24"/>
-          <w:lang w:val="uk-UA"/>
-        </w:rPr>
-        <w:t xml:space="preserve"> </w:t>
-      </w:r>
-      <w:r>
-        <w:rPr>
-          <w:rFonts w:eastAsia="Times New Roman" w:cs="Times New Roman"/>
-          <w:b/>
-          <w:sz w:val="28"/>
-          <w:szCs w:val="24"/>
-          <w:lang w:val="uk-UA"/>
-        </w:rPr>
-        <w:t>(7)</w:t>
-      </w:r>
-      <w:r>
-        <w:rPr>
-          <w:rFonts w:eastAsia="Times New Roman" w:cs="Times New Roman"/>
-          <w:sz w:val="28"/>
-          <w:szCs w:val="24"/>
-          <w:lang w:val="uk-UA"/>
-        </w:rPr>
-        <w:t>.</w:t>
+        <w:t xml:space="preserve">Він містить </w:t>
+      </w:r>
+      <w:r>
+        <w:rPr>
+          <w:rFonts w:eastAsia="Times New Roman" w:cs="Times New Roman"/>
+          <w:b/>
+          <w:bCs/>
+          <w:sz w:val="28"/>
+          <w:szCs w:val="24"/>
+          <w:lang w:val="uk-UA"/>
+        </w:rPr>
+        <w:t>ε-переходи</w:t>
+      </w:r>
+      <w:r>
+        <w:rPr>
+          <w:rFonts w:eastAsia="Times New Roman" w:cs="Times New Roman"/>
+          <w:sz w:val="28"/>
+          <w:szCs w:val="24"/>
+          <w:lang w:val="uk-UA"/>
+        </w:rPr>
+        <w:t xml:space="preserve"> (порожні переходи), що дозволяють рухатися між станами без зчитування символів.</w:t>
       </w:r>
     </w:p>
     <w:p>
@@ -1881,52 +1180,12 @@
           <w:szCs w:val="24"/>
           <w:lang w:val="uk-UA"/>
         </w:rPr>
-        <w:t xml:space="preserve">Він містить </w:t>
-      </w:r>
-      <w:r>
-        <w:rPr>
-          <w:rFonts w:eastAsia="Times New Roman" w:cs="Times New Roman"/>
-          <w:b/>
-          <w:bCs/>
-          <w:sz w:val="28"/>
-          <w:szCs w:val="24"/>
-          <w:lang w:val="uk-UA"/>
-        </w:rPr>
-        <w:t>ε-переходи</w:t>
-      </w:r>
-      <w:r>
-        <w:rPr>
-          <w:rFonts w:eastAsia="Times New Roman" w:cs="Times New Roman"/>
-          <w:sz w:val="28"/>
-          <w:szCs w:val="24"/>
-          <w:lang w:val="uk-UA"/>
-        </w:rPr>
-        <w:t xml:space="preserve"> (порожні переходи), що дозволяють рухатися між станами без зчитування символів.</w:t>
-      </w:r>
-    </w:p>
-    <w:p>
-      <w:pPr>
-        <w:spacing w:before="100" w:beforeAutospacing="1" w:after="100" w:afterAutospacing="1" w:line="240" w:lineRule="auto"/>
-        <w:rPr>
-          <w:rFonts w:eastAsia="Times New Roman" w:cs="Times New Roman"/>
-          <w:sz w:val="28"/>
-          <w:szCs w:val="24"/>
-          <w:lang w:val="uk-UA"/>
-        </w:rPr>
-      </w:pPr>
-      <w:r>
-        <w:rPr>
-          <w:rFonts w:eastAsia="Times New Roman" w:cs="Times New Roman"/>
-          <w:sz w:val="28"/>
-          <w:szCs w:val="24"/>
-          <w:lang w:val="uk-UA"/>
-        </w:rPr>
         <w:t>Розглянемо всі можливі шляхи:</w:t>
       </w:r>
     </w:p>
     <w:p>
       <w:pPr>
-        <w:pStyle w:val="a4"/>
+        <w:pStyle w:val="ListParagraph"/>
         <w:numPr>
           <w:ilvl w:val="0"/>
           <w:numId w:val="2"/>
@@ -2169,7 +1428,7 @@
     </w:p>
     <w:p>
       <w:pPr>
-        <w:pStyle w:val="a4"/>
+        <w:pStyle w:val="ListParagraph"/>
         <w:numPr>
           <w:ilvl w:val="0"/>
           <w:numId w:val="2"/>
@@ -2422,7 +1681,7 @@
     </w:p>
     <w:p>
       <w:pPr>
-        <w:pStyle w:val="a4"/>
+        <w:pStyle w:val="ListParagraph"/>
         <w:numPr>
           <w:ilvl w:val="0"/>
           <w:numId w:val="2"/>
@@ -2731,7 +1990,7 @@
     </w:p>
     <w:p>
       <w:pPr>
-        <w:pStyle w:val="a4"/>
+        <w:pStyle w:val="ListParagraph"/>
         <w:numPr>
           <w:ilvl w:val="0"/>
           <w:numId w:val="2"/>
@@ -2874,29 +2133,7 @@
           <w:szCs w:val="24"/>
           <w:lang w:val="uk-UA"/>
         </w:rPr>
-        <w:t>рядок "</w:t>
-      </w:r>
-      <w:proofErr w:type="spellStart"/>
-      <w:r>
-        <w:rPr>
-          <w:rFonts w:eastAsia="Times New Roman" w:cs="Times New Roman"/>
-          <w:b/>
-          <w:sz w:val="28"/>
-          <w:szCs w:val="24"/>
-          <w:lang w:val="uk-UA"/>
-        </w:rPr>
-        <w:t>xzy</w:t>
-      </w:r>
-      <w:proofErr w:type="spellEnd"/>
-      <w:r>
-        <w:rPr>
-          <w:rFonts w:eastAsia="Times New Roman" w:cs="Times New Roman"/>
-          <w:b/>
-          <w:sz w:val="28"/>
-          <w:szCs w:val="24"/>
-          <w:lang w:val="uk-UA"/>
-        </w:rPr>
-        <w:t>"</w:t>
+        <w:t>рядок "xzy"</w:t>
       </w:r>
       <w:r>
         <w:rPr>
@@ -2924,92 +2161,7 @@
           <w:szCs w:val="24"/>
           <w:lang w:val="uk-UA"/>
         </w:rPr>
-        <w:t xml:space="preserve">Мова, що приймається, здається, складається з рядків виду </w:t>
-      </w:r>
-      <w:r>
-        <w:rPr>
-          <w:rFonts w:eastAsia="Times New Roman" w:cs="Times New Roman"/>
-          <w:b/>
-          <w:sz w:val="28"/>
-          <w:szCs w:val="24"/>
-          <w:lang w:val="uk-UA"/>
-        </w:rPr>
-        <w:t>(</w:t>
-      </w:r>
-      <w:proofErr w:type="spellStart"/>
-      <w:r>
-        <w:rPr>
-          <w:rFonts w:eastAsia="Times New Roman" w:cs="Times New Roman"/>
-          <w:b/>
-          <w:sz w:val="28"/>
-          <w:szCs w:val="24"/>
-          <w:lang w:val="uk-UA"/>
-        </w:rPr>
-        <w:t>x|y</w:t>
-      </w:r>
-      <w:proofErr w:type="spellEnd"/>
-      <w:r>
-        <w:rPr>
-          <w:rFonts w:eastAsia="Times New Roman" w:cs="Times New Roman"/>
-          <w:b/>
-          <w:sz w:val="28"/>
-          <w:szCs w:val="24"/>
-          <w:lang w:val="uk-UA"/>
-        </w:rPr>
-        <w:t>|(</w:t>
-      </w:r>
-      <w:proofErr w:type="spellStart"/>
-      <w:r>
-        <w:rPr>
-          <w:rFonts w:eastAsia="Times New Roman" w:cs="Times New Roman"/>
-          <w:b/>
-          <w:sz w:val="28"/>
-          <w:szCs w:val="24"/>
-          <w:lang w:val="uk-UA"/>
-        </w:rPr>
-        <w:t>xz</w:t>
-      </w:r>
-      <w:proofErr w:type="spellEnd"/>
-      <w:r>
-        <w:rPr>
-          <w:rFonts w:eastAsia="Times New Roman" w:cs="Times New Roman"/>
-          <w:b/>
-          <w:sz w:val="28"/>
-          <w:szCs w:val="24"/>
-          <w:lang w:val="uk-UA"/>
-        </w:rPr>
-        <w:t>)y)((ε)x|(ε)y|(ε)(</w:t>
-      </w:r>
-      <w:proofErr w:type="spellStart"/>
-      <w:r>
-        <w:rPr>
-          <w:rFonts w:eastAsia="Times New Roman" w:cs="Times New Roman"/>
-          <w:b/>
-          <w:sz w:val="28"/>
-          <w:szCs w:val="24"/>
-          <w:lang w:val="uk-UA"/>
-        </w:rPr>
-        <w:t>xz</w:t>
-      </w:r>
-      <w:proofErr w:type="spellEnd"/>
-      <w:r>
-        <w:rPr>
-          <w:rFonts w:eastAsia="Times New Roman" w:cs="Times New Roman"/>
-          <w:b/>
-          <w:sz w:val="28"/>
-          <w:szCs w:val="24"/>
-          <w:lang w:val="uk-UA"/>
-        </w:rPr>
-        <w:t>)y)*</w:t>
-      </w:r>
-      <w:r>
-        <w:rPr>
-          <w:rFonts w:eastAsia="Times New Roman" w:cs="Times New Roman"/>
-          <w:sz w:val="28"/>
-          <w:szCs w:val="24"/>
-          <w:lang w:val="uk-UA"/>
-        </w:rPr>
-        <w:t xml:space="preserve"> - по суті, рядки, що починаються з </w:t>
+        <w:t xml:space="preserve">Мова, що приймається, складається з рядків, що починаються з </w:t>
       </w:r>
       <w:r>
         <w:rPr>
@@ -3057,29 +2209,7 @@
           <w:szCs w:val="24"/>
           <w:lang w:val="uk-UA"/>
         </w:rPr>
-        <w:t>"</w:t>
-      </w:r>
-      <w:proofErr w:type="spellStart"/>
-      <w:r>
-        <w:rPr>
-          <w:rFonts w:eastAsia="Times New Roman" w:cs="Times New Roman"/>
-          <w:b/>
-          <w:sz w:val="28"/>
-          <w:szCs w:val="24"/>
-          <w:lang w:val="uk-UA"/>
-        </w:rPr>
-        <w:t>xzy</w:t>
-      </w:r>
-      <w:proofErr w:type="spellEnd"/>
-      <w:r>
-        <w:rPr>
-          <w:rFonts w:eastAsia="Times New Roman" w:cs="Times New Roman"/>
-          <w:b/>
-          <w:sz w:val="28"/>
-          <w:szCs w:val="24"/>
-          <w:lang w:val="uk-UA"/>
-        </w:rPr>
-        <w:t>"</w:t>
+        <w:t>"xzy"</w:t>
       </w:r>
       <w:r>
         <w:rPr>
@@ -3670,22 +2800,24 @@
         <w:rPr>
           <w:b/>
           <w:sz w:val="28"/>
+          <w:lang w:val="uk-UA"/>
         </w:rPr>
       </w:pPr>
       <w:r>
         <w:rPr>
           <w:rFonts w:ascii="Cambria Math" w:hAnsi="Cambria Math" w:cs="Cambria Math"/>
           <w:sz w:val="28"/>
+          <w:lang w:val="uk-UA"/>
         </w:rPr>
         <w:t>▶</w:t>
       </w:r>
       <w:r>
         <w:rPr>
           <w:sz w:val="28"/>
+          <w:lang w:val="uk-UA"/>
         </w:rPr>
         <w:t xml:space="preserve"> </w:t>
       </w:r>
-      <w:proofErr w:type="spellStart"/>
       <w:r>
         <w:rPr>
           <w:b/>
@@ -3693,13 +2825,28 @@
         </w:rPr>
         <w:t>Determinise</w:t>
       </w:r>
-      <w:proofErr w:type="spellEnd"/>
-      <w:r>
-        <w:rPr>
-          <w:b/>
-          <w:sz w:val="28"/>
-        </w:rPr>
-        <w:t xml:space="preserve"> it.</w:t>
+      <w:r>
+        <w:rPr>
+          <w:b/>
+          <w:sz w:val="28"/>
+          <w:lang w:val="uk-UA"/>
+        </w:rPr>
+        <w:t xml:space="preserve"> </w:t>
+      </w:r>
+      <w:r>
+        <w:rPr>
+          <w:b/>
+          <w:sz w:val="28"/>
+        </w:rPr>
+        <w:t>it</w:t>
+      </w:r>
+      <w:r>
+        <w:rPr>
+          <w:b/>
+          <w:sz w:val="28"/>
+          <w:lang w:val="uk-UA"/>
+        </w:rPr>
+        <w:t>.</w:t>
       </w:r>
     </w:p>
     <w:p>
@@ -3852,14 +2999,17 @@
       </w:pPr>
       <w:r>
         <w:rPr>
-          <w:noProof/>
+          <w:rFonts w:ascii="Consolas" w:eastAsia="Times New Roman" w:hAnsi="Consolas" w:cs="Times New Roman"/>
+          <w:sz w:val="28"/>
+          <w:szCs w:val="24"/>
+          <w:lang w:val="uk-UA"/>
         </w:rPr>
         <w:lastRenderedPageBreak/>
         <w:drawing>
-          <wp:inline distT="0" distB="0" distL="0" distR="0" wp14:anchorId="1632A196" wp14:editId="31A7DF33">
-            <wp:extent cx="4831080" cy="2751615"/>
-            <wp:effectExtent l="0" t="0" r="7620" b="0"/>
-            <wp:docPr id="1" name="Рисунок 1"/>
+          <wp:inline distT="0" distB="0" distL="0" distR="0" wp14:anchorId="7CF5DD2F" wp14:editId="5939A909">
+            <wp:extent cx="5570220" cy="3705846"/>
+            <wp:effectExtent l="0" t="0" r="0" b="9525"/>
+            <wp:docPr id="2000521016" name="Picture 1" descr="A diagram of a function&#10;&#10;AI-generated content may be incorrect."/>
             <wp:cNvGraphicFramePr>
               <a:graphicFrameLocks xmlns:a="http://schemas.openxmlformats.org/drawingml/2006/main" noChangeAspect="1"/>
             </wp:cNvGraphicFramePr>
@@ -3867,30 +3017,23 @@
               <a:graphicData uri="http://schemas.openxmlformats.org/drawingml/2006/picture">
                 <pic:pic xmlns:pic="http://schemas.openxmlformats.org/drawingml/2006/picture">
                   <pic:nvPicPr>
-                    <pic:cNvPr id="1" name=""/>
+                    <pic:cNvPr id="2000521016" name="Picture 1" descr="A diagram of a function&#10;&#10;AI-generated content may be incorrect."/>
                     <pic:cNvPicPr/>
                   </pic:nvPicPr>
-                  <pic:blipFill rotWithShape="1">
+                  <pic:blipFill>
                     <a:blip r:embed="rId5"/>
-                    <a:srcRect t="66310" r="72325" b="5669"/>
-                    <a:stretch/>
+                    <a:stretch>
+                      <a:fillRect/>
+                    </a:stretch>
                   </pic:blipFill>
-                  <pic:spPr bwMode="auto">
+                  <pic:spPr>
                     <a:xfrm>
                       <a:off x="0" y="0"/>
-                      <a:ext cx="4836075" cy="2754460"/>
+                      <a:ext cx="5582335" cy="3713906"/>
                     </a:xfrm>
                     <a:prstGeom prst="rect">
                       <a:avLst/>
                     </a:prstGeom>
-                    <a:ln>
-                      <a:noFill/>
-                    </a:ln>
-                    <a:extLst>
-                      <a:ext uri="{53640926-AAD7-44D8-BBD7-CCE9431645EC}">
-                        <a14:shadowObscured xmlns:a14="http://schemas.microsoft.com/office/drawing/2010/main"/>
-                      </a:ext>
-                    </a:extLst>
                   </pic:spPr>
                 </pic:pic>
               </a:graphicData>
@@ -3919,28 +3062,15 @@
           <w:rFonts w:ascii="Consolas" w:eastAsia="Times New Roman" w:hAnsi="Consolas" w:cs="Times New Roman"/>
           <w:sz w:val="28"/>
           <w:szCs w:val="24"/>
-          <w:lang w:val="uk-UA"/>
-        </w:rPr>
-      </w:pPr>
-      <w:proofErr w:type="spellStart"/>
-      <w:r>
-        <w:rPr>
-          <w:rFonts w:ascii="Consolas" w:eastAsia="Times New Roman" w:hAnsi="Consolas" w:cs="Times New Roman"/>
-          <w:sz w:val="28"/>
-          <w:szCs w:val="24"/>
-          <w:lang w:val="uk-UA"/>
-        </w:rPr>
-        <w:t>digraph</w:t>
-      </w:r>
-      <w:proofErr w:type="spellEnd"/>
-      <w:r>
-        <w:rPr>
-          <w:rFonts w:ascii="Consolas" w:eastAsia="Times New Roman" w:hAnsi="Consolas" w:cs="Times New Roman"/>
-          <w:sz w:val="28"/>
-          <w:szCs w:val="24"/>
-          <w:lang w:val="uk-UA"/>
-        </w:rPr>
-        <w:t xml:space="preserve"> DFA {</w:t>
+        </w:rPr>
+      </w:pPr>
+      <w:r>
+        <w:rPr>
+          <w:rFonts w:ascii="Consolas" w:eastAsia="Times New Roman" w:hAnsi="Consolas" w:cs="Times New Roman"/>
+          <w:sz w:val="28"/>
+          <w:szCs w:val="24"/>
+        </w:rPr>
+        <w:t>digraph StateTransitions {</w:t>
       </w:r>
     </w:p>
     <w:p>
@@ -3951,37 +3081,15 @@
           <w:rFonts w:ascii="Consolas" w:eastAsia="Times New Roman" w:hAnsi="Consolas" w:cs="Times New Roman"/>
           <w:sz w:val="28"/>
           <w:szCs w:val="24"/>
-          <w:lang w:val="uk-UA"/>
-        </w:rPr>
-      </w:pPr>
-      <w:r>
-        <w:rPr>
-          <w:rFonts w:ascii="Consolas" w:eastAsia="Times New Roman" w:hAnsi="Consolas" w:cs="Times New Roman"/>
-          <w:sz w:val="28"/>
-          <w:szCs w:val="24"/>
-          <w:lang w:val="uk-UA"/>
-        </w:rPr>
-        <w:t xml:space="preserve">    </w:t>
-      </w:r>
-      <w:proofErr w:type="spellStart"/>
-      <w:r>
-        <w:rPr>
-          <w:rFonts w:ascii="Consolas" w:eastAsia="Times New Roman" w:hAnsi="Consolas" w:cs="Times New Roman"/>
-          <w:sz w:val="28"/>
-          <w:szCs w:val="24"/>
-          <w:lang w:val="uk-UA"/>
-        </w:rPr>
-        <w:t>rankdir</w:t>
-      </w:r>
-      <w:proofErr w:type="spellEnd"/>
-      <w:r>
-        <w:rPr>
-          <w:rFonts w:ascii="Consolas" w:eastAsia="Times New Roman" w:hAnsi="Consolas" w:cs="Times New Roman"/>
-          <w:sz w:val="28"/>
-          <w:szCs w:val="24"/>
-          <w:lang w:val="uk-UA"/>
-        </w:rPr>
-        <w:t>=LR;</w:t>
+        </w:rPr>
+      </w:pPr>
+      <w:r>
+        <w:rPr>
+          <w:rFonts w:ascii="Consolas" w:eastAsia="Times New Roman" w:hAnsi="Consolas" w:cs="Times New Roman"/>
+          <w:sz w:val="28"/>
+          <w:szCs w:val="24"/>
+        </w:rPr>
+        <w:t>    // Налаштування графа</w:t>
       </w:r>
     </w:p>
     <w:p>
@@ -3992,77 +3100,15 @@
           <w:rFonts w:ascii="Consolas" w:eastAsia="Times New Roman" w:hAnsi="Consolas" w:cs="Times New Roman"/>
           <w:sz w:val="28"/>
           <w:szCs w:val="24"/>
-          <w:lang w:val="uk-UA"/>
-        </w:rPr>
-      </w:pPr>
-      <w:r>
-        <w:rPr>
-          <w:rFonts w:ascii="Consolas" w:eastAsia="Times New Roman" w:hAnsi="Consolas" w:cs="Times New Roman"/>
-          <w:sz w:val="28"/>
-          <w:szCs w:val="24"/>
-          <w:lang w:val="uk-UA"/>
-        </w:rPr>
-        <w:t xml:space="preserve">    </w:t>
-      </w:r>
-      <w:proofErr w:type="spellStart"/>
-      <w:r>
-        <w:rPr>
-          <w:rFonts w:ascii="Consolas" w:eastAsia="Times New Roman" w:hAnsi="Consolas" w:cs="Times New Roman"/>
-          <w:sz w:val="28"/>
-          <w:szCs w:val="24"/>
-          <w:lang w:val="uk-UA"/>
-        </w:rPr>
-        <w:t>node</w:t>
-      </w:r>
-      <w:proofErr w:type="spellEnd"/>
-      <w:r>
-        <w:rPr>
-          <w:rFonts w:ascii="Consolas" w:eastAsia="Times New Roman" w:hAnsi="Consolas" w:cs="Times New Roman"/>
-          <w:sz w:val="28"/>
-          <w:szCs w:val="24"/>
-          <w:lang w:val="uk-UA"/>
-        </w:rPr>
-        <w:t xml:space="preserve"> [</w:t>
-      </w:r>
-      <w:proofErr w:type="spellStart"/>
-      <w:r>
-        <w:rPr>
-          <w:rFonts w:ascii="Consolas" w:eastAsia="Times New Roman" w:hAnsi="Consolas" w:cs="Times New Roman"/>
-          <w:sz w:val="28"/>
-          <w:szCs w:val="24"/>
-          <w:lang w:val="uk-UA"/>
-        </w:rPr>
-        <w:t>shape</w:t>
-      </w:r>
-      <w:proofErr w:type="spellEnd"/>
-      <w:r>
-        <w:rPr>
-          <w:rFonts w:ascii="Consolas" w:eastAsia="Times New Roman" w:hAnsi="Consolas" w:cs="Times New Roman"/>
-          <w:sz w:val="28"/>
-          <w:szCs w:val="24"/>
-          <w:lang w:val="uk-UA"/>
-        </w:rPr>
-        <w:t xml:space="preserve"> = </w:t>
-      </w:r>
-      <w:proofErr w:type="spellStart"/>
-      <w:r>
-        <w:rPr>
-          <w:rFonts w:ascii="Consolas" w:eastAsia="Times New Roman" w:hAnsi="Consolas" w:cs="Times New Roman"/>
-          <w:sz w:val="28"/>
-          <w:szCs w:val="24"/>
-          <w:lang w:val="uk-UA"/>
-        </w:rPr>
-        <w:t>doublecircle</w:t>
-      </w:r>
-      <w:proofErr w:type="spellEnd"/>
-      <w:r>
-        <w:rPr>
-          <w:rFonts w:ascii="Consolas" w:eastAsia="Times New Roman" w:hAnsi="Consolas" w:cs="Times New Roman"/>
-          <w:sz w:val="28"/>
-          <w:szCs w:val="24"/>
-          <w:lang w:val="uk-UA"/>
-        </w:rPr>
-        <w:t>]; { "{6,7}" };</w:t>
+        </w:rPr>
+      </w:pPr>
+      <w:r>
+        <w:rPr>
+          <w:rFonts w:ascii="Consolas" w:eastAsia="Times New Roman" w:hAnsi="Consolas" w:cs="Times New Roman"/>
+          <w:sz w:val="28"/>
+          <w:szCs w:val="24"/>
+        </w:rPr>
+        <w:t>    rankdir=LR;</w:t>
       </w:r>
     </w:p>
     <w:p>
@@ -4073,77 +3119,15 @@
           <w:rFonts w:ascii="Consolas" w:eastAsia="Times New Roman" w:hAnsi="Consolas" w:cs="Times New Roman"/>
           <w:sz w:val="28"/>
           <w:szCs w:val="24"/>
-          <w:lang w:val="uk-UA"/>
-        </w:rPr>
-      </w:pPr>
-      <w:r>
-        <w:rPr>
-          <w:rFonts w:ascii="Consolas" w:eastAsia="Times New Roman" w:hAnsi="Consolas" w:cs="Times New Roman"/>
-          <w:sz w:val="28"/>
-          <w:szCs w:val="24"/>
-          <w:lang w:val="uk-UA"/>
-        </w:rPr>
-        <w:t xml:space="preserve">    </w:t>
-      </w:r>
-      <w:proofErr w:type="spellStart"/>
-      <w:r>
-        <w:rPr>
-          <w:rFonts w:ascii="Consolas" w:eastAsia="Times New Roman" w:hAnsi="Consolas" w:cs="Times New Roman"/>
-          <w:sz w:val="28"/>
-          <w:szCs w:val="24"/>
-          <w:lang w:val="uk-UA"/>
-        </w:rPr>
-        <w:t>node</w:t>
-      </w:r>
-      <w:proofErr w:type="spellEnd"/>
-      <w:r>
-        <w:rPr>
-          <w:rFonts w:ascii="Consolas" w:eastAsia="Times New Roman" w:hAnsi="Consolas" w:cs="Times New Roman"/>
-          <w:sz w:val="28"/>
-          <w:szCs w:val="24"/>
-          <w:lang w:val="uk-UA"/>
-        </w:rPr>
-        <w:t xml:space="preserve"> [</w:t>
-      </w:r>
-      <w:proofErr w:type="spellStart"/>
-      <w:r>
-        <w:rPr>
-          <w:rFonts w:ascii="Consolas" w:eastAsia="Times New Roman" w:hAnsi="Consolas" w:cs="Times New Roman"/>
-          <w:sz w:val="28"/>
-          <w:szCs w:val="24"/>
-          <w:lang w:val="uk-UA"/>
-        </w:rPr>
-        <w:t>shape</w:t>
-      </w:r>
-      <w:proofErr w:type="spellEnd"/>
-      <w:r>
-        <w:rPr>
-          <w:rFonts w:ascii="Consolas" w:eastAsia="Times New Roman" w:hAnsi="Consolas" w:cs="Times New Roman"/>
-          <w:sz w:val="28"/>
-          <w:szCs w:val="24"/>
-          <w:lang w:val="uk-UA"/>
-        </w:rPr>
-        <w:t xml:space="preserve"> = </w:t>
-      </w:r>
-      <w:proofErr w:type="spellStart"/>
-      <w:r>
-        <w:rPr>
-          <w:rFonts w:ascii="Consolas" w:eastAsia="Times New Roman" w:hAnsi="Consolas" w:cs="Times New Roman"/>
-          <w:sz w:val="28"/>
-          <w:szCs w:val="24"/>
-          <w:lang w:val="uk-UA"/>
-        </w:rPr>
-        <w:t>circle</w:t>
-      </w:r>
-      <w:proofErr w:type="spellEnd"/>
-      <w:r>
-        <w:rPr>
-          <w:rFonts w:ascii="Consolas" w:eastAsia="Times New Roman" w:hAnsi="Consolas" w:cs="Times New Roman"/>
-          <w:sz w:val="28"/>
-          <w:szCs w:val="24"/>
-          <w:lang w:val="uk-UA"/>
-        </w:rPr>
-        <w:t>];</w:t>
+        </w:rPr>
+      </w:pPr>
+      <w:r>
+        <w:rPr>
+          <w:rFonts w:ascii="Consolas" w:eastAsia="Times New Roman" w:hAnsi="Consolas" w:cs="Times New Roman"/>
+          <w:sz w:val="28"/>
+          <w:szCs w:val="24"/>
+        </w:rPr>
+        <w:t>    bgcolor="white";</w:t>
       </w:r>
     </w:p>
     <w:p>
@@ -4154,17 +3138,15 @@
           <w:rFonts w:ascii="Consolas" w:eastAsia="Times New Roman" w:hAnsi="Consolas" w:cs="Times New Roman"/>
           <w:sz w:val="28"/>
           <w:szCs w:val="24"/>
-          <w:lang w:val="uk-UA"/>
-        </w:rPr>
-      </w:pPr>
-      <w:r>
-        <w:rPr>
-          <w:rFonts w:ascii="Consolas" w:eastAsia="Times New Roman" w:hAnsi="Consolas" w:cs="Times New Roman"/>
-          <w:sz w:val="28"/>
-          <w:szCs w:val="24"/>
-          <w:lang w:val="uk-UA"/>
-        </w:rPr>
-        <w:t xml:space="preserve">    </w:t>
+        </w:rPr>
+      </w:pPr>
+      <w:r>
+        <w:rPr>
+          <w:rFonts w:ascii="Consolas" w:eastAsia="Times New Roman" w:hAnsi="Consolas" w:cs="Times New Roman"/>
+          <w:sz w:val="28"/>
+          <w:szCs w:val="24"/>
+        </w:rPr>
+        <w:t>    node [color=black, fontcolor=black];</w:t>
       </w:r>
     </w:p>
     <w:p>
@@ -4175,37 +3157,15 @@
           <w:rFonts w:ascii="Consolas" w:eastAsia="Times New Roman" w:hAnsi="Consolas" w:cs="Times New Roman"/>
           <w:sz w:val="28"/>
           <w:szCs w:val="24"/>
-          <w:lang w:val="uk-UA"/>
-        </w:rPr>
-      </w:pPr>
-      <w:r>
-        <w:rPr>
-          <w:rFonts w:ascii="Consolas" w:eastAsia="Times New Roman" w:hAnsi="Consolas" w:cs="Times New Roman"/>
-          <w:sz w:val="28"/>
-          <w:szCs w:val="24"/>
-          <w:lang w:val="uk-UA"/>
-        </w:rPr>
-        <w:t xml:space="preserve">    "{1,2,3,4}" -&gt; "{5}" [</w:t>
-      </w:r>
-      <w:proofErr w:type="spellStart"/>
-      <w:r>
-        <w:rPr>
-          <w:rFonts w:ascii="Consolas" w:eastAsia="Times New Roman" w:hAnsi="Consolas" w:cs="Times New Roman"/>
-          <w:sz w:val="28"/>
-          <w:szCs w:val="24"/>
-          <w:lang w:val="uk-UA"/>
-        </w:rPr>
-        <w:t>label</w:t>
-      </w:r>
-      <w:proofErr w:type="spellEnd"/>
-      <w:r>
-        <w:rPr>
-          <w:rFonts w:ascii="Consolas" w:eastAsia="Times New Roman" w:hAnsi="Consolas" w:cs="Times New Roman"/>
-          <w:sz w:val="28"/>
-          <w:szCs w:val="24"/>
-          <w:lang w:val="uk-UA"/>
-        </w:rPr>
-        <w:t xml:space="preserve"> = "x"];</w:t>
+        </w:rPr>
+      </w:pPr>
+      <w:r>
+        <w:rPr>
+          <w:rFonts w:ascii="Consolas" w:eastAsia="Times New Roman" w:hAnsi="Consolas" w:cs="Times New Roman"/>
+          <w:sz w:val="28"/>
+          <w:szCs w:val="24"/>
+        </w:rPr>
+        <w:t>    edge [color=black, fontcolor=black];</w:t>
       </w:r>
     </w:p>
     <w:p>
@@ -4216,37 +3176,15 @@
           <w:rFonts w:ascii="Consolas" w:eastAsia="Times New Roman" w:hAnsi="Consolas" w:cs="Times New Roman"/>
           <w:sz w:val="28"/>
           <w:szCs w:val="24"/>
-          <w:lang w:val="uk-UA"/>
-        </w:rPr>
-      </w:pPr>
-      <w:r>
-        <w:rPr>
-          <w:rFonts w:ascii="Consolas" w:eastAsia="Times New Roman" w:hAnsi="Consolas" w:cs="Times New Roman"/>
-          <w:sz w:val="28"/>
-          <w:szCs w:val="24"/>
-          <w:lang w:val="uk-UA"/>
-        </w:rPr>
-        <w:t xml:space="preserve">    "{1,2,3,4}" -&gt; "{6,7}" [</w:t>
-      </w:r>
-      <w:proofErr w:type="spellStart"/>
-      <w:r>
-        <w:rPr>
-          <w:rFonts w:ascii="Consolas" w:eastAsia="Times New Roman" w:hAnsi="Consolas" w:cs="Times New Roman"/>
-          <w:sz w:val="28"/>
-          <w:szCs w:val="24"/>
-          <w:lang w:val="uk-UA"/>
-        </w:rPr>
-        <w:t>label</w:t>
-      </w:r>
-      <w:proofErr w:type="spellEnd"/>
-      <w:r>
-        <w:rPr>
-          <w:rFonts w:ascii="Consolas" w:eastAsia="Times New Roman" w:hAnsi="Consolas" w:cs="Times New Roman"/>
-          <w:sz w:val="28"/>
-          <w:szCs w:val="24"/>
-          <w:lang w:val="uk-UA"/>
-        </w:rPr>
-        <w:t xml:space="preserve"> = "y"];</w:t>
+        </w:rPr>
+      </w:pPr>
+      <w:r>
+        <w:rPr>
+          <w:rFonts w:ascii="Consolas" w:eastAsia="Times New Roman" w:hAnsi="Consolas" w:cs="Times New Roman"/>
+          <w:sz w:val="28"/>
+          <w:szCs w:val="24"/>
+        </w:rPr>
+        <w:t xml:space="preserve">    </w:t>
       </w:r>
     </w:p>
     <w:p>
@@ -4257,17 +3195,15 @@
           <w:rFonts w:ascii="Consolas" w:eastAsia="Times New Roman" w:hAnsi="Consolas" w:cs="Times New Roman"/>
           <w:sz w:val="28"/>
           <w:szCs w:val="24"/>
-          <w:lang w:val="uk-UA"/>
-        </w:rPr>
-      </w:pPr>
-      <w:r>
-        <w:rPr>
-          <w:rFonts w:ascii="Consolas" w:eastAsia="Times New Roman" w:hAnsi="Consolas" w:cs="Times New Roman"/>
-          <w:sz w:val="28"/>
-          <w:szCs w:val="24"/>
-          <w:lang w:val="uk-UA"/>
-        </w:rPr>
-        <w:t xml:space="preserve">    </w:t>
+        </w:rPr>
+      </w:pPr>
+      <w:r>
+        <w:rPr>
+          <w:rFonts w:ascii="Consolas" w:eastAsia="Times New Roman" w:hAnsi="Consolas" w:cs="Times New Roman"/>
+          <w:sz w:val="28"/>
+          <w:szCs w:val="24"/>
+        </w:rPr>
+        <w:t>    // Вузли</w:t>
       </w:r>
     </w:p>
     <w:p>
@@ -4278,37 +3214,15 @@
           <w:rFonts w:ascii="Consolas" w:eastAsia="Times New Roman" w:hAnsi="Consolas" w:cs="Times New Roman"/>
           <w:sz w:val="28"/>
           <w:szCs w:val="24"/>
-          <w:lang w:val="uk-UA"/>
-        </w:rPr>
-      </w:pPr>
-      <w:r>
-        <w:rPr>
-          <w:rFonts w:ascii="Consolas" w:eastAsia="Times New Roman" w:hAnsi="Consolas" w:cs="Times New Roman"/>
-          <w:sz w:val="28"/>
-          <w:szCs w:val="24"/>
-          <w:lang w:val="uk-UA"/>
-        </w:rPr>
-        <w:t xml:space="preserve">    "{5}" -&gt; "{1,2,3,4}" [</w:t>
-      </w:r>
-      <w:proofErr w:type="spellStart"/>
-      <w:r>
-        <w:rPr>
-          <w:rFonts w:ascii="Consolas" w:eastAsia="Times New Roman" w:hAnsi="Consolas" w:cs="Times New Roman"/>
-          <w:sz w:val="28"/>
-          <w:szCs w:val="24"/>
-          <w:lang w:val="uk-UA"/>
-        </w:rPr>
-        <w:t>label</w:t>
-      </w:r>
-      <w:proofErr w:type="spellEnd"/>
-      <w:r>
-        <w:rPr>
-          <w:rFonts w:ascii="Consolas" w:eastAsia="Times New Roman" w:hAnsi="Consolas" w:cs="Times New Roman"/>
-          <w:sz w:val="28"/>
-          <w:szCs w:val="24"/>
-          <w:lang w:val="uk-UA"/>
-        </w:rPr>
-        <w:t xml:space="preserve"> = "z"];</w:t>
+        </w:rPr>
+      </w:pPr>
+      <w:r>
+        <w:rPr>
+          <w:rFonts w:ascii="Consolas" w:eastAsia="Times New Roman" w:hAnsi="Consolas" w:cs="Times New Roman"/>
+          <w:sz w:val="28"/>
+          <w:szCs w:val="24"/>
+        </w:rPr>
+        <w:t>    node1 [label="{1,2,3,4}", shape=circle];</w:t>
       </w:r>
     </w:p>
     <w:p>
@@ -4319,17 +3233,15 @@
           <w:rFonts w:ascii="Consolas" w:eastAsia="Times New Roman" w:hAnsi="Consolas" w:cs="Times New Roman"/>
           <w:sz w:val="28"/>
           <w:szCs w:val="24"/>
-          <w:lang w:val="uk-UA"/>
-        </w:rPr>
-      </w:pPr>
-      <w:r>
-        <w:rPr>
-          <w:rFonts w:ascii="Consolas" w:eastAsia="Times New Roman" w:hAnsi="Consolas" w:cs="Times New Roman"/>
-          <w:sz w:val="28"/>
-          <w:szCs w:val="24"/>
-          <w:lang w:val="uk-UA"/>
-        </w:rPr>
-        <w:t xml:space="preserve">    </w:t>
+        </w:rPr>
+      </w:pPr>
+      <w:r>
+        <w:rPr>
+          <w:rFonts w:ascii="Consolas" w:eastAsia="Times New Roman" w:hAnsi="Consolas" w:cs="Times New Roman"/>
+          <w:sz w:val="28"/>
+          <w:szCs w:val="24"/>
+        </w:rPr>
+        <w:t>    node2 [label="{5,6,7}", shape=doublecircle, peripheries=2];</w:t>
       </w:r>
     </w:p>
     <w:p>
@@ -4340,17 +3252,15 @@
           <w:rFonts w:ascii="Consolas" w:eastAsia="Times New Roman" w:hAnsi="Consolas" w:cs="Times New Roman"/>
           <w:sz w:val="28"/>
           <w:szCs w:val="24"/>
-          <w:lang w:val="uk-UA"/>
-        </w:rPr>
-      </w:pPr>
-      <w:r>
-        <w:rPr>
-          <w:rFonts w:ascii="Consolas" w:eastAsia="Times New Roman" w:hAnsi="Consolas" w:cs="Times New Roman"/>
-          <w:sz w:val="28"/>
-          <w:szCs w:val="24"/>
-          <w:lang w:val="uk-UA"/>
-        </w:rPr>
-        <w:t xml:space="preserve">    // Стан-пастка</w:t>
+        </w:rPr>
+      </w:pPr>
+      <w:r>
+        <w:rPr>
+          <w:rFonts w:ascii="Consolas" w:eastAsia="Times New Roman" w:hAnsi="Consolas" w:cs="Times New Roman"/>
+          <w:sz w:val="28"/>
+          <w:szCs w:val="24"/>
+        </w:rPr>
+        <w:t>    node3 [label="{6,7}", shape=doublecircle, peripheries=2];</w:t>
       </w:r>
     </w:p>
     <w:p>
@@ -4361,118 +3271,16 @@
           <w:rFonts w:ascii="Consolas" w:eastAsia="Times New Roman" w:hAnsi="Consolas" w:cs="Times New Roman"/>
           <w:sz w:val="28"/>
           <w:szCs w:val="24"/>
-          <w:lang w:val="uk-UA"/>
-        </w:rPr>
-      </w:pPr>
-      <w:r>
-        <w:rPr>
-          <w:rFonts w:ascii="Consolas" w:eastAsia="Times New Roman" w:hAnsi="Consolas" w:cs="Times New Roman"/>
-          <w:sz w:val="28"/>
-          <w:szCs w:val="24"/>
-          <w:lang w:val="uk-UA"/>
-        </w:rPr>
-        <w:t xml:space="preserve">    "</w:t>
-      </w:r>
-      <w:r>
-        <w:rPr>
-          <w:rFonts w:ascii="Cambria Math" w:eastAsia="Times New Roman" w:hAnsi="Cambria Math" w:cs="Cambria Math"/>
-          <w:sz w:val="28"/>
-          <w:szCs w:val="24"/>
-          <w:lang w:val="uk-UA"/>
-        </w:rPr>
-        <w:t>∅</w:t>
-      </w:r>
-      <w:r>
-        <w:rPr>
-          <w:rFonts w:ascii="Consolas" w:eastAsia="Times New Roman" w:hAnsi="Consolas" w:cs="Times New Roman"/>
-          <w:sz w:val="28"/>
-          <w:szCs w:val="24"/>
-          <w:lang w:val="uk-UA"/>
-        </w:rPr>
-        <w:t>" [</w:t>
-      </w:r>
-      <w:proofErr w:type="spellStart"/>
-      <w:r>
-        <w:rPr>
-          <w:rFonts w:ascii="Consolas" w:eastAsia="Times New Roman" w:hAnsi="Consolas" w:cs="Times New Roman"/>
-          <w:sz w:val="28"/>
-          <w:szCs w:val="24"/>
-          <w:lang w:val="uk-UA"/>
-        </w:rPr>
-        <w:t>shape</w:t>
-      </w:r>
-      <w:proofErr w:type="spellEnd"/>
-      <w:r>
-        <w:rPr>
-          <w:rFonts w:ascii="Consolas" w:eastAsia="Times New Roman" w:hAnsi="Consolas" w:cs="Times New Roman"/>
-          <w:sz w:val="28"/>
-          <w:szCs w:val="24"/>
-          <w:lang w:val="uk-UA"/>
-        </w:rPr>
-        <w:t xml:space="preserve"> = </w:t>
-      </w:r>
-      <w:proofErr w:type="spellStart"/>
-      <w:r>
-        <w:rPr>
-          <w:rFonts w:ascii="Consolas" w:eastAsia="Times New Roman" w:hAnsi="Consolas" w:cs="Times New Roman"/>
-          <w:sz w:val="28"/>
-          <w:szCs w:val="24"/>
-          <w:lang w:val="uk-UA"/>
-        </w:rPr>
-        <w:t>circle</w:t>
-      </w:r>
-      <w:proofErr w:type="spellEnd"/>
-      <w:r>
-        <w:rPr>
-          <w:rFonts w:ascii="Consolas" w:eastAsia="Times New Roman" w:hAnsi="Consolas" w:cs="Times New Roman"/>
-          <w:sz w:val="28"/>
-          <w:szCs w:val="24"/>
-          <w:lang w:val="uk-UA"/>
-        </w:rPr>
-        <w:t xml:space="preserve">, </w:t>
-      </w:r>
-      <w:proofErr w:type="spellStart"/>
-      <w:r>
-        <w:rPr>
-          <w:rFonts w:ascii="Consolas" w:eastAsia="Times New Roman" w:hAnsi="Consolas" w:cs="Times New Roman"/>
-          <w:sz w:val="28"/>
-          <w:szCs w:val="24"/>
-          <w:lang w:val="uk-UA"/>
-        </w:rPr>
-        <w:t>style</w:t>
-      </w:r>
-      <w:proofErr w:type="spellEnd"/>
-      <w:r>
-        <w:rPr>
-          <w:rFonts w:ascii="Consolas" w:eastAsia="Times New Roman" w:hAnsi="Consolas" w:cs="Times New Roman"/>
-          <w:sz w:val="28"/>
-          <w:szCs w:val="24"/>
-          <w:lang w:val="uk-UA"/>
-        </w:rPr>
-        <w:t>=</w:t>
-      </w:r>
-      <w:proofErr w:type="spellStart"/>
-      <w:r>
-        <w:rPr>
-          <w:rFonts w:ascii="Consolas" w:eastAsia="Times New Roman" w:hAnsi="Consolas" w:cs="Times New Roman"/>
-          <w:sz w:val="28"/>
-          <w:szCs w:val="24"/>
-          <w:lang w:val="uk-UA"/>
-        </w:rPr>
-        <w:t>dashed</w:t>
-      </w:r>
-      <w:proofErr w:type="spellEnd"/>
-      <w:r>
-        <w:rPr>
-          <w:rFonts w:ascii="Consolas" w:eastAsia="Times New Roman" w:hAnsi="Consolas" w:cs="Times New Roman"/>
-          <w:sz w:val="28"/>
-          <w:szCs w:val="24"/>
-          <w:lang w:val="uk-UA"/>
-        </w:rPr>
-        <w:t>];</w:t>
-      </w:r>
-      <w:bookmarkStart w:id="0" w:name="_GoBack"/>
-      <w:bookmarkEnd w:id="0"/>
+        </w:rPr>
+      </w:pPr>
+      <w:r>
+        <w:rPr>
+          <w:rFonts w:ascii="Consolas" w:eastAsia="Times New Roman" w:hAnsi="Consolas" w:cs="Times New Roman"/>
+          <w:sz w:val="28"/>
+          <w:szCs w:val="24"/>
+        </w:rPr>
+        <w:t xml:space="preserve">    </w:t>
+      </w:r>
     </w:p>
     <w:p>
       <w:pPr>
@@ -4482,17 +3290,15 @@
           <w:rFonts w:ascii="Consolas" w:eastAsia="Times New Roman" w:hAnsi="Consolas" w:cs="Times New Roman"/>
           <w:sz w:val="28"/>
           <w:szCs w:val="24"/>
-          <w:lang w:val="uk-UA"/>
-        </w:rPr>
-      </w:pPr>
-      <w:r>
-        <w:rPr>
-          <w:rFonts w:ascii="Consolas" w:eastAsia="Times New Roman" w:hAnsi="Consolas" w:cs="Times New Roman"/>
-          <w:sz w:val="28"/>
-          <w:szCs w:val="24"/>
-          <w:lang w:val="uk-UA"/>
-        </w:rPr>
-        <w:t xml:space="preserve">    </w:t>
+        </w:rPr>
+      </w:pPr>
+      <w:r>
+        <w:rPr>
+          <w:rFonts w:ascii="Consolas" w:eastAsia="Times New Roman" w:hAnsi="Consolas" w:cs="Times New Roman"/>
+          <w:sz w:val="28"/>
+          <w:szCs w:val="24"/>
+        </w:rPr>
+        <w:t>    // Пуста множина</w:t>
       </w:r>
     </w:p>
     <w:p>
@@ -4503,55 +3309,15 @@
           <w:rFonts w:ascii="Consolas" w:eastAsia="Times New Roman" w:hAnsi="Consolas" w:cs="Times New Roman"/>
           <w:sz w:val="28"/>
           <w:szCs w:val="24"/>
-          <w:lang w:val="uk-UA"/>
-        </w:rPr>
-      </w:pPr>
-      <w:r>
-        <w:rPr>
-          <w:rFonts w:ascii="Consolas" w:eastAsia="Times New Roman" w:hAnsi="Consolas" w:cs="Times New Roman"/>
-          <w:sz w:val="28"/>
-          <w:szCs w:val="24"/>
-          <w:lang w:val="uk-UA"/>
-        </w:rPr>
-        <w:t xml:space="preserve">    "{1,2,3,4}" -&gt; "</w:t>
-      </w:r>
-      <w:r>
-        <w:rPr>
-          <w:rFonts w:ascii="Cambria Math" w:eastAsia="Times New Roman" w:hAnsi="Cambria Math" w:cs="Cambria Math"/>
-          <w:sz w:val="28"/>
-          <w:szCs w:val="24"/>
-          <w:lang w:val="uk-UA"/>
-        </w:rPr>
-        <w:t>∅</w:t>
-      </w:r>
-      <w:r>
-        <w:rPr>
-          <w:rFonts w:ascii="Consolas" w:eastAsia="Times New Roman" w:hAnsi="Consolas" w:cs="Times New Roman"/>
-          <w:sz w:val="28"/>
-          <w:szCs w:val="24"/>
-          <w:lang w:val="uk-UA"/>
-        </w:rPr>
-        <w:t>" [</w:t>
-      </w:r>
-      <w:proofErr w:type="spellStart"/>
-      <w:r>
-        <w:rPr>
-          <w:rFonts w:ascii="Consolas" w:eastAsia="Times New Roman" w:hAnsi="Consolas" w:cs="Times New Roman"/>
-          <w:sz w:val="28"/>
-          <w:szCs w:val="24"/>
-          <w:lang w:val="uk-UA"/>
-        </w:rPr>
-        <w:t>label</w:t>
-      </w:r>
-      <w:proofErr w:type="spellEnd"/>
-      <w:r>
-        <w:rPr>
-          <w:rFonts w:ascii="Consolas" w:eastAsia="Times New Roman" w:hAnsi="Consolas" w:cs="Times New Roman"/>
-          <w:sz w:val="28"/>
-          <w:szCs w:val="24"/>
-          <w:lang w:val="uk-UA"/>
-        </w:rPr>
-        <w:t xml:space="preserve"> = "z"];</w:t>
+        </w:rPr>
+      </w:pPr>
+      <w:r>
+        <w:rPr>
+          <w:rFonts w:ascii="Consolas" w:eastAsia="Times New Roman" w:hAnsi="Consolas" w:cs="Times New Roman"/>
+          <w:sz w:val="28"/>
+          <w:szCs w:val="24"/>
+        </w:rPr>
+        <w:t>    empty [label="Ø", shape=circle, style=dashed];</w:t>
       </w:r>
     </w:p>
     <w:p>
@@ -4562,55 +3328,15 @@
           <w:rFonts w:ascii="Consolas" w:eastAsia="Times New Roman" w:hAnsi="Consolas" w:cs="Times New Roman"/>
           <w:sz w:val="28"/>
           <w:szCs w:val="24"/>
-          <w:lang w:val="uk-UA"/>
-        </w:rPr>
-      </w:pPr>
-      <w:r>
-        <w:rPr>
-          <w:rFonts w:ascii="Consolas" w:eastAsia="Times New Roman" w:hAnsi="Consolas" w:cs="Times New Roman"/>
-          <w:sz w:val="28"/>
-          <w:szCs w:val="24"/>
-          <w:lang w:val="uk-UA"/>
-        </w:rPr>
-        <w:t xml:space="preserve">    "{5}" -&gt; "</w:t>
-      </w:r>
-      <w:r>
-        <w:rPr>
-          <w:rFonts w:ascii="Cambria Math" w:eastAsia="Times New Roman" w:hAnsi="Cambria Math" w:cs="Cambria Math"/>
-          <w:sz w:val="28"/>
-          <w:szCs w:val="24"/>
-          <w:lang w:val="uk-UA"/>
-        </w:rPr>
-        <w:t>∅</w:t>
-      </w:r>
-      <w:r>
-        <w:rPr>
-          <w:rFonts w:ascii="Consolas" w:eastAsia="Times New Roman" w:hAnsi="Consolas" w:cs="Times New Roman"/>
-          <w:sz w:val="28"/>
-          <w:szCs w:val="24"/>
-          <w:lang w:val="uk-UA"/>
-        </w:rPr>
-        <w:t>" [</w:t>
-      </w:r>
-      <w:proofErr w:type="spellStart"/>
-      <w:r>
-        <w:rPr>
-          <w:rFonts w:ascii="Consolas" w:eastAsia="Times New Roman" w:hAnsi="Consolas" w:cs="Times New Roman"/>
-          <w:sz w:val="28"/>
-          <w:szCs w:val="24"/>
-          <w:lang w:val="uk-UA"/>
-        </w:rPr>
-        <w:t>label</w:t>
-      </w:r>
-      <w:proofErr w:type="spellEnd"/>
-      <w:r>
-        <w:rPr>
-          <w:rFonts w:ascii="Consolas" w:eastAsia="Times New Roman" w:hAnsi="Consolas" w:cs="Times New Roman"/>
-          <w:sz w:val="28"/>
-          <w:szCs w:val="24"/>
-          <w:lang w:val="uk-UA"/>
-        </w:rPr>
-        <w:t xml:space="preserve"> = "x"];</w:t>
+        </w:rPr>
+      </w:pPr>
+      <w:r>
+        <w:rPr>
+          <w:rFonts w:ascii="Consolas" w:eastAsia="Times New Roman" w:hAnsi="Consolas" w:cs="Times New Roman"/>
+          <w:sz w:val="28"/>
+          <w:szCs w:val="24"/>
+        </w:rPr>
+        <w:t xml:space="preserve">    </w:t>
       </w:r>
     </w:p>
     <w:p>
@@ -4621,55 +3347,15 @@
           <w:rFonts w:ascii="Consolas" w:eastAsia="Times New Roman" w:hAnsi="Consolas" w:cs="Times New Roman"/>
           <w:sz w:val="28"/>
           <w:szCs w:val="24"/>
-          <w:lang w:val="uk-UA"/>
-        </w:rPr>
-      </w:pPr>
-      <w:r>
-        <w:rPr>
-          <w:rFonts w:ascii="Consolas" w:eastAsia="Times New Roman" w:hAnsi="Consolas" w:cs="Times New Roman"/>
-          <w:sz w:val="28"/>
-          <w:szCs w:val="24"/>
-          <w:lang w:val="uk-UA"/>
-        </w:rPr>
-        <w:t xml:space="preserve">    "{5}" -&gt; "</w:t>
-      </w:r>
-      <w:r>
-        <w:rPr>
-          <w:rFonts w:ascii="Cambria Math" w:eastAsia="Times New Roman" w:hAnsi="Cambria Math" w:cs="Cambria Math"/>
-          <w:sz w:val="28"/>
-          <w:szCs w:val="24"/>
-          <w:lang w:val="uk-UA"/>
-        </w:rPr>
-        <w:t>∅</w:t>
-      </w:r>
-      <w:r>
-        <w:rPr>
-          <w:rFonts w:ascii="Consolas" w:eastAsia="Times New Roman" w:hAnsi="Consolas" w:cs="Times New Roman"/>
-          <w:sz w:val="28"/>
-          <w:szCs w:val="24"/>
-          <w:lang w:val="uk-UA"/>
-        </w:rPr>
-        <w:t>" [</w:t>
-      </w:r>
-      <w:proofErr w:type="spellStart"/>
-      <w:r>
-        <w:rPr>
-          <w:rFonts w:ascii="Consolas" w:eastAsia="Times New Roman" w:hAnsi="Consolas" w:cs="Times New Roman"/>
-          <w:sz w:val="28"/>
-          <w:szCs w:val="24"/>
-          <w:lang w:val="uk-UA"/>
-        </w:rPr>
-        <w:t>label</w:t>
-      </w:r>
-      <w:proofErr w:type="spellEnd"/>
-      <w:r>
-        <w:rPr>
-          <w:rFonts w:ascii="Consolas" w:eastAsia="Times New Roman" w:hAnsi="Consolas" w:cs="Times New Roman"/>
-          <w:sz w:val="28"/>
-          <w:szCs w:val="24"/>
-          <w:lang w:val="uk-UA"/>
-        </w:rPr>
-        <w:t xml:space="preserve"> = "y"];</w:t>
+        </w:rPr>
+      </w:pPr>
+      <w:r>
+        <w:rPr>
+          <w:rFonts w:ascii="Consolas" w:eastAsia="Times New Roman" w:hAnsi="Consolas" w:cs="Times New Roman"/>
+          <w:sz w:val="28"/>
+          <w:szCs w:val="24"/>
+        </w:rPr>
+        <w:t>    // Переходи</w:t>
       </w:r>
     </w:p>
     <w:p>
@@ -4680,55 +3366,15 @@
           <w:rFonts w:ascii="Consolas" w:eastAsia="Times New Roman" w:hAnsi="Consolas" w:cs="Times New Roman"/>
           <w:sz w:val="28"/>
           <w:szCs w:val="24"/>
-          <w:lang w:val="uk-UA"/>
-        </w:rPr>
-      </w:pPr>
-      <w:r>
-        <w:rPr>
-          <w:rFonts w:ascii="Consolas" w:eastAsia="Times New Roman" w:hAnsi="Consolas" w:cs="Times New Roman"/>
-          <w:sz w:val="28"/>
-          <w:szCs w:val="24"/>
-          <w:lang w:val="uk-UA"/>
-        </w:rPr>
-        <w:t xml:space="preserve">    "{6,7}" -&gt; "</w:t>
-      </w:r>
-      <w:r>
-        <w:rPr>
-          <w:rFonts w:ascii="Cambria Math" w:eastAsia="Times New Roman" w:hAnsi="Cambria Math" w:cs="Cambria Math"/>
-          <w:sz w:val="28"/>
-          <w:szCs w:val="24"/>
-          <w:lang w:val="uk-UA"/>
-        </w:rPr>
-        <w:t>∅</w:t>
-      </w:r>
-      <w:r>
-        <w:rPr>
-          <w:rFonts w:ascii="Consolas" w:eastAsia="Times New Roman" w:hAnsi="Consolas" w:cs="Times New Roman"/>
-          <w:sz w:val="28"/>
-          <w:szCs w:val="24"/>
-          <w:lang w:val="uk-UA"/>
-        </w:rPr>
-        <w:t>" [</w:t>
-      </w:r>
-      <w:proofErr w:type="spellStart"/>
-      <w:r>
-        <w:rPr>
-          <w:rFonts w:ascii="Consolas" w:eastAsia="Times New Roman" w:hAnsi="Consolas" w:cs="Times New Roman"/>
-          <w:sz w:val="28"/>
-          <w:szCs w:val="24"/>
-          <w:lang w:val="uk-UA"/>
-        </w:rPr>
-        <w:t>label</w:t>
-      </w:r>
-      <w:proofErr w:type="spellEnd"/>
-      <w:r>
-        <w:rPr>
-          <w:rFonts w:ascii="Consolas" w:eastAsia="Times New Roman" w:hAnsi="Consolas" w:cs="Times New Roman"/>
-          <w:sz w:val="28"/>
-          <w:szCs w:val="24"/>
-          <w:lang w:val="uk-UA"/>
-        </w:rPr>
-        <w:t xml:space="preserve"> = "x"];</w:t>
+        </w:rPr>
+      </w:pPr>
+      <w:r>
+        <w:rPr>
+          <w:rFonts w:ascii="Consolas" w:eastAsia="Times New Roman" w:hAnsi="Consolas" w:cs="Times New Roman"/>
+          <w:sz w:val="28"/>
+          <w:szCs w:val="24"/>
+        </w:rPr>
+        <w:t>    node1 -&gt; node2 [label="x"];</w:t>
       </w:r>
     </w:p>
     <w:p>
@@ -4739,55 +3385,15 @@
           <w:rFonts w:ascii="Consolas" w:eastAsia="Times New Roman" w:hAnsi="Consolas" w:cs="Times New Roman"/>
           <w:sz w:val="28"/>
           <w:szCs w:val="24"/>
-          <w:lang w:val="uk-UA"/>
-        </w:rPr>
-      </w:pPr>
-      <w:r>
-        <w:rPr>
-          <w:rFonts w:ascii="Consolas" w:eastAsia="Times New Roman" w:hAnsi="Consolas" w:cs="Times New Roman"/>
-          <w:sz w:val="28"/>
-          <w:szCs w:val="24"/>
-          <w:lang w:val="uk-UA"/>
-        </w:rPr>
-        <w:t xml:space="preserve">    "{6,7}" -&gt; "</w:t>
-      </w:r>
-      <w:r>
-        <w:rPr>
-          <w:rFonts w:ascii="Cambria Math" w:eastAsia="Times New Roman" w:hAnsi="Cambria Math" w:cs="Cambria Math"/>
-          <w:sz w:val="28"/>
-          <w:szCs w:val="24"/>
-          <w:lang w:val="uk-UA"/>
-        </w:rPr>
-        <w:t>∅</w:t>
-      </w:r>
-      <w:r>
-        <w:rPr>
-          <w:rFonts w:ascii="Consolas" w:eastAsia="Times New Roman" w:hAnsi="Consolas" w:cs="Times New Roman"/>
-          <w:sz w:val="28"/>
-          <w:szCs w:val="24"/>
-          <w:lang w:val="uk-UA"/>
-        </w:rPr>
-        <w:t>" [</w:t>
-      </w:r>
-      <w:proofErr w:type="spellStart"/>
-      <w:r>
-        <w:rPr>
-          <w:rFonts w:ascii="Consolas" w:eastAsia="Times New Roman" w:hAnsi="Consolas" w:cs="Times New Roman"/>
-          <w:sz w:val="28"/>
-          <w:szCs w:val="24"/>
-          <w:lang w:val="uk-UA"/>
-        </w:rPr>
-        <w:t>label</w:t>
-      </w:r>
-      <w:proofErr w:type="spellEnd"/>
-      <w:r>
-        <w:rPr>
-          <w:rFonts w:ascii="Consolas" w:eastAsia="Times New Roman" w:hAnsi="Consolas" w:cs="Times New Roman"/>
-          <w:sz w:val="28"/>
-          <w:szCs w:val="24"/>
-          <w:lang w:val="uk-UA"/>
-        </w:rPr>
-        <w:t xml:space="preserve"> = "z"];</w:t>
+        </w:rPr>
+      </w:pPr>
+      <w:r>
+        <w:rPr>
+          <w:rFonts w:ascii="Consolas" w:eastAsia="Times New Roman" w:hAnsi="Consolas" w:cs="Times New Roman"/>
+          <w:sz w:val="28"/>
+          <w:szCs w:val="24"/>
+        </w:rPr>
+        <w:t>    node1 -&gt; node3 [label="y"];</w:t>
       </w:r>
     </w:p>
     <w:p>
@@ -4798,93 +3404,15 @@
           <w:rFonts w:ascii="Consolas" w:eastAsia="Times New Roman" w:hAnsi="Consolas" w:cs="Times New Roman"/>
           <w:sz w:val="28"/>
           <w:szCs w:val="24"/>
-          <w:lang w:val="uk-UA"/>
-        </w:rPr>
-      </w:pPr>
-      <w:r>
-        <w:rPr>
-          <w:rFonts w:ascii="Consolas" w:eastAsia="Times New Roman" w:hAnsi="Consolas" w:cs="Times New Roman"/>
-          <w:sz w:val="28"/>
-          <w:szCs w:val="24"/>
-          <w:lang w:val="uk-UA"/>
-        </w:rPr>
-        <w:t xml:space="preserve">    "</w:t>
-      </w:r>
-      <w:r>
-        <w:rPr>
-          <w:rFonts w:ascii="Cambria Math" w:eastAsia="Times New Roman" w:hAnsi="Cambria Math" w:cs="Cambria Math"/>
-          <w:sz w:val="28"/>
-          <w:szCs w:val="24"/>
-          <w:lang w:val="uk-UA"/>
-        </w:rPr>
-        <w:t>∅</w:t>
-      </w:r>
-      <w:r>
-        <w:rPr>
-          <w:rFonts w:ascii="Consolas" w:eastAsia="Times New Roman" w:hAnsi="Consolas" w:cs="Times New Roman"/>
-          <w:sz w:val="28"/>
-          <w:szCs w:val="24"/>
-          <w:lang w:val="uk-UA"/>
-        </w:rPr>
-        <w:t>" -&gt; "</w:t>
-      </w:r>
-      <w:r>
-        <w:rPr>
-          <w:rFonts w:ascii="Cambria Math" w:eastAsia="Times New Roman" w:hAnsi="Cambria Math" w:cs="Cambria Math"/>
-          <w:sz w:val="28"/>
-          <w:szCs w:val="24"/>
-          <w:lang w:val="uk-UA"/>
-        </w:rPr>
-        <w:t>∅</w:t>
-      </w:r>
-      <w:r>
-        <w:rPr>
-          <w:rFonts w:ascii="Consolas" w:eastAsia="Times New Roman" w:hAnsi="Consolas" w:cs="Times New Roman"/>
-          <w:sz w:val="28"/>
-          <w:szCs w:val="24"/>
-          <w:lang w:val="uk-UA"/>
-        </w:rPr>
-        <w:t>" [</w:t>
-      </w:r>
-      <w:proofErr w:type="spellStart"/>
-      <w:r>
-        <w:rPr>
-          <w:rFonts w:ascii="Consolas" w:eastAsia="Times New Roman" w:hAnsi="Consolas" w:cs="Times New Roman"/>
-          <w:sz w:val="28"/>
-          <w:szCs w:val="24"/>
-          <w:lang w:val="uk-UA"/>
-        </w:rPr>
-        <w:t>label</w:t>
-      </w:r>
-      <w:proofErr w:type="spellEnd"/>
-      <w:r>
-        <w:rPr>
-          <w:rFonts w:ascii="Consolas" w:eastAsia="Times New Roman" w:hAnsi="Consolas" w:cs="Times New Roman"/>
-          <w:sz w:val="28"/>
-          <w:szCs w:val="24"/>
-          <w:lang w:val="uk-UA"/>
-        </w:rPr>
-        <w:t xml:space="preserve"> = "</w:t>
-      </w:r>
-      <w:proofErr w:type="spellStart"/>
-      <w:r>
-        <w:rPr>
-          <w:rFonts w:ascii="Consolas" w:eastAsia="Times New Roman" w:hAnsi="Consolas" w:cs="Times New Roman"/>
-          <w:sz w:val="28"/>
-          <w:szCs w:val="24"/>
-          <w:lang w:val="uk-UA"/>
-        </w:rPr>
-        <w:t>x,y,z</w:t>
-      </w:r>
-      <w:proofErr w:type="spellEnd"/>
-      <w:r>
-        <w:rPr>
-          <w:rFonts w:ascii="Consolas" w:eastAsia="Times New Roman" w:hAnsi="Consolas" w:cs="Times New Roman"/>
-          <w:sz w:val="28"/>
-          <w:szCs w:val="24"/>
-          <w:lang w:val="uk-UA"/>
-        </w:rPr>
-        <w:t>"];</w:t>
+        </w:rPr>
+      </w:pPr>
+      <w:r>
+        <w:rPr>
+          <w:rFonts w:ascii="Consolas" w:eastAsia="Times New Roman" w:hAnsi="Consolas" w:cs="Times New Roman"/>
+          <w:sz w:val="28"/>
+          <w:szCs w:val="24"/>
+        </w:rPr>
+        <w:t>    node1 -&gt; empty [label="z"];</w:t>
       </w:r>
     </w:p>
     <w:p>
@@ -4895,18 +3423,85 @@
           <w:rFonts w:ascii="Consolas" w:eastAsia="Times New Roman" w:hAnsi="Consolas" w:cs="Times New Roman"/>
           <w:sz w:val="28"/>
           <w:szCs w:val="24"/>
-          <w:lang w:val="uk-UA"/>
-        </w:rPr>
-      </w:pPr>
-      <w:r>
-        <w:rPr>
-          <w:rFonts w:ascii="Consolas" w:eastAsia="Times New Roman" w:hAnsi="Consolas" w:cs="Times New Roman"/>
-          <w:sz w:val="28"/>
-          <w:szCs w:val="24"/>
-          <w:lang w:val="uk-UA"/>
+        </w:rPr>
+      </w:pPr>
+      <w:r>
+        <w:rPr>
+          <w:rFonts w:ascii="Consolas" w:eastAsia="Times New Roman" w:hAnsi="Consolas" w:cs="Times New Roman"/>
+          <w:sz w:val="28"/>
+          <w:szCs w:val="24"/>
+        </w:rPr>
+        <w:t>    node2 -&gt; node1 [label="z"];</w:t>
+      </w:r>
+    </w:p>
+    <w:p>
+      <w:pPr>
+        <w:spacing w:before="100" w:beforeAutospacing="1" w:after="100" w:afterAutospacing="1" w:line="240" w:lineRule="auto"/>
+        <w:contextualSpacing/>
+        <w:rPr>
+          <w:rFonts w:ascii="Consolas" w:eastAsia="Times New Roman" w:hAnsi="Consolas" w:cs="Times New Roman"/>
+          <w:sz w:val="28"/>
+          <w:szCs w:val="24"/>
+        </w:rPr>
+      </w:pPr>
+      <w:r>
+        <w:rPr>
+          <w:rFonts w:ascii="Consolas" w:eastAsia="Times New Roman" w:hAnsi="Consolas" w:cs="Times New Roman"/>
+          <w:sz w:val="28"/>
+          <w:szCs w:val="24"/>
+        </w:rPr>
+        <w:t>    node2 -&gt; empty [label="x,y"];</w:t>
+      </w:r>
+    </w:p>
+    <w:p>
+      <w:pPr>
+        <w:spacing w:before="100" w:beforeAutospacing="1" w:after="100" w:afterAutospacing="1" w:line="240" w:lineRule="auto"/>
+        <w:contextualSpacing/>
+        <w:rPr>
+          <w:rFonts w:ascii="Consolas" w:eastAsia="Times New Roman" w:hAnsi="Consolas" w:cs="Times New Roman"/>
+          <w:sz w:val="28"/>
+          <w:szCs w:val="24"/>
+        </w:rPr>
+      </w:pPr>
+      <w:r>
+        <w:rPr>
+          <w:rFonts w:ascii="Consolas" w:eastAsia="Times New Roman" w:hAnsi="Consolas" w:cs="Times New Roman"/>
+          <w:sz w:val="28"/>
+          <w:szCs w:val="24"/>
+        </w:rPr>
+        <w:t>    node3 -&gt; empty [label="x,y,z"];</w:t>
+      </w:r>
+    </w:p>
+    <w:p>
+      <w:pPr>
+        <w:spacing w:before="100" w:beforeAutospacing="1" w:after="100" w:afterAutospacing="1" w:line="240" w:lineRule="auto"/>
+        <w:contextualSpacing/>
+        <w:rPr>
+          <w:rFonts w:ascii="Consolas" w:eastAsia="Times New Roman" w:hAnsi="Consolas" w:cs="Times New Roman"/>
+          <w:sz w:val="28"/>
+          <w:szCs w:val="24"/>
+        </w:rPr>
+      </w:pPr>
+      <w:r>
+        <w:rPr>
+          <w:rFonts w:ascii="Consolas" w:eastAsia="Times New Roman" w:hAnsi="Consolas" w:cs="Times New Roman"/>
+          <w:sz w:val="28"/>
+          <w:szCs w:val="24"/>
         </w:rPr>
         <w:t>}</w:t>
       </w:r>
+    </w:p>
+    <w:p>
+      <w:pPr>
+        <w:spacing w:before="100" w:beforeAutospacing="1" w:after="100" w:afterAutospacing="1" w:line="240" w:lineRule="auto"/>
+        <w:contextualSpacing/>
+        <w:rPr>
+          <w:rFonts w:ascii="Consolas" w:eastAsia="Times New Roman" w:hAnsi="Consolas" w:cs="Times New Roman"/>
+          <w:sz w:val="28"/>
+          <w:szCs w:val="24"/>
+          <w:lang w:val="uk-UA"/>
+        </w:rPr>
+      </w:pPr>
     </w:p>
     <w:sectPr>
       <w:pgSz w:w="12240" w:h="15840"/>
@@ -4919,7 +3514,7 @@
 </file>
 
 <file path=word/numbering.xml><?xml version="1.0" encoding="utf-8"?>
-<w:numbering xmlns:wpc="http://schemas.microsoft.com/office/word/2010/wordprocessingCanvas" xmlns:cx="http://schemas.microsoft.com/office/drawing/2014/chartex" xmlns:cx1="http://schemas.microsoft.com/office/drawing/2015/9/8/chartex" xmlns:mc="http://schemas.openxmlformats.org/markup-compatibility/2006" xmlns:o="urn:schemas-microsoft-com:office:office" xmlns:r="http://schemas.openxmlformats.org/officeDocument/2006/relationships" xmlns:m="http://schemas.openxmlformats.org/officeDocument/2006/math" xmlns:v="urn:schemas-microsoft-com:vml" xmlns:wp14="http://schemas.microsoft.com/office/word/2010/wordprocessingDrawing" xmlns:wp="http://schemas.openxmlformats.org/drawingml/2006/wordprocessingDrawing" xmlns:w10="urn:schemas-microsoft-com:office:word" xmlns:w="http://schemas.openxmlformats.org/wordprocessingml/2006/main" xmlns:w14="http://schemas.microsoft.com/office/word/2010/wordml" xmlns:w15="http://schemas.microsoft.com/office/word/2012/wordml" xmlns:w16se="http://schemas.microsoft.com/office/word/2015/wordml/symex" xmlns:wpg="http://schemas.microsoft.com/office/word/2010/wordprocessingGroup" xmlns:wpi="http://schemas.microsoft.com/office/word/2010/wordprocessingInk" xmlns:wne="http://schemas.microsoft.com/office/word/2006/wordml" xmlns:wps="http://schemas.microsoft.com/office/word/2010/wordprocessingShape" mc:Ignorable="w14 w15 w16se wp14">
+<w:numbering xmlns:wpc="http://schemas.microsoft.com/office/word/2010/wordprocessingCanvas" xmlns:cx="http://schemas.microsoft.com/office/drawing/2014/chartex" xmlns:cx1="http://schemas.microsoft.com/office/drawing/2015/9/8/chartex" xmlns:cx2="http://schemas.microsoft.com/office/drawing/2015/10/21/chartex" xmlns:cx3="http://schemas.microsoft.com/office/drawing/2016/5/9/chartex" xmlns:cx4="http://schemas.microsoft.com/office/drawing/2016/5/10/chartex" xmlns:cx5="http://schemas.microsoft.com/office/drawing/2016/5/11/chartex" xmlns:cx6="http://schemas.microsoft.com/office/drawing/2016/5/12/chartex" xmlns:cx7="http://schemas.microsoft.com/office/drawing/2016/5/13/chartex" xmlns:cx8="http://schemas.microsoft.com/office/drawing/2016/5/14/chartex" xmlns:mc="http://schemas.openxmlformats.org/markup-compatibility/2006" xmlns:aink="http://schemas.microsoft.com/office/drawing/2016/ink" xmlns:am3d="http://schemas.microsoft.com/office/drawing/2017/model3d" xmlns:o="urn:schemas-microsoft-com:office:office" xmlns:oel="http://schemas.microsoft.com/office/2019/extlst" xmlns:r="http://schemas.openxmlformats.org/officeDocument/2006/relationships" xmlns:m="http://schemas.openxmlformats.org/officeDocument/2006/math" xmlns:v="urn:schemas-microsoft-com:vml" xmlns:wp14="http://schemas.microsoft.com/office/word/2010/wordprocessingDrawing" xmlns:wp="http://schemas.openxmlformats.org/drawingml/2006/wordprocessingDrawing" xmlns:w10="urn:schemas-microsoft-com:office:word" xmlns:w="http://schemas.openxmlformats.org/wordprocessingml/2006/main" xmlns:w14="http://schemas.microsoft.com/office/word/2010/wordml" xmlns:w15="http://schemas.microsoft.com/office/word/2012/wordml" xmlns:w16cex="http://schemas.microsoft.com/office/word/2018/wordml/cex" xmlns:w16cid="http://schemas.microsoft.com/office/word/2016/wordml/cid" xmlns:w16="http://schemas.microsoft.com/office/word/2018/wordml" xmlns:w16du="http://schemas.microsoft.com/office/word/2023/wordml/word16du" xmlns:w16sdtdh="http://schemas.microsoft.com/office/word/2020/wordml/sdtdatahash" xmlns:w16sdtfl="http://schemas.microsoft.com/office/word/2024/wordml/sdtformatlock" xmlns:w16se="http://schemas.microsoft.com/office/word/2015/wordml/symex" xmlns:wpg="http://schemas.microsoft.com/office/word/2010/wordprocessingGroup" xmlns:wpi="http://schemas.microsoft.com/office/word/2010/wordprocessingInk" xmlns:wne="http://schemas.microsoft.com/office/word/2006/wordml" xmlns:wps="http://schemas.microsoft.com/office/word/2010/wordprocessingShape" mc:Ignorable="w14 w15 w16se w16cid w16 w16cex w16sdtdh w16sdtfl w16du wp14">
   <w:abstractNum w:abstractNumId="0" w15:restartNumberingAfterBreak="0">
     <w:nsid w:val="424F0D7E"/>
     <w:multiLevelType w:val="multilevel"/>
@@ -5561,26 +4156,26 @@
       </w:rPr>
     </w:lvl>
   </w:abstractNum>
-  <w:num w:numId="1">
+  <w:num w:numId="1" w16cid:durableId="1046951773">
     <w:abstractNumId w:val="0"/>
   </w:num>
-  <w:num w:numId="2">
+  <w:num w:numId="2" w16cid:durableId="1161390241">
     <w:abstractNumId w:val="4"/>
   </w:num>
-  <w:num w:numId="3">
+  <w:num w:numId="3" w16cid:durableId="1518538835">
     <w:abstractNumId w:val="1"/>
   </w:num>
-  <w:num w:numId="4">
+  <w:num w:numId="4" w16cid:durableId="567499236">
     <w:abstractNumId w:val="3"/>
   </w:num>
-  <w:num w:numId="5">
+  <w:num w:numId="5" w16cid:durableId="1056047302">
     <w:abstractNumId w:val="2"/>
   </w:num>
 </w:numbering>
 </file>
 
 <file path=word/styles.xml><?xml version="1.0" encoding="utf-8"?>
-<w:styles xmlns:mc="http://schemas.openxmlformats.org/markup-compatibility/2006" xmlns:r="http://schemas.openxmlformats.org/officeDocument/2006/relationships" xmlns:w="http://schemas.openxmlformats.org/wordprocessingml/2006/main" xmlns:w14="http://schemas.microsoft.com/office/word/2010/wordml" xmlns:w15="http://schemas.microsoft.com/office/word/2012/wordml" xmlns:w16se="http://schemas.microsoft.com/office/word/2015/wordml/symex" mc:Ignorable="w14 w15 w16se">
+<w:styles xmlns:mc="http://schemas.openxmlformats.org/markup-compatibility/2006" xmlns:r="http://schemas.openxmlformats.org/officeDocument/2006/relationships" xmlns:w="http://schemas.openxmlformats.org/wordprocessingml/2006/main" xmlns:w14="http://schemas.microsoft.com/office/word/2010/wordml" xmlns:w15="http://schemas.microsoft.com/office/word/2012/wordml" xmlns:w16cex="http://schemas.microsoft.com/office/word/2018/wordml/cex" xmlns:w16cid="http://schemas.microsoft.com/office/word/2016/wordml/cid" xmlns:w16="http://schemas.microsoft.com/office/word/2018/wordml" xmlns:w16du="http://schemas.microsoft.com/office/word/2023/wordml/word16du" xmlns:w16sdtdh="http://schemas.microsoft.com/office/word/2020/wordml/sdtdatahash" xmlns:w16sdtfl="http://schemas.microsoft.com/office/word/2024/wordml/sdtformatlock" xmlns:w16se="http://schemas.microsoft.com/office/word/2015/wordml/symex" mc:Ignorable="w14 w15 w16se w16cid w16 w16cex w16sdtdh w16sdtfl w16du">
   <w:docDefaults>
     <w:rPrDefault>
       <w:rPr>
@@ -5596,7 +4191,7 @@
       </w:pPr>
     </w:pPrDefault>
   </w:docDefaults>
-  <w:latentStyles w:defLockedState="0" w:defUIPriority="99" w:defSemiHidden="0" w:defUnhideWhenUsed="0" w:defQFormat="0" w:count="371">
+  <w:latentStyles w:defLockedState="0" w:defUIPriority="99" w:defSemiHidden="0" w:defUnhideWhenUsed="0" w:defQFormat="0" w:count="376">
     <w:lsdException w:name="Normal" w:uiPriority="0" w:qFormat="1"/>
     <w:lsdException w:name="heading 1" w:uiPriority="9" w:qFormat="1"/>
     <w:lsdException w:name="heading 2" w:semiHidden="1" w:uiPriority="9" w:unhideWhenUsed="1" w:qFormat="1"/>
@@ -5968,18 +4563,22 @@
     <w:lsdException w:name="List Table 5 Dark Accent 6" w:uiPriority="50"/>
     <w:lsdException w:name="List Table 6 Colorful Accent 6" w:uiPriority="51"/>
     <w:lsdException w:name="List Table 7 Colorful Accent 6" w:uiPriority="52"/>
+    <w:lsdException w:name="Mention" w:semiHidden="1" w:unhideWhenUsed="1"/>
+    <w:lsdException w:name="Smart Hyperlink" w:semiHidden="1" w:unhideWhenUsed="1"/>
+    <w:lsdException w:name="Hashtag" w:semiHidden="1" w:unhideWhenUsed="1"/>
+    <w:lsdException w:name="Unresolved Mention" w:semiHidden="1" w:unhideWhenUsed="1"/>
+    <w:lsdException w:name="Smart Link" w:semiHidden="1" w:unhideWhenUsed="1"/>
   </w:latentStyles>
-  <w:style w:type="paragraph" w:default="1" w:styleId="a">
+  <w:style w:type="paragraph" w:default="1" w:styleId="Normal">
     <w:name w:val="Normal"/>
     <w:qFormat/>
   </w:style>
-  <w:style w:type="character" w:default="1" w:styleId="a0">
+  <w:style w:type="character" w:default="1" w:styleId="DefaultParagraphFont">
     <w:name w:val="Default Paragraph Font"/>
     <w:uiPriority w:val="1"/>
-    <w:semiHidden/>
     <w:unhideWhenUsed/>
   </w:style>
-  <w:style w:type="table" w:default="1" w:styleId="a1">
+  <w:style w:type="table" w:default="1" w:styleId="TableNormal">
     <w:name w:val="Normal Table"/>
     <w:uiPriority w:val="99"/>
     <w:semiHidden/>
@@ -5994,15 +4593,15 @@
       </w:tblCellMar>
     </w:tblPr>
   </w:style>
-  <w:style w:type="numbering" w:default="1" w:styleId="a2">
+  <w:style w:type="numbering" w:default="1" w:styleId="NoList">
     <w:name w:val="No List"/>
     <w:uiPriority w:val="99"/>
     <w:semiHidden/>
     <w:unhideWhenUsed/>
   </w:style>
-  <w:style w:type="character" w:styleId="a3">
+  <w:style w:type="character" w:styleId="Strong">
     <w:name w:val="Strong"/>
-    <w:basedOn w:val="a0"/>
+    <w:basedOn w:val="DefaultParagraphFont"/>
     <w:uiPriority w:val="22"/>
     <w:qFormat/>
     <w:rsid w:val="000C205E"/>
@@ -6013,37 +4612,37 @@
   </w:style>
   <w:style w:type="character" w:customStyle="1" w:styleId="katex-mathml">
     <w:name w:val="katex-mathml"/>
-    <w:basedOn w:val="a0"/>
+    <w:basedOn w:val="DefaultParagraphFont"/>
     <w:rsid w:val="000C205E"/>
   </w:style>
   <w:style w:type="character" w:customStyle="1" w:styleId="mord">
     <w:name w:val="mord"/>
-    <w:basedOn w:val="a0"/>
+    <w:basedOn w:val="DefaultParagraphFont"/>
     <w:rsid w:val="000C205E"/>
   </w:style>
   <w:style w:type="character" w:customStyle="1" w:styleId="mrel">
     <w:name w:val="mrel"/>
-    <w:basedOn w:val="a0"/>
+    <w:basedOn w:val="DefaultParagraphFont"/>
     <w:rsid w:val="000C205E"/>
   </w:style>
   <w:style w:type="character" w:customStyle="1" w:styleId="mpunct">
     <w:name w:val="mpunct"/>
-    <w:basedOn w:val="a0"/>
+    <w:basedOn w:val="DefaultParagraphFont"/>
     <w:rsid w:val="000C205E"/>
   </w:style>
   <w:style w:type="character" w:customStyle="1" w:styleId="mopen">
     <w:name w:val="mopen"/>
-    <w:basedOn w:val="a0"/>
+    <w:basedOn w:val="DefaultParagraphFont"/>
     <w:rsid w:val="000C205E"/>
   </w:style>
   <w:style w:type="character" w:customStyle="1" w:styleId="mclose">
     <w:name w:val="mclose"/>
-    <w:basedOn w:val="a0"/>
+    <w:basedOn w:val="DefaultParagraphFont"/>
     <w:rsid w:val="000C205E"/>
   </w:style>
-  <w:style w:type="paragraph" w:styleId="a4">
+  <w:style w:type="paragraph" w:styleId="ListParagraph">
     <w:name w:val="List Paragraph"/>
-    <w:basedOn w:val="a"/>
+    <w:basedOn w:val="Normal"/>
     <w:uiPriority w:val="34"/>
     <w:qFormat/>
     <w:rsid w:val="005E5851"/>
@@ -6054,7 +4653,7 @@
   </w:style>
   <w:style w:type="paragraph" w:customStyle="1" w:styleId="whitespace-pre-wrap">
     <w:name w:val="whitespace-pre-wrap"/>
-    <w:basedOn w:val="a"/>
+    <w:basedOn w:val="Normal"/>
     <w:rsid w:val="005E5851"/>
     <w:pPr>
       <w:spacing w:before="100" w:beforeAutospacing="1" w:after="100" w:afterAutospacing="1" w:line="240" w:lineRule="auto"/>

</xml_diff>

<commit_message>
update Compilers Lab 1
</commit_message>
<xml_diff>
--- a/3_course/Compilers/Labs/Lab_1/Tiger Language.docx
+++ b/3_course/Compilers/Labs/Lab_1/Tiger Language.docx
@@ -24,7 +24,35 @@
           <w:b/>
           <w:sz w:val="28"/>
         </w:rPr>
-        <w:t xml:space="preserve"> [ hello.tig ] </w:t>
+        <w:t xml:space="preserve"> [ </w:t>
+      </w:r>
+      <w:proofErr w:type="spellStart"/>
+      <w:proofErr w:type="gramStart"/>
+      <w:r>
+        <w:rPr>
+          <w:rFonts w:cstheme="minorHAnsi"/>
+          <w:b/>
+          <w:sz w:val="28"/>
+        </w:rPr>
+        <w:t>hello.tig</w:t>
+      </w:r>
+      <w:proofErr w:type="spellEnd"/>
+      <w:r>
+        <w:rPr>
+          <w:rFonts w:cstheme="minorHAnsi"/>
+          <w:b/>
+          <w:sz w:val="28"/>
+        </w:rPr>
+        <w:t xml:space="preserve"> ]</w:t>
+      </w:r>
+      <w:proofErr w:type="gramEnd"/>
+      <w:r>
+        <w:rPr>
+          <w:rFonts w:cstheme="minorHAnsi"/>
+          <w:b/>
+          <w:sz w:val="28"/>
+        </w:rPr>
+        <w:t xml:space="preserve"> </w:t>
       </w:r>
     </w:p>
     <w:p>
@@ -35,12 +63,37 @@
           <w:sz w:val="28"/>
         </w:rPr>
       </w:pPr>
-      <w:r>
-        <w:rPr>
-          <w:rFonts w:ascii="Consolas" w:hAnsi="Consolas" w:cstheme="minorHAnsi"/>
-          <w:sz w:val="28"/>
-        </w:rPr>
-        <w:t>print("Hello World!\n")</w:t>
+      <w:proofErr w:type="gramStart"/>
+      <w:r>
+        <w:rPr>
+          <w:rFonts w:ascii="Consolas" w:hAnsi="Consolas" w:cstheme="minorHAnsi"/>
+          <w:sz w:val="28"/>
+        </w:rPr>
+        <w:t>print(</w:t>
+      </w:r>
+      <w:proofErr w:type="gramEnd"/>
+      <w:r>
+        <w:rPr>
+          <w:rFonts w:ascii="Consolas" w:hAnsi="Consolas" w:cstheme="minorHAnsi"/>
+          <w:sz w:val="28"/>
+        </w:rPr>
+        <w:t xml:space="preserve">"Hello </w:t>
+      </w:r>
+      <w:proofErr w:type="gramStart"/>
+      <w:r>
+        <w:rPr>
+          <w:rFonts w:ascii="Consolas" w:hAnsi="Consolas" w:cstheme="minorHAnsi"/>
+          <w:sz w:val="28"/>
+        </w:rPr>
+        <w:t>World!\</w:t>
+      </w:r>
+      <w:proofErr w:type="gramEnd"/>
+      <w:r>
+        <w:rPr>
+          <w:rFonts w:ascii="Consolas" w:hAnsi="Consolas" w:cstheme="minorHAnsi"/>
+          <w:sz w:val="28"/>
+        </w:rPr>
+        <w:t>n")</w:t>
       </w:r>
     </w:p>
     <w:p>
@@ -74,7 +127,35 @@
           <w:b/>
           <w:sz w:val="28"/>
         </w:rPr>
-        <w:t xml:space="preserve"> [ fibonacci.tig ] </w:t>
+        <w:t xml:space="preserve"> [ </w:t>
+      </w:r>
+      <w:proofErr w:type="spellStart"/>
+      <w:proofErr w:type="gramStart"/>
+      <w:r>
+        <w:rPr>
+          <w:rFonts w:cstheme="minorHAnsi"/>
+          <w:b/>
+          <w:sz w:val="28"/>
+        </w:rPr>
+        <w:t>fibonacci.tig</w:t>
+      </w:r>
+      <w:proofErr w:type="spellEnd"/>
+      <w:r>
+        <w:rPr>
+          <w:rFonts w:cstheme="minorHAnsi"/>
+          <w:b/>
+          <w:sz w:val="28"/>
+        </w:rPr>
+        <w:t xml:space="preserve"> ]</w:t>
+      </w:r>
+      <w:proofErr w:type="gramEnd"/>
+      <w:r>
+        <w:rPr>
+          <w:rFonts w:cstheme="minorHAnsi"/>
+          <w:b/>
+          <w:sz w:val="28"/>
+        </w:rPr>
+        <w:t xml:space="preserve"> </w:t>
       </w:r>
     </w:p>
     <w:p>
@@ -106,7 +187,48 @@
           <w:rFonts w:ascii="Consolas" w:hAnsi="Consolas" w:cstheme="minorHAnsi"/>
           <w:sz w:val="28"/>
         </w:rPr>
-        <w:t xml:space="preserve">  function fibonacci(n : int) : int =</w:t>
+        <w:t xml:space="preserve">  function </w:t>
+      </w:r>
+      <w:proofErr w:type="spellStart"/>
+      <w:proofErr w:type="gramStart"/>
+      <w:r>
+        <w:rPr>
+          <w:rFonts w:ascii="Consolas" w:hAnsi="Consolas" w:cstheme="minorHAnsi"/>
+          <w:sz w:val="28"/>
+        </w:rPr>
+        <w:t>fibonacci</w:t>
+      </w:r>
+      <w:proofErr w:type="spellEnd"/>
+      <w:r>
+        <w:rPr>
+          <w:rFonts w:ascii="Consolas" w:hAnsi="Consolas" w:cstheme="minorHAnsi"/>
+          <w:sz w:val="28"/>
+        </w:rPr>
+        <w:t>(n :</w:t>
+      </w:r>
+      <w:proofErr w:type="gramEnd"/>
+      <w:r>
+        <w:rPr>
+          <w:rFonts w:ascii="Consolas" w:hAnsi="Consolas" w:cstheme="minorHAnsi"/>
+          <w:sz w:val="28"/>
+        </w:rPr>
+        <w:t xml:space="preserve"> int</w:t>
+      </w:r>
+      <w:proofErr w:type="gramStart"/>
+      <w:r>
+        <w:rPr>
+          <w:rFonts w:ascii="Consolas" w:hAnsi="Consolas" w:cstheme="minorHAnsi"/>
+          <w:sz w:val="28"/>
+        </w:rPr>
+        <w:t>) :</w:t>
+      </w:r>
+      <w:proofErr w:type="gramEnd"/>
+      <w:r>
+        <w:rPr>
+          <w:rFonts w:ascii="Consolas" w:hAnsi="Consolas" w:cstheme="minorHAnsi"/>
+          <w:sz w:val="28"/>
+        </w:rPr>
+        <w:t xml:space="preserve"> int =</w:t>
       </w:r>
     </w:p>
     <w:p>
@@ -202,7 +324,39 @@
           <w:rFonts w:ascii="Consolas" w:hAnsi="Consolas" w:cstheme="minorHAnsi"/>
           <w:sz w:val="28"/>
         </w:rPr>
-        <w:t xml:space="preserve">      fibonacci(n-1) + fibonacci(n-2)</w:t>
+        <w:t xml:space="preserve">      </w:t>
+      </w:r>
+      <w:proofErr w:type="spellStart"/>
+      <w:r>
+        <w:rPr>
+          <w:rFonts w:ascii="Consolas" w:hAnsi="Consolas" w:cstheme="minorHAnsi"/>
+          <w:sz w:val="28"/>
+        </w:rPr>
+        <w:t>fibonacci</w:t>
+      </w:r>
+      <w:proofErr w:type="spellEnd"/>
+      <w:r>
+        <w:rPr>
+          <w:rFonts w:ascii="Consolas" w:hAnsi="Consolas" w:cstheme="minorHAnsi"/>
+          <w:sz w:val="28"/>
+        </w:rPr>
+        <w:t xml:space="preserve">(n-1) + </w:t>
+      </w:r>
+      <w:proofErr w:type="spellStart"/>
+      <w:r>
+        <w:rPr>
+          <w:rFonts w:ascii="Consolas" w:hAnsi="Consolas" w:cstheme="minorHAnsi"/>
+          <w:sz w:val="28"/>
+        </w:rPr>
+        <w:t>fibonacci</w:t>
+      </w:r>
+      <w:proofErr w:type="spellEnd"/>
+      <w:r>
+        <w:rPr>
+          <w:rFonts w:ascii="Consolas" w:hAnsi="Consolas" w:cstheme="minorHAnsi"/>
+          <w:sz w:val="28"/>
+        </w:rPr>
+        <w:t>(n-2)</w:t>
       </w:r>
     </w:p>
     <w:p>
@@ -234,7 +388,32 @@
           <w:rFonts w:ascii="Consolas" w:hAnsi="Consolas" w:cstheme="minorHAnsi"/>
           <w:sz w:val="28"/>
         </w:rPr>
-        <w:t xml:space="preserve">  for i := 1 to 8 do</w:t>
+        <w:t xml:space="preserve">  for </w:t>
+      </w:r>
+      <w:proofErr w:type="spellStart"/>
+      <w:proofErr w:type="gramStart"/>
+      <w:r>
+        <w:rPr>
+          <w:rFonts w:ascii="Consolas" w:hAnsi="Consolas" w:cstheme="minorHAnsi"/>
+          <w:sz w:val="28"/>
+        </w:rPr>
+        <w:t>i</w:t>
+      </w:r>
+      <w:proofErr w:type="spellEnd"/>
+      <w:r>
+        <w:rPr>
+          <w:rFonts w:ascii="Consolas" w:hAnsi="Consolas" w:cstheme="minorHAnsi"/>
+          <w:sz w:val="28"/>
+        </w:rPr>
+        <w:t xml:space="preserve"> :</w:t>
+      </w:r>
+      <w:proofErr w:type="gramEnd"/>
+      <w:r>
+        <w:rPr>
+          <w:rFonts w:ascii="Consolas" w:hAnsi="Consolas" w:cstheme="minorHAnsi"/>
+          <w:sz w:val="28"/>
+        </w:rPr>
+        <w:t>= 1 to 8 do</w:t>
       </w:r>
     </w:p>
     <w:p>
@@ -250,7 +429,55 @@
           <w:rFonts w:ascii="Consolas" w:hAnsi="Consolas" w:cstheme="minorHAnsi"/>
           <w:sz w:val="28"/>
         </w:rPr>
-        <w:t xml:space="preserve">    (print_int(fibonacci(i)); print("\n"))</w:t>
+        <w:t xml:space="preserve">    (</w:t>
+      </w:r>
+      <w:proofErr w:type="spellStart"/>
+      <w:r>
+        <w:rPr>
+          <w:rFonts w:ascii="Consolas" w:hAnsi="Consolas" w:cstheme="minorHAnsi"/>
+          <w:sz w:val="28"/>
+        </w:rPr>
+        <w:t>print_int</w:t>
+      </w:r>
+      <w:proofErr w:type="spellEnd"/>
+      <w:r>
+        <w:rPr>
+          <w:rFonts w:ascii="Consolas" w:hAnsi="Consolas" w:cstheme="minorHAnsi"/>
+          <w:sz w:val="28"/>
+        </w:rPr>
+        <w:t>(</w:t>
+      </w:r>
+      <w:proofErr w:type="spellStart"/>
+      <w:r>
+        <w:rPr>
+          <w:rFonts w:ascii="Consolas" w:hAnsi="Consolas" w:cstheme="minorHAnsi"/>
+          <w:sz w:val="28"/>
+        </w:rPr>
+        <w:t>fibonacci</w:t>
+      </w:r>
+      <w:proofErr w:type="spellEnd"/>
+      <w:r>
+        <w:rPr>
+          <w:rFonts w:ascii="Consolas" w:hAnsi="Consolas" w:cstheme="minorHAnsi"/>
+          <w:sz w:val="28"/>
+        </w:rPr>
+        <w:t>(</w:t>
+      </w:r>
+      <w:proofErr w:type="spellStart"/>
+      <w:r>
+        <w:rPr>
+          <w:rFonts w:ascii="Consolas" w:hAnsi="Consolas" w:cstheme="minorHAnsi"/>
+          <w:sz w:val="28"/>
+        </w:rPr>
+        <w:t>i</w:t>
+      </w:r>
+      <w:proofErr w:type="spellEnd"/>
+      <w:r>
+        <w:rPr>
+          <w:rFonts w:ascii="Consolas" w:hAnsi="Consolas" w:cstheme="minorHAnsi"/>
+          <w:sz w:val="28"/>
+        </w:rPr>
+        <w:t>)); print("\n"))</w:t>
       </w:r>
     </w:p>
     <w:p>
@@ -307,7 +534,35 @@
           <w:b/>
           <w:sz w:val="28"/>
         </w:rPr>
-        <w:t xml:space="preserve"> [ read_unsigned.tig ] </w:t>
+        <w:t xml:space="preserve"> [ </w:t>
+      </w:r>
+      <w:proofErr w:type="spellStart"/>
+      <w:proofErr w:type="gramStart"/>
+      <w:r>
+        <w:rPr>
+          <w:rFonts w:cstheme="minorHAnsi"/>
+          <w:b/>
+          <w:sz w:val="28"/>
+        </w:rPr>
+        <w:t>read_unsigned.tig</w:t>
+      </w:r>
+      <w:proofErr w:type="spellEnd"/>
+      <w:r>
+        <w:rPr>
+          <w:rFonts w:cstheme="minorHAnsi"/>
+          <w:b/>
+          <w:sz w:val="28"/>
+        </w:rPr>
+        <w:t xml:space="preserve"> ]</w:t>
+      </w:r>
+      <w:proofErr w:type="gramEnd"/>
+      <w:r>
+        <w:rPr>
+          <w:rFonts w:cstheme="minorHAnsi"/>
+          <w:b/>
+          <w:sz w:val="28"/>
+        </w:rPr>
+        <w:t xml:space="preserve"> </w:t>
       </w:r>
     </w:p>
     <w:p>
@@ -371,7 +626,39 @@
           <w:rFonts w:ascii="Consolas" w:hAnsi="Consolas" w:cstheme="minorHAnsi"/>
           <w:sz w:val="28"/>
         </w:rPr>
-        <w:t xml:space="preserve">  function read_unsigned() : int =</w:t>
+        <w:t xml:space="preserve">  function </w:t>
+      </w:r>
+      <w:proofErr w:type="spellStart"/>
+      <w:r>
+        <w:rPr>
+          <w:rFonts w:ascii="Consolas" w:hAnsi="Consolas" w:cstheme="minorHAnsi"/>
+          <w:sz w:val="28"/>
+        </w:rPr>
+        <w:t>read_</w:t>
+      </w:r>
+      <w:proofErr w:type="gramStart"/>
+      <w:r>
+        <w:rPr>
+          <w:rFonts w:ascii="Consolas" w:hAnsi="Consolas" w:cstheme="minorHAnsi"/>
+          <w:sz w:val="28"/>
+        </w:rPr>
+        <w:t>unsigned</w:t>
+      </w:r>
+      <w:proofErr w:type="spellEnd"/>
+      <w:r>
+        <w:rPr>
+          <w:rFonts w:ascii="Consolas" w:hAnsi="Consolas" w:cstheme="minorHAnsi"/>
+          <w:sz w:val="28"/>
+        </w:rPr>
+        <w:t>() :</w:t>
+      </w:r>
+      <w:proofErr w:type="gramEnd"/>
+      <w:r>
+        <w:rPr>
+          <w:rFonts w:ascii="Consolas" w:hAnsi="Consolas" w:cstheme="minorHAnsi"/>
+          <w:sz w:val="28"/>
+        </w:rPr>
+        <w:t xml:space="preserve"> int =</w:t>
       </w:r>
     </w:p>
     <w:p>
@@ -403,7 +690,23 @@
           <w:rFonts w:ascii="Consolas" w:hAnsi="Consolas" w:cstheme="minorHAnsi"/>
           <w:sz w:val="28"/>
         </w:rPr>
-        <w:t xml:space="preserve">      var result := 0</w:t>
+        <w:t xml:space="preserve">      var </w:t>
+      </w:r>
+      <w:proofErr w:type="gramStart"/>
+      <w:r>
+        <w:rPr>
+          <w:rFonts w:ascii="Consolas" w:hAnsi="Consolas" w:cstheme="minorHAnsi"/>
+          <w:sz w:val="28"/>
+        </w:rPr>
+        <w:t>result :</w:t>
+      </w:r>
+      <w:proofErr w:type="gramEnd"/>
+      <w:r>
+        <w:rPr>
+          <w:rFonts w:ascii="Consolas" w:hAnsi="Consolas" w:cstheme="minorHAnsi"/>
+          <w:sz w:val="28"/>
+        </w:rPr>
+        <w:t>= 0</w:t>
       </w:r>
     </w:p>
     <w:p>
@@ -419,7 +722,48 @@
           <w:rFonts w:ascii="Consolas" w:hAnsi="Consolas" w:cstheme="minorHAnsi"/>
           <w:sz w:val="28"/>
         </w:rPr>
-        <w:t xml:space="preserve">      var c := getchar()</w:t>
+        <w:t xml:space="preserve">      var </w:t>
+      </w:r>
+      <w:proofErr w:type="gramStart"/>
+      <w:r>
+        <w:rPr>
+          <w:rFonts w:ascii="Consolas" w:hAnsi="Consolas" w:cstheme="minorHAnsi"/>
+          <w:sz w:val="28"/>
+        </w:rPr>
+        <w:t>c :</w:t>
+      </w:r>
+      <w:proofErr w:type="gramEnd"/>
+      <w:r>
+        <w:rPr>
+          <w:rFonts w:ascii="Consolas" w:hAnsi="Consolas" w:cstheme="minorHAnsi"/>
+          <w:sz w:val="28"/>
+        </w:rPr>
+        <w:t xml:space="preserve">= </w:t>
+      </w:r>
+      <w:proofErr w:type="spellStart"/>
+      <w:proofErr w:type="gramStart"/>
+      <w:r>
+        <w:rPr>
+          <w:rFonts w:ascii="Consolas" w:hAnsi="Consolas" w:cstheme="minorHAnsi"/>
+          <w:sz w:val="28"/>
+        </w:rPr>
+        <w:t>getchar</w:t>
+      </w:r>
+      <w:proofErr w:type="spellEnd"/>
+      <w:r>
+        <w:rPr>
+          <w:rFonts w:ascii="Consolas" w:hAnsi="Consolas" w:cstheme="minorHAnsi"/>
+          <w:sz w:val="28"/>
+        </w:rPr>
+        <w:t>(</w:t>
+      </w:r>
+      <w:proofErr w:type="gramEnd"/>
+      <w:r>
+        <w:rPr>
+          <w:rFonts w:ascii="Consolas" w:hAnsi="Consolas" w:cstheme="minorHAnsi"/>
+          <w:sz w:val="28"/>
+        </w:rPr>
+        <w:t>)</w:t>
       </w:r>
     </w:p>
     <w:p>
@@ -435,7 +779,23 @@
           <w:rFonts w:ascii="Consolas" w:hAnsi="Consolas" w:cstheme="minorHAnsi"/>
           <w:sz w:val="28"/>
         </w:rPr>
-        <w:t xml:space="preserve">      var valid := 1</w:t>
+        <w:t xml:space="preserve">      var </w:t>
+      </w:r>
+      <w:proofErr w:type="gramStart"/>
+      <w:r>
+        <w:rPr>
+          <w:rFonts w:ascii="Consolas" w:hAnsi="Consolas" w:cstheme="minorHAnsi"/>
+          <w:sz w:val="28"/>
+        </w:rPr>
+        <w:t>valid :</w:t>
+      </w:r>
+      <w:proofErr w:type="gramEnd"/>
+      <w:r>
+        <w:rPr>
+          <w:rFonts w:ascii="Consolas" w:hAnsi="Consolas" w:cstheme="minorHAnsi"/>
+          <w:sz w:val="28"/>
+        </w:rPr>
+        <w:t>= 1</w:t>
       </w:r>
     </w:p>
     <w:p>
@@ -579,7 +939,89 @@
           <w:rFonts w:ascii="Consolas" w:hAnsi="Consolas" w:cstheme="minorHAnsi"/>
           <w:sz w:val="28"/>
         </w:rPr>
-        <w:t xml:space="preserve">          if ord(c) &gt;= ord("0") &amp; ord(c) &lt;= ord("9") then</w:t>
+        <w:t xml:space="preserve">          if </w:t>
+      </w:r>
+      <w:proofErr w:type="spellStart"/>
+      <w:r>
+        <w:rPr>
+          <w:rFonts w:ascii="Consolas" w:hAnsi="Consolas" w:cstheme="minorHAnsi"/>
+          <w:sz w:val="28"/>
+        </w:rPr>
+        <w:t>ord</w:t>
+      </w:r>
+      <w:proofErr w:type="spellEnd"/>
+      <w:r>
+        <w:rPr>
+          <w:rFonts w:ascii="Consolas" w:hAnsi="Consolas" w:cstheme="minorHAnsi"/>
+          <w:sz w:val="28"/>
+        </w:rPr>
+        <w:t xml:space="preserve">(c) &gt;= </w:t>
+      </w:r>
+      <w:proofErr w:type="spellStart"/>
+      <w:proofErr w:type="gramStart"/>
+      <w:r>
+        <w:rPr>
+          <w:rFonts w:ascii="Consolas" w:hAnsi="Consolas" w:cstheme="minorHAnsi"/>
+          <w:sz w:val="28"/>
+        </w:rPr>
+        <w:t>ord</w:t>
+      </w:r>
+      <w:proofErr w:type="spellEnd"/>
+      <w:r>
+        <w:rPr>
+          <w:rFonts w:ascii="Consolas" w:hAnsi="Consolas" w:cstheme="minorHAnsi"/>
+          <w:sz w:val="28"/>
+        </w:rPr>
+        <w:t>(</w:t>
+      </w:r>
+      <w:proofErr w:type="gramEnd"/>
+      <w:r>
+        <w:rPr>
+          <w:rFonts w:ascii="Consolas" w:hAnsi="Consolas" w:cstheme="minorHAnsi"/>
+          <w:sz w:val="28"/>
+        </w:rPr>
+        <w:t xml:space="preserve">"0") &amp; </w:t>
+      </w:r>
+      <w:proofErr w:type="spellStart"/>
+      <w:r>
+        <w:rPr>
+          <w:rFonts w:ascii="Consolas" w:hAnsi="Consolas" w:cstheme="minorHAnsi"/>
+          <w:sz w:val="28"/>
+        </w:rPr>
+        <w:t>ord</w:t>
+      </w:r>
+      <w:proofErr w:type="spellEnd"/>
+      <w:r>
+        <w:rPr>
+          <w:rFonts w:ascii="Consolas" w:hAnsi="Consolas" w:cstheme="minorHAnsi"/>
+          <w:sz w:val="28"/>
+        </w:rPr>
+        <w:t xml:space="preserve">(c) &lt;= </w:t>
+      </w:r>
+      <w:proofErr w:type="spellStart"/>
+      <w:proofErr w:type="gramStart"/>
+      <w:r>
+        <w:rPr>
+          <w:rFonts w:ascii="Consolas" w:hAnsi="Consolas" w:cstheme="minorHAnsi"/>
+          <w:sz w:val="28"/>
+        </w:rPr>
+        <w:t>ord</w:t>
+      </w:r>
+      <w:proofErr w:type="spellEnd"/>
+      <w:r>
+        <w:rPr>
+          <w:rFonts w:ascii="Consolas" w:hAnsi="Consolas" w:cstheme="minorHAnsi"/>
+          <w:sz w:val="28"/>
+        </w:rPr>
+        <w:t>(</w:t>
+      </w:r>
+      <w:proofErr w:type="gramEnd"/>
+      <w:r>
+        <w:rPr>
+          <w:rFonts w:ascii="Consolas" w:hAnsi="Consolas" w:cstheme="minorHAnsi"/>
+          <w:sz w:val="28"/>
+        </w:rPr>
+        <w:t>"9") then</w:t>
       </w:r>
     </w:p>
     <w:p>
@@ -595,7 +1037,64 @@
           <w:rFonts w:ascii="Consolas" w:hAnsi="Consolas" w:cstheme="minorHAnsi"/>
           <w:sz w:val="28"/>
         </w:rPr>
-        <w:t xml:space="preserve">            result := result * 10 + (ord(c) - ord("0"))</w:t>
+        <w:t xml:space="preserve">            </w:t>
+      </w:r>
+      <w:proofErr w:type="gramStart"/>
+      <w:r>
+        <w:rPr>
+          <w:rFonts w:ascii="Consolas" w:hAnsi="Consolas" w:cstheme="minorHAnsi"/>
+          <w:sz w:val="28"/>
+        </w:rPr>
+        <w:t>result :</w:t>
+      </w:r>
+      <w:proofErr w:type="gramEnd"/>
+      <w:r>
+        <w:rPr>
+          <w:rFonts w:ascii="Consolas" w:hAnsi="Consolas" w:cstheme="minorHAnsi"/>
+          <w:sz w:val="28"/>
+        </w:rPr>
+        <w:t>= result * 10 + (</w:t>
+      </w:r>
+      <w:proofErr w:type="spellStart"/>
+      <w:r>
+        <w:rPr>
+          <w:rFonts w:ascii="Consolas" w:hAnsi="Consolas" w:cstheme="minorHAnsi"/>
+          <w:sz w:val="28"/>
+        </w:rPr>
+        <w:t>ord</w:t>
+      </w:r>
+      <w:proofErr w:type="spellEnd"/>
+      <w:r>
+        <w:rPr>
+          <w:rFonts w:ascii="Consolas" w:hAnsi="Consolas" w:cstheme="minorHAnsi"/>
+          <w:sz w:val="28"/>
+        </w:rPr>
+        <w:t xml:space="preserve">(c) - </w:t>
+      </w:r>
+      <w:proofErr w:type="spellStart"/>
+      <w:proofErr w:type="gramStart"/>
+      <w:r>
+        <w:rPr>
+          <w:rFonts w:ascii="Consolas" w:hAnsi="Consolas" w:cstheme="minorHAnsi"/>
+          <w:sz w:val="28"/>
+        </w:rPr>
+        <w:t>ord</w:t>
+      </w:r>
+      <w:proofErr w:type="spellEnd"/>
+      <w:r>
+        <w:rPr>
+          <w:rFonts w:ascii="Consolas" w:hAnsi="Consolas" w:cstheme="minorHAnsi"/>
+          <w:sz w:val="28"/>
+        </w:rPr>
+        <w:t>(</w:t>
+      </w:r>
+      <w:proofErr w:type="gramEnd"/>
+      <w:r>
+        <w:rPr>
+          <w:rFonts w:ascii="Consolas" w:hAnsi="Consolas" w:cstheme="minorHAnsi"/>
+          <w:sz w:val="28"/>
+        </w:rPr>
+        <w:t>"0"))</w:t>
       </w:r>
     </w:p>
     <w:p>
@@ -627,7 +1126,23 @@
           <w:rFonts w:ascii="Consolas" w:hAnsi="Consolas" w:cstheme="minorHAnsi"/>
           <w:sz w:val="28"/>
         </w:rPr>
-        <w:t xml:space="preserve">            valid := 0;</w:t>
+        <w:t xml:space="preserve">            </w:t>
+      </w:r>
+      <w:proofErr w:type="gramStart"/>
+      <w:r>
+        <w:rPr>
+          <w:rFonts w:ascii="Consolas" w:hAnsi="Consolas" w:cstheme="minorHAnsi"/>
+          <w:sz w:val="28"/>
+        </w:rPr>
+        <w:t>valid :</w:t>
+      </w:r>
+      <w:proofErr w:type="gramEnd"/>
+      <w:r>
+        <w:rPr>
+          <w:rFonts w:ascii="Consolas" w:hAnsi="Consolas" w:cstheme="minorHAnsi"/>
+          <w:sz w:val="28"/>
+        </w:rPr>
+        <w:t>= 0;</w:t>
       </w:r>
     </w:p>
     <w:p>
@@ -660,7 +1175,48 @@
           <w:rFonts w:ascii="Consolas" w:hAnsi="Consolas" w:cstheme="minorHAnsi"/>
           <w:sz w:val="28"/>
         </w:rPr>
-        <w:t xml:space="preserve">          c := getchar()</w:t>
+        <w:t xml:space="preserve">          </w:t>
+      </w:r>
+      <w:proofErr w:type="gramStart"/>
+      <w:r>
+        <w:rPr>
+          <w:rFonts w:ascii="Consolas" w:hAnsi="Consolas" w:cstheme="minorHAnsi"/>
+          <w:sz w:val="28"/>
+        </w:rPr>
+        <w:t>c :</w:t>
+      </w:r>
+      <w:proofErr w:type="gramEnd"/>
+      <w:r>
+        <w:rPr>
+          <w:rFonts w:ascii="Consolas" w:hAnsi="Consolas" w:cstheme="minorHAnsi"/>
+          <w:sz w:val="28"/>
+        </w:rPr>
+        <w:t xml:space="preserve">= </w:t>
+      </w:r>
+      <w:proofErr w:type="spellStart"/>
+      <w:proofErr w:type="gramStart"/>
+      <w:r>
+        <w:rPr>
+          <w:rFonts w:ascii="Consolas" w:hAnsi="Consolas" w:cstheme="minorHAnsi"/>
+          <w:sz w:val="28"/>
+        </w:rPr>
+        <w:t>getchar</w:t>
+      </w:r>
+      <w:proofErr w:type="spellEnd"/>
+      <w:r>
+        <w:rPr>
+          <w:rFonts w:ascii="Consolas" w:hAnsi="Consolas" w:cstheme="minorHAnsi"/>
+          <w:sz w:val="28"/>
+        </w:rPr>
+        <w:t>(</w:t>
+      </w:r>
+      <w:proofErr w:type="gramEnd"/>
+      <w:r>
+        <w:rPr>
+          <w:rFonts w:ascii="Consolas" w:hAnsi="Consolas" w:cstheme="minorHAnsi"/>
+          <w:sz w:val="28"/>
+        </w:rPr>
+        <w:t>)</w:t>
       </w:r>
     </w:p>
     <w:p>
@@ -836,7 +1392,71 @@
           <w:rFonts w:ascii="Consolas" w:hAnsi="Consolas" w:cstheme="minorHAnsi"/>
           <w:sz w:val="28"/>
         </w:rPr>
-        <w:t xml:space="preserve">  var a : int := read_unsigned()</w:t>
+        <w:t xml:space="preserve">  var </w:t>
+      </w:r>
+      <w:proofErr w:type="gramStart"/>
+      <w:r>
+        <w:rPr>
+          <w:rFonts w:ascii="Consolas" w:hAnsi="Consolas" w:cstheme="minorHAnsi"/>
+          <w:sz w:val="28"/>
+        </w:rPr>
+        <w:t>a :</w:t>
+      </w:r>
+      <w:proofErr w:type="gramEnd"/>
+      <w:r>
+        <w:rPr>
+          <w:rFonts w:ascii="Consolas" w:hAnsi="Consolas" w:cstheme="minorHAnsi"/>
+          <w:sz w:val="28"/>
+        </w:rPr>
+        <w:t xml:space="preserve"> </w:t>
+      </w:r>
+      <w:proofErr w:type="gramStart"/>
+      <w:r>
+        <w:rPr>
+          <w:rFonts w:ascii="Consolas" w:hAnsi="Consolas" w:cstheme="minorHAnsi"/>
+          <w:sz w:val="28"/>
+        </w:rPr>
+        <w:t>int :</w:t>
+      </w:r>
+      <w:proofErr w:type="gramEnd"/>
+      <w:r>
+        <w:rPr>
+          <w:rFonts w:ascii="Consolas" w:hAnsi="Consolas" w:cstheme="minorHAnsi"/>
+          <w:sz w:val="28"/>
+        </w:rPr>
+        <w:t xml:space="preserve">= </w:t>
+      </w:r>
+      <w:proofErr w:type="spellStart"/>
+      <w:r>
+        <w:rPr>
+          <w:rFonts w:ascii="Consolas" w:hAnsi="Consolas" w:cstheme="minorHAnsi"/>
+          <w:sz w:val="28"/>
+        </w:rPr>
+        <w:t>read_</w:t>
+      </w:r>
+      <w:proofErr w:type="gramStart"/>
+      <w:r>
+        <w:rPr>
+          <w:rFonts w:ascii="Consolas" w:hAnsi="Consolas" w:cstheme="minorHAnsi"/>
+          <w:sz w:val="28"/>
+        </w:rPr>
+        <w:t>unsigned</w:t>
+      </w:r>
+      <w:proofErr w:type="spellEnd"/>
+      <w:r>
+        <w:rPr>
+          <w:rFonts w:ascii="Consolas" w:hAnsi="Consolas" w:cstheme="minorHAnsi"/>
+          <w:sz w:val="28"/>
+        </w:rPr>
+        <w:t>(</w:t>
+      </w:r>
+      <w:proofErr w:type="gramEnd"/>
+      <w:r>
+        <w:rPr>
+          <w:rFonts w:ascii="Consolas" w:hAnsi="Consolas" w:cstheme="minorHAnsi"/>
+          <w:sz w:val="28"/>
+        </w:rPr>
+        <w:t>)</w:t>
       </w:r>
     </w:p>
     <w:p>
@@ -868,7 +1488,23 @@
           <w:rFonts w:ascii="Consolas" w:hAnsi="Consolas" w:cstheme="minorHAnsi"/>
           <w:sz w:val="28"/>
         </w:rPr>
-        <w:t xml:space="preserve">  print_int(a*2);</w:t>
+        <w:t xml:space="preserve">  </w:t>
+      </w:r>
+      <w:proofErr w:type="spellStart"/>
+      <w:r>
+        <w:rPr>
+          <w:rFonts w:ascii="Consolas" w:hAnsi="Consolas" w:cstheme="minorHAnsi"/>
+          <w:sz w:val="28"/>
+        </w:rPr>
+        <w:t>print_int</w:t>
+      </w:r>
+      <w:proofErr w:type="spellEnd"/>
+      <w:r>
+        <w:rPr>
+          <w:rFonts w:ascii="Consolas" w:hAnsi="Consolas" w:cstheme="minorHAnsi"/>
+          <w:sz w:val="28"/>
+        </w:rPr>
+        <w:t>(a*2);</w:t>
       </w:r>
     </w:p>
     <w:p>
@@ -934,7 +1570,25 @@
           <w:b/>
           <w:sz w:val="28"/>
         </w:rPr>
-        <w:t xml:space="preserve"> [ regexp1.txt ] </w:t>
+        <w:t xml:space="preserve"> [ </w:t>
+      </w:r>
+      <w:proofErr w:type="gramStart"/>
+      <w:r>
+        <w:rPr>
+          <w:rFonts w:cstheme="minorHAnsi"/>
+          <w:b/>
+          <w:sz w:val="28"/>
+        </w:rPr>
+        <w:t>regexp1.txt ]</w:t>
+      </w:r>
+      <w:proofErr w:type="gramEnd"/>
+      <w:r>
+        <w:rPr>
+          <w:rFonts w:cstheme="minorHAnsi"/>
+          <w:b/>
+          <w:sz w:val="28"/>
+        </w:rPr>
+        <w:t xml:space="preserve"> </w:t>
       </w:r>
     </w:p>
     <w:p>
@@ -950,7 +1604,23 @@
           <w:rFonts w:ascii="Consolas" w:hAnsi="Consolas" w:cstheme="minorHAnsi"/>
           <w:sz w:val="28"/>
         </w:rPr>
-        <w:t>a*b*</w:t>
+        <w:t>(a(a*b</w:t>
+      </w:r>
+      <w:proofErr w:type="gramStart"/>
+      <w:r>
+        <w:rPr>
+          <w:rFonts w:ascii="Consolas" w:hAnsi="Consolas" w:cstheme="minorHAnsi"/>
+          <w:sz w:val="28"/>
+        </w:rPr>
+        <w:t>*)*</w:t>
+      </w:r>
+      <w:proofErr w:type="gramEnd"/>
+      <w:r>
+        <w:rPr>
+          <w:rFonts w:ascii="Consolas" w:hAnsi="Consolas" w:cstheme="minorHAnsi"/>
+          <w:sz w:val="28"/>
+        </w:rPr>
+        <w:t>)*</w:t>
       </w:r>
     </w:p>
     <w:p>
@@ -984,7 +1654,25 @@
           <w:b/>
           <w:sz w:val="28"/>
         </w:rPr>
-        <w:t xml:space="preserve"> [ regexp2.txt ] </w:t>
+        <w:t xml:space="preserve"> [ </w:t>
+      </w:r>
+      <w:proofErr w:type="gramStart"/>
+      <w:r>
+        <w:rPr>
+          <w:rFonts w:cstheme="minorHAnsi"/>
+          <w:b/>
+          <w:sz w:val="28"/>
+        </w:rPr>
+        <w:t>regexp2.txt ]</w:t>
+      </w:r>
+      <w:proofErr w:type="gramEnd"/>
+      <w:r>
+        <w:rPr>
+          <w:rFonts w:cstheme="minorHAnsi"/>
+          <w:b/>
+          <w:sz w:val="28"/>
+        </w:rPr>
+        <w:t xml:space="preserve"> </w:t>
       </w:r>
     </w:p>
     <w:p>
@@ -1000,7 +1688,23 @@
           <w:rFonts w:ascii="Consolas" w:hAnsi="Consolas" w:cstheme="minorHAnsi"/>
           <w:sz w:val="28"/>
         </w:rPr>
-        <w:t>(b*ab*a)*b*</w:t>
+        <w:t>(b*ab*</w:t>
+      </w:r>
+      <w:proofErr w:type="gramStart"/>
+      <w:r>
+        <w:rPr>
+          <w:rFonts w:ascii="Consolas" w:hAnsi="Consolas" w:cstheme="minorHAnsi"/>
+          <w:sz w:val="28"/>
+        </w:rPr>
+        <w:t>a)*</w:t>
+      </w:r>
+      <w:proofErr w:type="gramEnd"/>
+      <w:r>
+        <w:rPr>
+          <w:rFonts w:ascii="Consolas" w:hAnsi="Consolas" w:cstheme="minorHAnsi"/>
+          <w:sz w:val="28"/>
+        </w:rPr>
+        <w:t>b*</w:t>
       </w:r>
     </w:p>
     <w:p/>
@@ -1016,8 +1720,17 @@
           <w:b/>
           <w:sz w:val="36"/>
         </w:rPr>
-        <w:t>Automata Determinisation</w:t>
-      </w:r>
+        <w:t xml:space="preserve">Automata </w:t>
+      </w:r>
+      <w:proofErr w:type="spellStart"/>
+      <w:r>
+        <w:rPr>
+          <w:b/>
+          <w:sz w:val="36"/>
+        </w:rPr>
+        <w:t>Determinisation</w:t>
+      </w:r>
+      <w:proofErr w:type="spellEnd"/>
     </w:p>
     <w:p>
       <w:pPr>
@@ -2133,7 +2846,29 @@
           <w:szCs w:val="24"/>
           <w:lang w:val="uk-UA"/>
         </w:rPr>
-        <w:t>рядок "xzy"</w:t>
+        <w:t>рядок "</w:t>
+      </w:r>
+      <w:proofErr w:type="spellStart"/>
+      <w:r>
+        <w:rPr>
+          <w:rFonts w:eastAsia="Times New Roman" w:cs="Times New Roman"/>
+          <w:b/>
+          <w:sz w:val="28"/>
+          <w:szCs w:val="24"/>
+          <w:lang w:val="uk-UA"/>
+        </w:rPr>
+        <w:t>xzy</w:t>
+      </w:r>
+      <w:proofErr w:type="spellEnd"/>
+      <w:r>
+        <w:rPr>
+          <w:rFonts w:eastAsia="Times New Roman" w:cs="Times New Roman"/>
+          <w:b/>
+          <w:sz w:val="28"/>
+          <w:szCs w:val="24"/>
+          <w:lang w:val="uk-UA"/>
+        </w:rPr>
+        <w:t>"</w:t>
       </w:r>
       <w:r>
         <w:rPr>
@@ -2209,7 +2944,29 @@
           <w:szCs w:val="24"/>
           <w:lang w:val="uk-UA"/>
         </w:rPr>
-        <w:t>"xzy"</w:t>
+        <w:t>"</w:t>
+      </w:r>
+      <w:proofErr w:type="spellStart"/>
+      <w:r>
+        <w:rPr>
+          <w:rFonts w:eastAsia="Times New Roman" w:cs="Times New Roman"/>
+          <w:b/>
+          <w:sz w:val="28"/>
+          <w:szCs w:val="24"/>
+          <w:lang w:val="uk-UA"/>
+        </w:rPr>
+        <w:t>xzy</w:t>
+      </w:r>
+      <w:proofErr w:type="spellEnd"/>
+      <w:r>
+        <w:rPr>
+          <w:rFonts w:eastAsia="Times New Roman" w:cs="Times New Roman"/>
+          <w:b/>
+          <w:sz w:val="28"/>
+          <w:szCs w:val="24"/>
+          <w:lang w:val="uk-UA"/>
+        </w:rPr>
+        <w:t>"</w:t>
       </w:r>
       <w:r>
         <w:rPr>
@@ -2818,6 +3575,7 @@
         </w:rPr>
         <w:t xml:space="preserve"> </w:t>
       </w:r>
+      <w:proofErr w:type="spellStart"/>
       <w:r>
         <w:rPr>
           <w:b/>
@@ -2825,6 +3583,7 @@
         </w:rPr>
         <w:t>Determinise</w:t>
       </w:r>
+      <w:proofErr w:type="spellEnd"/>
       <w:r>
         <w:rPr>
           <w:b/>
@@ -3000,6 +3759,7 @@
       <w:r>
         <w:rPr>
           <w:rFonts w:ascii="Consolas" w:eastAsia="Times New Roman" w:hAnsi="Consolas" w:cs="Times New Roman"/>
+          <w:noProof/>
           <w:sz w:val="28"/>
           <w:szCs w:val="24"/>
           <w:lang w:val="uk-UA"/>
@@ -3070,7 +3830,25 @@
           <w:sz w:val="28"/>
           <w:szCs w:val="24"/>
         </w:rPr>
-        <w:t>digraph StateTransitions {</w:t>
+        <w:t xml:space="preserve">digraph </w:t>
+      </w:r>
+      <w:proofErr w:type="spellStart"/>
+      <w:r>
+        <w:rPr>
+          <w:rFonts w:ascii="Consolas" w:eastAsia="Times New Roman" w:hAnsi="Consolas" w:cs="Times New Roman"/>
+          <w:sz w:val="28"/>
+          <w:szCs w:val="24"/>
+        </w:rPr>
+        <w:t>StateTransitions</w:t>
+      </w:r>
+      <w:proofErr w:type="spellEnd"/>
+      <w:r>
+        <w:rPr>
+          <w:rFonts w:ascii="Consolas" w:eastAsia="Times New Roman" w:hAnsi="Consolas" w:cs="Times New Roman"/>
+          <w:sz w:val="28"/>
+          <w:szCs w:val="24"/>
+        </w:rPr>
+        <w:t xml:space="preserve"> {</w:t>
       </w:r>
     </w:p>
     <w:p>
@@ -3089,8 +3867,36 @@
           <w:sz w:val="28"/>
           <w:szCs w:val="24"/>
         </w:rPr>
-        <w:t>    // Налаштування графа</w:t>
-      </w:r>
+        <w:t xml:space="preserve">    // </w:t>
+      </w:r>
+      <w:proofErr w:type="spellStart"/>
+      <w:r>
+        <w:rPr>
+          <w:rFonts w:ascii="Consolas" w:eastAsia="Times New Roman" w:hAnsi="Consolas" w:cs="Times New Roman"/>
+          <w:sz w:val="28"/>
+          <w:szCs w:val="24"/>
+        </w:rPr>
+        <w:t>Налаштування</w:t>
+      </w:r>
+      <w:proofErr w:type="spellEnd"/>
+      <w:r>
+        <w:rPr>
+          <w:rFonts w:ascii="Consolas" w:eastAsia="Times New Roman" w:hAnsi="Consolas" w:cs="Times New Roman"/>
+          <w:sz w:val="28"/>
+          <w:szCs w:val="24"/>
+        </w:rPr>
+        <w:t xml:space="preserve"> </w:t>
+      </w:r>
+      <w:proofErr w:type="spellStart"/>
+      <w:r>
+        <w:rPr>
+          <w:rFonts w:ascii="Consolas" w:eastAsia="Times New Roman" w:hAnsi="Consolas" w:cs="Times New Roman"/>
+          <w:sz w:val="28"/>
+          <w:szCs w:val="24"/>
+        </w:rPr>
+        <w:t>графа</w:t>
+      </w:r>
+      <w:proofErr w:type="spellEnd"/>
     </w:p>
     <w:p>
       <w:pPr>
@@ -3108,7 +3914,25 @@
           <w:sz w:val="28"/>
           <w:szCs w:val="24"/>
         </w:rPr>
-        <w:t>    rankdir=LR;</w:t>
+        <w:t xml:space="preserve">    </w:t>
+      </w:r>
+      <w:proofErr w:type="spellStart"/>
+      <w:r>
+        <w:rPr>
+          <w:rFonts w:ascii="Consolas" w:eastAsia="Times New Roman" w:hAnsi="Consolas" w:cs="Times New Roman"/>
+          <w:sz w:val="28"/>
+          <w:szCs w:val="24"/>
+        </w:rPr>
+        <w:t>rankdir</w:t>
+      </w:r>
+      <w:proofErr w:type="spellEnd"/>
+      <w:r>
+        <w:rPr>
+          <w:rFonts w:ascii="Consolas" w:eastAsia="Times New Roman" w:hAnsi="Consolas" w:cs="Times New Roman"/>
+          <w:sz w:val="28"/>
+          <w:szCs w:val="24"/>
+        </w:rPr>
+        <w:t>=LR;</w:t>
       </w:r>
     </w:p>
     <w:p>
@@ -3127,7 +3951,25 @@
           <w:sz w:val="28"/>
           <w:szCs w:val="24"/>
         </w:rPr>
-        <w:t>    bgcolor="white";</w:t>
+        <w:t xml:space="preserve">    </w:t>
+      </w:r>
+      <w:proofErr w:type="spellStart"/>
+      <w:r>
+        <w:rPr>
+          <w:rFonts w:ascii="Consolas" w:eastAsia="Times New Roman" w:hAnsi="Consolas" w:cs="Times New Roman"/>
+          <w:sz w:val="28"/>
+          <w:szCs w:val="24"/>
+        </w:rPr>
+        <w:t>bgcolor</w:t>
+      </w:r>
+      <w:proofErr w:type="spellEnd"/>
+      <w:r>
+        <w:rPr>
+          <w:rFonts w:ascii="Consolas" w:eastAsia="Times New Roman" w:hAnsi="Consolas" w:cs="Times New Roman"/>
+          <w:sz w:val="28"/>
+          <w:szCs w:val="24"/>
+        </w:rPr>
+        <w:t>="white";</w:t>
       </w:r>
     </w:p>
     <w:p>
@@ -3146,7 +3988,25 @@
           <w:sz w:val="28"/>
           <w:szCs w:val="24"/>
         </w:rPr>
-        <w:t>    node [color=black, fontcolor=black];</w:t>
+        <w:t xml:space="preserve">    node [color=black, </w:t>
+      </w:r>
+      <w:proofErr w:type="spellStart"/>
+      <w:r>
+        <w:rPr>
+          <w:rFonts w:ascii="Consolas" w:eastAsia="Times New Roman" w:hAnsi="Consolas" w:cs="Times New Roman"/>
+          <w:sz w:val="28"/>
+          <w:szCs w:val="24"/>
+        </w:rPr>
+        <w:t>fontcolor</w:t>
+      </w:r>
+      <w:proofErr w:type="spellEnd"/>
+      <w:r>
+        <w:rPr>
+          <w:rFonts w:ascii="Consolas" w:eastAsia="Times New Roman" w:hAnsi="Consolas" w:cs="Times New Roman"/>
+          <w:sz w:val="28"/>
+          <w:szCs w:val="24"/>
+        </w:rPr>
+        <w:t>=black];</w:t>
       </w:r>
     </w:p>
     <w:p>
@@ -3165,7 +4025,25 @@
           <w:sz w:val="28"/>
           <w:szCs w:val="24"/>
         </w:rPr>
-        <w:t>    edge [color=black, fontcolor=black];</w:t>
+        <w:t xml:space="preserve">    edge [color=black, </w:t>
+      </w:r>
+      <w:proofErr w:type="spellStart"/>
+      <w:r>
+        <w:rPr>
+          <w:rFonts w:ascii="Consolas" w:eastAsia="Times New Roman" w:hAnsi="Consolas" w:cs="Times New Roman"/>
+          <w:sz w:val="28"/>
+          <w:szCs w:val="24"/>
+        </w:rPr>
+        <w:t>fontcolor</w:t>
+      </w:r>
+      <w:proofErr w:type="spellEnd"/>
+      <w:r>
+        <w:rPr>
+          <w:rFonts w:ascii="Consolas" w:eastAsia="Times New Roman" w:hAnsi="Consolas" w:cs="Times New Roman"/>
+          <w:sz w:val="28"/>
+          <w:szCs w:val="24"/>
+        </w:rPr>
+        <w:t>=black];</w:t>
       </w:r>
     </w:p>
     <w:p>
@@ -3203,8 +4081,18 @@
           <w:sz w:val="28"/>
           <w:szCs w:val="24"/>
         </w:rPr>
-        <w:t>    // Вузли</w:t>
-      </w:r>
+        <w:t xml:space="preserve">    // </w:t>
+      </w:r>
+      <w:proofErr w:type="spellStart"/>
+      <w:r>
+        <w:rPr>
+          <w:rFonts w:ascii="Consolas" w:eastAsia="Times New Roman" w:hAnsi="Consolas" w:cs="Times New Roman"/>
+          <w:sz w:val="28"/>
+          <w:szCs w:val="24"/>
+        </w:rPr>
+        <w:t>Вузли</w:t>
+      </w:r>
+      <w:proofErr w:type="spellEnd"/>
     </w:p>
     <w:p>
       <w:pPr>
@@ -3241,7 +4129,25 @@
           <w:sz w:val="28"/>
           <w:szCs w:val="24"/>
         </w:rPr>
-        <w:t>    node2 [label="{5,6,7}", shape=doublecircle, peripheries=2];</w:t>
+        <w:t>    node2 [label="{5,6,7}", shape=</w:t>
+      </w:r>
+      <w:proofErr w:type="spellStart"/>
+      <w:r>
+        <w:rPr>
+          <w:rFonts w:ascii="Consolas" w:eastAsia="Times New Roman" w:hAnsi="Consolas" w:cs="Times New Roman"/>
+          <w:sz w:val="28"/>
+          <w:szCs w:val="24"/>
+        </w:rPr>
+        <w:t>doublecircle</w:t>
+      </w:r>
+      <w:proofErr w:type="spellEnd"/>
+      <w:r>
+        <w:rPr>
+          <w:rFonts w:ascii="Consolas" w:eastAsia="Times New Roman" w:hAnsi="Consolas" w:cs="Times New Roman"/>
+          <w:sz w:val="28"/>
+          <w:szCs w:val="24"/>
+        </w:rPr>
+        <w:t>, peripheries=2];</w:t>
       </w:r>
     </w:p>
     <w:p>
@@ -3260,7 +4166,25 @@
           <w:sz w:val="28"/>
           <w:szCs w:val="24"/>
         </w:rPr>
-        <w:t>    node3 [label="{6,7}", shape=doublecircle, peripheries=2];</w:t>
+        <w:t>    node3 [label="{6,7}", shape=</w:t>
+      </w:r>
+      <w:proofErr w:type="spellStart"/>
+      <w:r>
+        <w:rPr>
+          <w:rFonts w:ascii="Consolas" w:eastAsia="Times New Roman" w:hAnsi="Consolas" w:cs="Times New Roman"/>
+          <w:sz w:val="28"/>
+          <w:szCs w:val="24"/>
+        </w:rPr>
+        <w:t>doublecircle</w:t>
+      </w:r>
+      <w:proofErr w:type="spellEnd"/>
+      <w:r>
+        <w:rPr>
+          <w:rFonts w:ascii="Consolas" w:eastAsia="Times New Roman" w:hAnsi="Consolas" w:cs="Times New Roman"/>
+          <w:sz w:val="28"/>
+          <w:szCs w:val="24"/>
+        </w:rPr>
+        <w:t>, peripheries=2];</w:t>
       </w:r>
     </w:p>
     <w:p>
@@ -3298,8 +4222,36 @@
           <w:sz w:val="28"/>
           <w:szCs w:val="24"/>
         </w:rPr>
-        <w:t>    // Пуста множина</w:t>
-      </w:r>
+        <w:t xml:space="preserve">    // </w:t>
+      </w:r>
+      <w:proofErr w:type="spellStart"/>
+      <w:r>
+        <w:rPr>
+          <w:rFonts w:ascii="Consolas" w:eastAsia="Times New Roman" w:hAnsi="Consolas" w:cs="Times New Roman"/>
+          <w:sz w:val="28"/>
+          <w:szCs w:val="24"/>
+        </w:rPr>
+        <w:t>Пуста</w:t>
+      </w:r>
+      <w:proofErr w:type="spellEnd"/>
+      <w:r>
+        <w:rPr>
+          <w:rFonts w:ascii="Consolas" w:eastAsia="Times New Roman" w:hAnsi="Consolas" w:cs="Times New Roman"/>
+          <w:sz w:val="28"/>
+          <w:szCs w:val="24"/>
+        </w:rPr>
+        <w:t xml:space="preserve"> </w:t>
+      </w:r>
+      <w:proofErr w:type="spellStart"/>
+      <w:r>
+        <w:rPr>
+          <w:rFonts w:ascii="Consolas" w:eastAsia="Times New Roman" w:hAnsi="Consolas" w:cs="Times New Roman"/>
+          <w:sz w:val="28"/>
+          <w:szCs w:val="24"/>
+        </w:rPr>
+        <w:t>множина</w:t>
+      </w:r>
+      <w:proofErr w:type="spellEnd"/>
     </w:p>
     <w:p>
       <w:pPr>
@@ -3355,8 +4307,18 @@
           <w:sz w:val="28"/>
           <w:szCs w:val="24"/>
         </w:rPr>
-        <w:t>    // Переходи</w:t>
-      </w:r>
+        <w:t xml:space="preserve">    // </w:t>
+      </w:r>
+      <w:proofErr w:type="spellStart"/>
+      <w:r>
+        <w:rPr>
+          <w:rFonts w:ascii="Consolas" w:eastAsia="Times New Roman" w:hAnsi="Consolas" w:cs="Times New Roman"/>
+          <w:sz w:val="28"/>
+          <w:szCs w:val="24"/>
+        </w:rPr>
+        <w:t>Переходи</w:t>
+      </w:r>
+      <w:proofErr w:type="spellEnd"/>
     </w:p>
     <w:p>
       <w:pPr>
@@ -3450,7 +4412,27 @@
           <w:sz w:val="28"/>
           <w:szCs w:val="24"/>
         </w:rPr>
-        <w:t>    node2 -&gt; empty [label="x,y"];</w:t>
+        <w:t>    node2 -&gt; empty [label="</w:t>
+      </w:r>
+      <w:proofErr w:type="spellStart"/>
+      <w:proofErr w:type="gramStart"/>
+      <w:r>
+        <w:rPr>
+          <w:rFonts w:ascii="Consolas" w:eastAsia="Times New Roman" w:hAnsi="Consolas" w:cs="Times New Roman"/>
+          <w:sz w:val="28"/>
+          <w:szCs w:val="24"/>
+        </w:rPr>
+        <w:t>x,y</w:t>
+      </w:r>
+      <w:proofErr w:type="spellEnd"/>
+      <w:proofErr w:type="gramEnd"/>
+      <w:r>
+        <w:rPr>
+          <w:rFonts w:ascii="Consolas" w:eastAsia="Times New Roman" w:hAnsi="Consolas" w:cs="Times New Roman"/>
+          <w:sz w:val="28"/>
+          <w:szCs w:val="24"/>
+        </w:rPr>
+        <w:t>"];</w:t>
       </w:r>
     </w:p>
     <w:p>
@@ -3469,7 +4451,35 @@
           <w:sz w:val="28"/>
           <w:szCs w:val="24"/>
         </w:rPr>
-        <w:t>    node3 -&gt; empty [label="x,y,z"];</w:t>
+        <w:t>    node3 -&gt; empty [label="</w:t>
+      </w:r>
+      <w:proofErr w:type="spellStart"/>
+      <w:proofErr w:type="gramStart"/>
+      <w:r>
+        <w:rPr>
+          <w:rFonts w:ascii="Consolas" w:eastAsia="Times New Roman" w:hAnsi="Consolas" w:cs="Times New Roman"/>
+          <w:sz w:val="28"/>
+          <w:szCs w:val="24"/>
+        </w:rPr>
+        <w:t>x,y</w:t>
+      </w:r>
+      <w:proofErr w:type="gramEnd"/>
+      <w:r>
+        <w:rPr>
+          <w:rFonts w:ascii="Consolas" w:eastAsia="Times New Roman" w:hAnsi="Consolas" w:cs="Times New Roman"/>
+          <w:sz w:val="28"/>
+          <w:szCs w:val="24"/>
+        </w:rPr>
+        <w:t>,z</w:t>
+      </w:r>
+      <w:proofErr w:type="spellEnd"/>
+      <w:r>
+        <w:rPr>
+          <w:rFonts w:ascii="Consolas" w:eastAsia="Times New Roman" w:hAnsi="Consolas" w:cs="Times New Roman"/>
+          <w:sz w:val="28"/>
+          <w:szCs w:val="24"/>
+        </w:rPr>
+        <w:t>"];</w:t>
       </w:r>
     </w:p>
     <w:p>
@@ -4576,6 +5586,7 @@
   <w:style w:type="character" w:default="1" w:styleId="DefaultParagraphFont">
     <w:name w:val="Default Paragraph Font"/>
     <w:uiPriority w:val="1"/>
+    <w:semiHidden/>
     <w:unhideWhenUsed/>
   </w:style>
   <w:style w:type="table" w:default="1" w:styleId="TableNormal">

</xml_diff>